<commit_message>
Stock assessment meeting initial changes
</commit_message>
<xml_diff>
--- a/Sculley_AssessmentWP.docx
+++ b/Sculley_AssessmentWP.docx
@@ -1296,7 +1296,7 @@
     </w:p>
     <w:bookmarkEnd w:id="47"/>
     <w:bookmarkEnd w:id="48"/>
-    <w:bookmarkStart w:id="225" w:name="results"/>
+    <w:bookmarkStart w:id="221" w:name="results"/>
     <w:p>
       <w:pPr>
         <w:pStyle w:val="Heading1"/>
@@ -4842,7 +4842,7 @@
       </w:tr>
     </w:tbl>
     <w:bookmarkEnd w:id="195"/>
-    <w:bookmarkStart w:id="224" w:name="diagnostics"/>
+    <w:bookmarkStart w:id="220" w:name="diagnostics"/>
     <w:p>
       <w:pPr>
         <w:pStyle w:val="Heading2"/>
@@ -4949,7 +4949,7 @@
                     <a:graphicData uri="http://schemas.openxmlformats.org/drawingml/2006/picture">
                       <pic:pic>
                         <pic:nvPicPr>
-                          <pic:cNvPr descr="ModelDev/Current%20Best/plots/r0profile_20230313_1248_1.png" id="198" name="Picture"/>
+                          <pic:cNvPr descr="ModelDev/Current%20Best/plots/Overall_Likelihood.png" id="198" name="Picture"/>
                           <pic:cNvPicPr>
                             <a:picLocks noChangeArrowheads="1" noChangeAspect="1"/>
                           </pic:cNvPicPr>
@@ -5035,7 +5035,7 @@
                     <a:graphicData uri="http://schemas.openxmlformats.org/drawingml/2006/picture">
                       <pic:pic>
                         <pic:nvPicPr>
-                          <pic:cNvPr descr="ModelDev/Current%20Best/plots/r0profile_20230313_1248_2.png" id="202" name="Picture"/>
+                          <pic:cNvPr descr="ModelDev/Current%20Best/plots/CPUE_Likelihood.png" id="202" name="Picture"/>
                           <pic:cNvPicPr>
                             <a:picLocks noChangeArrowheads="1" noChangeAspect="1"/>
                           </pic:cNvPicPr>
@@ -5121,7 +5121,7 @@
                     <a:graphicData uri="http://schemas.openxmlformats.org/drawingml/2006/picture">
                       <pic:pic>
                         <pic:nvPicPr>
-                          <pic:cNvPr descr="ModelDev/Current%20Best/plots/r0profile_20230313_1248_4.png" id="206" name="Picture"/>
+                          <pic:cNvPr descr="ModelDev/Current%20Best/plots/Size_Likelihood.png" id="206" name="Picture"/>
                           <pic:cNvPicPr>
                             <a:picLocks noChangeArrowheads="1" noChangeAspect="1"/>
                           </pic:cNvPicPr>
@@ -5177,2828 +5177,6 @@
       </w:pPr>
       <w:r>
         <w:t xml:space="preserve">Results from the ASPM model showed the same population trend as the full model during 1975-1993, which is the time period without any size composition data. After 1994, the ASPM biomass increases drastically and deviates completely from the base-case model (Figures 29 and 30). Further investigation running an ASPM with a single early and late index at a time indicates a similar pattern for all CPUE indices (Figure 31). The most likely explanation for this is that the population dynamics prior to 1994 are being driven by the two CPUE indices available (Figure 32). After 1994 catch decreases and CPUE for all fleets flattens out which would indicate that a stock is recovering. However, the size composition data indicate that the majority of the catch is juvenile fish. Continued removals of individuals before they have a chance to reproduce would continue to cause the stock to decline below MSY levels. This indicates that the size composition data are an integral component of the model, without which we would not have a full picture of the fishing effect on the stock.</w:t>
-      </w:r>
-    </w:p>
-    <w:p>
-      <w:pPr>
-        <w:pStyle w:val="SourceCode"/>
-      </w:pPr>
-      <w:r>
-        <w:rPr>
-          <w:rStyle w:val="VerbatimChar"/>
-        </w:rPr>
-        <w:t xml:space="preserve">Getting header info from:</w:t>
-      </w:r>
-      <w:r>
-        <w:br/>
-      </w:r>
-      <w:r>
-        <w:rPr>
-          <w:rStyle w:val="VerbatimChar"/>
-        </w:rPr>
-        <w:t xml:space="preserve">  C://users//michelle.sculley//documents//2023 SWO ASSESS//ModelDev//Current Best\Diagnostics\ASPM/Report.sso</w:t>
-      </w:r>
-    </w:p>
-    <w:p>
-      <w:pPr>
-        <w:pStyle w:val="SourceCode"/>
-      </w:pPr>
-      <w:r>
-        <w:rPr>
-          <w:rStyle w:val="VerbatimChar"/>
-        </w:rPr>
-        <w:t xml:space="preserve">This function tested on SS versions 3.24 and 3.30.</w:t>
-      </w:r>
-      <w:r>
-        <w:br/>
-      </w:r>
-      <w:r>
-        <w:rPr>
-          <w:rStyle w:val="VerbatimChar"/>
-        </w:rPr>
-        <w:t xml:space="preserve">  You are using 3.30.20.00 which SHOULD work with this package.</w:t>
-      </w:r>
-    </w:p>
-    <w:p>
-      <w:pPr>
-        <w:pStyle w:val="SourceCode"/>
-      </w:pPr>
-      <w:r>
-        <w:rPr>
-          <w:rStyle w:val="VerbatimChar"/>
-        </w:rPr>
-        <w:t xml:space="preserve">Report file time:Sun Apr  9 13:21:49 2023</w:t>
-      </w:r>
-    </w:p>
-    <w:p>
-      <w:pPr>
-        <w:pStyle w:val="SourceCode"/>
-      </w:pPr>
-      <w:r>
-        <w:rPr>
-          <w:rStyle w:val="VerbatimChar"/>
-        </w:rPr>
-        <w:t xml:space="preserve">Reading full report file</w:t>
-      </w:r>
-    </w:p>
-    <w:p>
-      <w:pPr>
-        <w:pStyle w:val="SourceCode"/>
-      </w:pPr>
-      <w:r>
-        <w:rPr>
-          <w:rStyle w:val="VerbatimChar"/>
-        </w:rPr>
-        <w:t xml:space="preserve">Got all columns using ncols = 168</w:t>
-      </w:r>
-    </w:p>
-    <w:p>
-      <w:pPr>
-        <w:pStyle w:val="SourceCode"/>
-      </w:pPr>
-      <w:r>
-        <w:rPr>
-          <w:rStyle w:val="VerbatimChar"/>
-        </w:rPr>
-        <w:t xml:space="preserve">Got Report file</w:t>
-      </w:r>
-    </w:p>
-    <w:p>
-      <w:pPr>
-        <w:pStyle w:val="SourceCode"/>
-      </w:pPr>
-      <w:r>
-        <w:rPr>
-          <w:rStyle w:val="VerbatimChar"/>
-        </w:rPr>
-        <w:t xml:space="preserve">Temporary files were written in this run.</w:t>
-      </w:r>
-    </w:p>
-    <w:p>
-      <w:pPr>
-        <w:pStyle w:val="SourceCode"/>
-      </w:pPr>
-      <w:r>
-        <w:rPr>
-          <w:rStyle w:val="VerbatimChar"/>
-        </w:rPr>
-        <w:t xml:space="preserve">Got warning file. Final line: 3 warnings </w:t>
-      </w:r>
-    </w:p>
-    <w:p>
-      <w:pPr>
-        <w:pStyle w:val="SourceCode"/>
-      </w:pPr>
-      <w:r>
-        <w:rPr>
-          <w:rStyle w:val="VerbatimChar"/>
-        </w:rPr>
-        <w:t xml:space="preserve">Finished reading files</w:t>
-      </w:r>
-    </w:p>
-    <w:p>
-      <w:pPr>
-        <w:pStyle w:val="SourceCode"/>
-      </w:pPr>
-      <w:r>
-        <w:rPr>
-          <w:rStyle w:val="VerbatimChar"/>
-        </w:rPr>
-        <w:t xml:space="preserve">CompReport file separated by this code as follows (rows = Ncomps*Nbins):</w:t>
-      </w:r>
-      <w:r>
-        <w:br/>
-      </w:r>
-      <w:r>
-        <w:rPr>
-          <w:rStyle w:val="VerbatimChar"/>
-        </w:rPr>
-        <w:t xml:space="preserve">  45492 rows of length comp data</w:t>
-      </w:r>
-    </w:p>
-    <w:p>
-      <w:pPr>
-        <w:pStyle w:val="SourceCode"/>
-      </w:pPr>
-      <w:r>
-        <w:rPr>
-          <w:rStyle w:val="VerbatimChar"/>
-        </w:rPr>
-        <w:t xml:space="preserve">Finished dimensioning</w:t>
-      </w:r>
-    </w:p>
-    <w:p>
-      <w:pPr>
-        <w:pStyle w:val="SourceCode"/>
-      </w:pPr>
-      <w:r>
-        <w:rPr>
-          <w:rStyle w:val="VerbatimChar"/>
-        </w:rPr>
-        <w:t xml:space="preserve">Got covar file.</w:t>
-      </w:r>
-    </w:p>
-    <w:p>
-      <w:pPr>
-        <w:pStyle w:val="SourceCode"/>
-      </w:pPr>
-      <w:r>
-        <w:rPr>
-          <w:rStyle w:val="VerbatimChar"/>
-        </w:rPr>
-        <w:t xml:space="preserve">Finished primary run statistics list</w:t>
-      </w:r>
-    </w:p>
-    <w:p>
-      <w:pPr>
-        <w:pStyle w:val="SourceCode"/>
-      </w:pPr>
-      <w:r>
-        <w:rPr>
-          <w:rStyle w:val="VerbatimChar"/>
-        </w:rPr>
-        <w:t xml:space="preserve">running SS_readstarter</w:t>
-      </w:r>
-    </w:p>
-    <w:p>
-      <w:pPr>
-        <w:pStyle w:val="SourceCode"/>
-      </w:pPr>
-      <w:r>
-        <w:rPr>
-          <w:rStyle w:val="VerbatimChar"/>
-        </w:rPr>
-        <w:t xml:space="preserve">  data, control files: swo2023_v003.dat, swo2023_ASPM.ctl</w:t>
-      </w:r>
-    </w:p>
-    <w:p>
-      <w:pPr>
-        <w:pStyle w:val="SourceCode"/>
-      </w:pPr>
-      <w:r>
-        <w:rPr>
-          <w:rStyle w:val="VerbatimChar"/>
-        </w:rPr>
-        <w:t xml:space="preserve">  converge_criterion = 1e-04</w:t>
-      </w:r>
-    </w:p>
-    <w:p>
-      <w:pPr>
-        <w:pStyle w:val="SourceCode"/>
-      </w:pPr>
-      <w:r>
-        <w:rPr>
-          <w:rStyle w:val="VerbatimChar"/>
-        </w:rPr>
-        <w:t xml:space="preserve">  SPR_basis = 4</w:t>
-      </w:r>
-    </w:p>
-    <w:p>
-      <w:pPr>
-        <w:pStyle w:val="SourceCode"/>
-      </w:pPr>
-      <w:r>
-        <w:rPr>
-          <w:rStyle w:val="VerbatimChar"/>
-        </w:rPr>
-        <w:t xml:space="preserve">  F_report_basis = 0</w:t>
-      </w:r>
-    </w:p>
-    <w:p>
-      <w:pPr>
-        <w:pStyle w:val="SourceCode"/>
-      </w:pPr>
-      <w:r>
-        <w:rPr>
-          <w:rStyle w:val="VerbatimChar"/>
-        </w:rPr>
-        <w:t xml:space="preserve">Assuming version 3.30 based on number of numeric values.</w:t>
-      </w:r>
-    </w:p>
-    <w:p>
-      <w:pPr>
-        <w:pStyle w:val="SourceCode"/>
-      </w:pPr>
-      <w:r>
-        <w:rPr>
-          <w:rStyle w:val="VerbatimChar"/>
-        </w:rPr>
-        <w:t xml:space="preserve">  MCMC_output_detail = 0</w:t>
-      </w:r>
-    </w:p>
-    <w:p>
-      <w:pPr>
-        <w:pStyle w:val="SourceCode"/>
-      </w:pPr>
-      <w:r>
-        <w:rPr>
-          <w:rStyle w:val="VerbatimChar"/>
-        </w:rPr>
-        <w:t xml:space="preserve">  ALK_tolerance = 0</w:t>
-      </w:r>
-    </w:p>
-    <w:p>
-      <w:pPr>
-        <w:pStyle w:val="SourceCode"/>
-      </w:pPr>
-      <w:r>
-        <w:rPr>
-          <w:rStyle w:val="VerbatimChar"/>
-        </w:rPr>
-        <w:t xml:space="preserve">Read of starter file complete. Final value: 3.3</w:t>
-      </w:r>
-    </w:p>
-    <w:p>
-      <w:pPr>
-        <w:pStyle w:val="SourceCode"/>
-      </w:pPr>
-      <w:r>
-        <w:br/>
-      </w:r>
-      <w:r>
-        <w:rPr>
-          <w:rStyle w:val="VerbatimChar"/>
-        </w:rPr>
-        <w:t xml:space="preserve">Statistics shown below (to turn off, change input to printstats=FALSE)</w:t>
-      </w:r>
-    </w:p>
-    <w:p>
-      <w:pPr>
-        <w:pStyle w:val="SourceCode"/>
-      </w:pPr>
-      <w:r>
-        <w:rPr>
-          <w:rStyle w:val="VerbatimChar"/>
-        </w:rPr>
-        <w:t xml:space="preserve">$SS_version</w:t>
-      </w:r>
-      <w:r>
-        <w:br/>
-      </w:r>
-      <w:r>
-        <w:rPr>
-          <w:rStyle w:val="VerbatimChar"/>
-        </w:rPr>
-        <w:t xml:space="preserve">[1] "3.30.20.00;_safe;_compile_date:_Sep 30 2022;_Stock_Synthesis_by_Richard_Methot_(NOAA)_using_ADMB_13.0"</w:t>
-      </w:r>
-      <w:r>
-        <w:br/>
-      </w:r>
-      <w:r>
-        <w:br/>
-      </w:r>
-      <w:r>
-        <w:rPr>
-          <w:rStyle w:val="VerbatimChar"/>
-        </w:rPr>
-        <w:t xml:space="preserve">$SS_versionshort</w:t>
-      </w:r>
-      <w:r>
-        <w:br/>
-      </w:r>
-      <w:r>
-        <w:rPr>
-          <w:rStyle w:val="VerbatimChar"/>
-        </w:rPr>
-        <w:t xml:space="preserve">[1] "3.30"</w:t>
-      </w:r>
-      <w:r>
-        <w:br/>
-      </w:r>
-      <w:r>
-        <w:br/>
-      </w:r>
-      <w:r>
-        <w:rPr>
-          <w:rStyle w:val="VerbatimChar"/>
-        </w:rPr>
-        <w:t xml:space="preserve">$SS_versionNumeric</w:t>
-      </w:r>
-      <w:r>
-        <w:br/>
-      </w:r>
-      <w:r>
-        <w:rPr>
-          <w:rStyle w:val="VerbatimChar"/>
-        </w:rPr>
-        <w:t xml:space="preserve">[1] 3.3</w:t>
-      </w:r>
-      <w:r>
-        <w:br/>
-      </w:r>
-      <w:r>
-        <w:br/>
-      </w:r>
-      <w:r>
-        <w:rPr>
-          <w:rStyle w:val="VerbatimChar"/>
-        </w:rPr>
-        <w:t xml:space="preserve">$StartTime</w:t>
-      </w:r>
-      <w:r>
-        <w:br/>
-      </w:r>
-      <w:r>
-        <w:rPr>
-          <w:rStyle w:val="VerbatimChar"/>
-        </w:rPr>
-        <w:t xml:space="preserve">[1] "StartTime: Sun Apr 9 13:21:49 2023"</w:t>
-      </w:r>
-      <w:r>
-        <w:br/>
-      </w:r>
-      <w:r>
-        <w:br/>
-      </w:r>
-      <w:r>
-        <w:rPr>
-          <w:rStyle w:val="VerbatimChar"/>
-        </w:rPr>
-        <w:t xml:space="preserve">$RunTime</w:t>
-      </w:r>
-      <w:r>
-        <w:br/>
-      </w:r>
-      <w:r>
-        <w:rPr>
-          <w:rStyle w:val="VerbatimChar"/>
-        </w:rPr>
-        <w:t xml:space="preserve">[1] "0 hours, 12 minutes, 59 seconds."</w:t>
-      </w:r>
-      <w:r>
-        <w:br/>
-      </w:r>
-      <w:r>
-        <w:br/>
-      </w:r>
-      <w:r>
-        <w:rPr>
-          <w:rStyle w:val="VerbatimChar"/>
-        </w:rPr>
-        <w:t xml:space="preserve">$Files_used</w:t>
-      </w:r>
-      <w:r>
-        <w:br/>
-      </w:r>
-      <w:r>
-        <w:rPr>
-          <w:rStyle w:val="VerbatimChar"/>
-        </w:rPr>
-        <w:t xml:space="preserve">[1] "Data_File: swo2023_v003.dat Control_File: swo2023_ASPM.ctl"</w:t>
-      </w:r>
-      <w:r>
-        <w:br/>
-      </w:r>
-      <w:r>
-        <w:br/>
-      </w:r>
-      <w:r>
-        <w:rPr>
-          <w:rStyle w:val="VerbatimChar"/>
-        </w:rPr>
-        <w:t xml:space="preserve">$log_det_hessian</w:t>
-      </w:r>
-      <w:r>
-        <w:br/>
-      </w:r>
-      <w:r>
-        <w:rPr>
-          <w:rStyle w:val="VerbatimChar"/>
-        </w:rPr>
-        <w:t xml:space="preserve">[1] 7.42823</w:t>
-      </w:r>
-      <w:r>
-        <w:br/>
-      </w:r>
-      <w:r>
-        <w:br/>
-      </w:r>
-      <w:r>
-        <w:rPr>
-          <w:rStyle w:val="VerbatimChar"/>
-        </w:rPr>
-        <w:t xml:space="preserve">$Final_phase</w:t>
-      </w:r>
-      <w:r>
-        <w:br/>
-      </w:r>
-      <w:r>
-        <w:rPr>
-          <w:rStyle w:val="VerbatimChar"/>
-        </w:rPr>
-        <w:t xml:space="preserve">[1] 3</w:t>
-      </w:r>
-      <w:r>
-        <w:br/>
-      </w:r>
-      <w:r>
-        <w:br/>
-      </w:r>
-      <w:r>
-        <w:rPr>
-          <w:rStyle w:val="VerbatimChar"/>
-        </w:rPr>
-        <w:t xml:space="preserve">$N_iterations</w:t>
-      </w:r>
-      <w:r>
-        <w:br/>
-      </w:r>
-      <w:r>
-        <w:rPr>
-          <w:rStyle w:val="VerbatimChar"/>
-        </w:rPr>
-        <w:t xml:space="preserve">[1] 29</w:t>
-      </w:r>
-      <w:r>
-        <w:br/>
-      </w:r>
-      <w:r>
-        <w:br/>
-      </w:r>
-      <w:r>
-        <w:rPr>
-          <w:rStyle w:val="VerbatimChar"/>
-        </w:rPr>
-        <w:t xml:space="preserve">$Nwarnings</w:t>
-      </w:r>
-      <w:r>
-        <w:br/>
-      </w:r>
-      <w:r>
-        <w:rPr>
-          <w:rStyle w:val="VerbatimChar"/>
-        </w:rPr>
-        <w:t xml:space="preserve">[1] 4</w:t>
-      </w:r>
-      <w:r>
-        <w:br/>
-      </w:r>
-      <w:r>
-        <w:br/>
-      </w:r>
-      <w:r>
-        <w:rPr>
-          <w:rStyle w:val="VerbatimChar"/>
-        </w:rPr>
-        <w:t xml:space="preserve">$warnings</w:t>
-      </w:r>
-      <w:r>
-        <w:br/>
-      </w:r>
-      <w:r>
-        <w:rPr>
-          <w:rStyle w:val="VerbatimChar"/>
-        </w:rPr>
-        <w:t xml:space="preserve">[1] "Warning 1 : Forecast=0 or -1, so rest of forecast file will not be read and can be omitted;"</w:t>
-      </w:r>
-      <w:r>
-        <w:br/>
-      </w:r>
-      <w:r>
-        <w:rPr>
-          <w:rStyle w:val="VerbatimChar"/>
-        </w:rPr>
-        <w:t xml:space="preserve">[2] "Warning 2 : A one year forecast using recent F will be done automatically"                  </w:t>
-      </w:r>
-      <w:r>
-        <w:br/>
-      </w:r>
-      <w:r>
-        <w:rPr>
-          <w:rStyle w:val="VerbatimChar"/>
-        </w:rPr>
-        <w:t xml:space="preserve">[3] "Warning 3 : Reminder: Number of lamdas !=0.0 and !=1.0:  8"                                 </w:t>
-      </w:r>
-      <w:r>
-        <w:br/>
-      </w:r>
-      <w:r>
-        <w:rPr>
-          <w:rStyle w:val="VerbatimChar"/>
-        </w:rPr>
-        <w:t xml:space="preserve">[4] " 3 warnings "                                                                               </w:t>
-      </w:r>
-      <w:r>
-        <w:br/>
-      </w:r>
-      <w:r>
-        <w:br/>
-      </w:r>
-      <w:r>
-        <w:rPr>
-          <w:rStyle w:val="VerbatimChar"/>
-        </w:rPr>
-        <w:t xml:space="preserve">$likelihoods_used</w:t>
-      </w:r>
-      <w:r>
-        <w:br/>
-      </w:r>
-      <w:r>
-        <w:rPr>
-          <w:rStyle w:val="VerbatimChar"/>
-        </w:rPr>
-        <w:t xml:space="preserve">                              values lambdas</w:t>
-      </w:r>
-      <w:r>
-        <w:br/>
-      </w:r>
-      <w:r>
-        <w:rPr>
-          <w:rStyle w:val="VerbatimChar"/>
-        </w:rPr>
-        <w:t xml:space="preserve">TOTAL                1432.9500000000      NA</w:t>
-      </w:r>
-      <w:r>
-        <w:br/>
-      </w:r>
-      <w:r>
-        <w:rPr>
-          <w:rStyle w:val="VerbatimChar"/>
-        </w:rPr>
-        <w:t xml:space="preserve">Catch                   0.0000839388      NA</w:t>
-      </w:r>
-      <w:r>
-        <w:br/>
-      </w:r>
-      <w:r>
-        <w:rPr>
-          <w:rStyle w:val="VerbatimChar"/>
-        </w:rPr>
-        <w:t xml:space="preserve">Equil_catch             0.0000000000      NA</w:t>
-      </w:r>
-      <w:r>
-        <w:br/>
-      </w:r>
-      <w:r>
-        <w:rPr>
-          <w:rStyle w:val="VerbatimChar"/>
-        </w:rPr>
-        <w:t xml:space="preserve">Survey               -171.1920000000      NA</w:t>
-      </w:r>
-      <w:r>
-        <w:br/>
-      </w:r>
-      <w:r>
-        <w:rPr>
-          <w:rStyle w:val="VerbatimChar"/>
-        </w:rPr>
-        <w:t xml:space="preserve">Length_comp          1604.1400000000      NA</w:t>
-      </w:r>
-      <w:r>
-        <w:br/>
-      </w:r>
-      <w:r>
-        <w:rPr>
-          <w:rStyle w:val="VerbatimChar"/>
-        </w:rPr>
-        <w:t xml:space="preserve">Recruitment             0.0000000000       1</w:t>
-      </w:r>
-      <w:r>
-        <w:br/>
-      </w:r>
-      <w:r>
-        <w:rPr>
-          <w:rStyle w:val="VerbatimChar"/>
-        </w:rPr>
-        <w:t xml:space="preserve">InitEQ_Regime           0.0000000000       1</w:t>
-      </w:r>
-      <w:r>
-        <w:br/>
-      </w:r>
-      <w:r>
-        <w:rPr>
-          <w:rStyle w:val="VerbatimChar"/>
-        </w:rPr>
-        <w:t xml:space="preserve">Forecast_Recruitment    0.0000000000       1</w:t>
-      </w:r>
-      <w:r>
-        <w:br/>
-      </w:r>
-      <w:r>
-        <w:rPr>
-          <w:rStyle w:val="VerbatimChar"/>
-        </w:rPr>
-        <w:t xml:space="preserve">Parm_priors             0.0000000000       1</w:t>
-      </w:r>
-      <w:r>
-        <w:br/>
-      </w:r>
-      <w:r>
-        <w:rPr>
-          <w:rStyle w:val="VerbatimChar"/>
-        </w:rPr>
-        <w:t xml:space="preserve">Parm_softbounds         0.0000000000      NA</w:t>
-      </w:r>
-      <w:r>
-        <w:br/>
-      </w:r>
-      <w:r>
-        <w:rPr>
-          <w:rStyle w:val="VerbatimChar"/>
-        </w:rPr>
-        <w:t xml:space="preserve">Parm_devs               0.0000000000       1</w:t>
-      </w:r>
-      <w:r>
-        <w:br/>
-      </w:r>
-      <w:r>
-        <w:rPr>
-          <w:rStyle w:val="VerbatimChar"/>
-        </w:rPr>
-        <w:t xml:space="preserve">Crash_Pen               0.0000000000       1</w:t>
-      </w:r>
-      <w:r>
-        <w:br/>
-      </w:r>
-      <w:r>
-        <w:br/>
-      </w:r>
-      <w:r>
-        <w:rPr>
-          <w:rStyle w:val="VerbatimChar"/>
-        </w:rPr>
-        <w:t xml:space="preserve">$likelihoods_laplace</w:t>
-      </w:r>
-      <w:r>
-        <w:br/>
-      </w:r>
-      <w:r>
-        <w:rPr>
-          <w:rStyle w:val="VerbatimChar"/>
-        </w:rPr>
-        <w:t xml:space="preserve">                                    values lambdas</w:t>
-      </w:r>
-      <w:r>
-        <w:br/>
-      </w:r>
-      <w:r>
-        <w:rPr>
-          <w:rStyle w:val="VerbatimChar"/>
-        </w:rPr>
-        <w:t xml:space="preserve">NoBias_corr_Recruitment(info_only)    0.00       1</w:t>
-      </w:r>
-      <w:r>
-        <w:br/>
-      </w:r>
-      <w:r>
-        <w:rPr>
-          <w:rStyle w:val="VerbatimChar"/>
-        </w:rPr>
-        <w:t xml:space="preserve">Laplace_obj_fun(info_only)         1432.95      NA</w:t>
-      </w:r>
-      <w:r>
-        <w:br/>
-      </w:r>
-      <w:r>
-        <w:br/>
-      </w:r>
-      <w:r>
-        <w:rPr>
-          <w:rStyle w:val="VerbatimChar"/>
-        </w:rPr>
-        <w:t xml:space="preserve">$likelihoods_by_fleet</w:t>
-      </w:r>
-      <w:r>
-        <w:br/>
-      </w:r>
-      <w:r>
-        <w:rPr>
-          <w:rStyle w:val="VerbatimChar"/>
-        </w:rPr>
-        <w:t xml:space="preserve">              Label          ALL F1_JPN_WCNPO_OSDWCOLL_late_Area1</w:t>
-      </w:r>
-      <w:r>
-        <w:br/>
-      </w:r>
-      <w:r>
-        <w:rPr>
-          <w:rStyle w:val="VerbatimChar"/>
-        </w:rPr>
-        <w:t xml:space="preserve">196    Catch_lambda           NA                      1.00000e+00</w:t>
-      </w:r>
-      <w:r>
-        <w:br/>
-      </w:r>
-      <w:r>
-        <w:rPr>
-          <w:rStyle w:val="VerbatimChar"/>
-        </w:rPr>
-        <w:t xml:space="preserve">197      Catch_like  8.39388e-05                      1.09840e-09</w:t>
-      </w:r>
-      <w:r>
-        <w:br/>
-      </w:r>
-      <w:r>
-        <w:rPr>
-          <w:rStyle w:val="VerbatimChar"/>
-        </w:rPr>
-        <w:t xml:space="preserve">198 Init_equ_lambda           NA                      1.00000e+00</w:t>
-      </w:r>
-      <w:r>
-        <w:br/>
-      </w:r>
-      <w:r>
-        <w:rPr>
-          <w:rStyle w:val="VerbatimChar"/>
-        </w:rPr>
-        <w:t xml:space="preserve">199   Init_equ_like  0.00000e+00                      0.00000e+00</w:t>
-      </w:r>
-      <w:r>
-        <w:br/>
-      </w:r>
-      <w:r>
-        <w:rPr>
-          <w:rStyle w:val="VerbatimChar"/>
-        </w:rPr>
-        <w:t xml:space="preserve">200     Surv_lambda           NA                      0.00000e+00</w:t>
-      </w:r>
-      <w:r>
-        <w:br/>
-      </w:r>
-      <w:r>
-        <w:rPr>
-          <w:rStyle w:val="VerbatimChar"/>
-        </w:rPr>
-        <w:t xml:space="preserve">201       Surv_like -1.71192e+02                      0.00000e+00</w:t>
-      </w:r>
-      <w:r>
-        <w:br/>
-      </w:r>
-      <w:r>
-        <w:rPr>
-          <w:rStyle w:val="VerbatimChar"/>
-        </w:rPr>
-        <w:t xml:space="preserve">202      Surv_N_use           NA                      0.00000e+00</w:t>
-      </w:r>
-      <w:r>
-        <w:br/>
-      </w:r>
-      <w:r>
-        <w:rPr>
-          <w:rStyle w:val="VerbatimChar"/>
-        </w:rPr>
-        <w:t xml:space="preserve">203     Surv_N_skip           NA                      0.00000e+00</w:t>
-      </w:r>
-      <w:r>
-        <w:br/>
-      </w:r>
-      <w:r>
-        <w:rPr>
-          <w:rStyle w:val="VerbatimChar"/>
-        </w:rPr>
-        <w:t xml:space="preserve">204   Length_lambda           NA                      5.00000e-01</w:t>
-      </w:r>
-      <w:r>
-        <w:br/>
-      </w:r>
-      <w:r>
-        <w:rPr>
-          <w:rStyle w:val="VerbatimChar"/>
-        </w:rPr>
-        <w:t xml:space="preserve">205     Length_like  1.60414e+03                      3.89626e+02</w:t>
-      </w:r>
-      <w:r>
-        <w:br/>
-      </w:r>
-      <w:r>
-        <w:rPr>
-          <w:rStyle w:val="VerbatimChar"/>
-        </w:rPr>
-        <w:t xml:space="preserve">206    Length_N_use           NA                      1.08000e+02</w:t>
-      </w:r>
-      <w:r>
-        <w:br/>
-      </w:r>
-      <w:r>
-        <w:rPr>
-          <w:rStyle w:val="VerbatimChar"/>
-        </w:rPr>
-        <w:t xml:space="preserve">207   Length_N_skip           NA                      0.00000e+00</w:t>
-      </w:r>
-      <w:r>
-        <w:br/>
-      </w:r>
-      <w:r>
-        <w:rPr>
-          <w:rStyle w:val="VerbatimChar"/>
-        </w:rPr>
-        <w:t xml:space="preserve">    F2_TWN_WCNPO_DWLL_late F3_US_WCNPO_LL_shallow_late    F4_IATTC</w:t>
-      </w:r>
-      <w:r>
-        <w:br/>
-      </w:r>
-      <w:r>
-        <w:rPr>
-          <w:rStyle w:val="VerbatimChar"/>
-        </w:rPr>
-        <w:t xml:space="preserve">196            1.00000e+00                 1.00000e+00 1.00000e+00</w:t>
-      </w:r>
-      <w:r>
-        <w:br/>
-      </w:r>
-      <w:r>
-        <w:rPr>
-          <w:rStyle w:val="VerbatimChar"/>
-        </w:rPr>
-        <w:t xml:space="preserve">197            1.88380e-13                 5.06728e-10 2.64257e-13</w:t>
-      </w:r>
-      <w:r>
-        <w:br/>
-      </w:r>
-      <w:r>
-        <w:rPr>
-          <w:rStyle w:val="VerbatimChar"/>
-        </w:rPr>
-        <w:t xml:space="preserve">198            1.00000e+00                 1.00000e+00 1.00000e+00</w:t>
-      </w:r>
-      <w:r>
-        <w:br/>
-      </w:r>
-      <w:r>
-        <w:rPr>
-          <w:rStyle w:val="VerbatimChar"/>
-        </w:rPr>
-        <w:t xml:space="preserve">199            0.00000e+00                 0.00000e+00 0.00000e+00</w:t>
-      </w:r>
-      <w:r>
-        <w:br/>
-      </w:r>
-      <w:r>
-        <w:rPr>
-          <w:rStyle w:val="VerbatimChar"/>
-        </w:rPr>
-        <w:t xml:space="preserve">200            0.00000e+00                 0.00000e+00 0.00000e+00</w:t>
-      </w:r>
-      <w:r>
-        <w:br/>
-      </w:r>
-      <w:r>
-        <w:rPr>
-          <w:rStyle w:val="VerbatimChar"/>
-        </w:rPr>
-        <w:t xml:space="preserve">201            0.00000e+00                 0.00000e+00 0.00000e+00</w:t>
-      </w:r>
-      <w:r>
-        <w:br/>
-      </w:r>
-      <w:r>
-        <w:rPr>
-          <w:rStyle w:val="VerbatimChar"/>
-        </w:rPr>
-        <w:t xml:space="preserve">202            0.00000e+00                 0.00000e+00 0.00000e+00</w:t>
-      </w:r>
-      <w:r>
-        <w:br/>
-      </w:r>
-      <w:r>
-        <w:rPr>
-          <w:rStyle w:val="VerbatimChar"/>
-        </w:rPr>
-        <w:t xml:space="preserve">203            0.00000e+00                 0.00000e+00 0.00000e+00</w:t>
-      </w:r>
-      <w:r>
-        <w:br/>
-      </w:r>
-      <w:r>
-        <w:rPr>
-          <w:rStyle w:val="VerbatimChar"/>
-        </w:rPr>
-        <w:t xml:space="preserve">204            5.00000e-01                 5.00000e-01 5.00000e-01</w:t>
-      </w:r>
-      <w:r>
-        <w:br/>
-      </w:r>
-      <w:r>
-        <w:rPr>
-          <w:rStyle w:val="VerbatimChar"/>
-        </w:rPr>
-        <w:t xml:space="preserve">205            2.28243e+02                 2.25196e+02 3.85380e+01</w:t>
-      </w:r>
-      <w:r>
-        <w:br/>
-      </w:r>
-      <w:r>
-        <w:rPr>
-          <w:rStyle w:val="VerbatimChar"/>
-        </w:rPr>
-        <w:t xml:space="preserve">206            6.60000e+01                 6.30000e+01 4.10000e+01</w:t>
-      </w:r>
-      <w:r>
-        <w:br/>
-      </w:r>
-      <w:r>
-        <w:rPr>
-          <w:rStyle w:val="VerbatimChar"/>
-        </w:rPr>
-        <w:t xml:space="preserve">207            0.00000e+00                 0.00000e+00 0.00000e+00</w:t>
-      </w:r>
-      <w:r>
-        <w:br/>
-      </w:r>
-      <w:r>
-        <w:rPr>
-          <w:rStyle w:val="VerbatimChar"/>
-        </w:rPr>
-        <w:t xml:space="preserve">    F5_JPN_EPO_OSDWLL F6_JPN_WCNPO_OSDWLL_early_Area1 F7_JPN_WCNPO_CODF</w:t>
-      </w:r>
-      <w:r>
-        <w:br/>
-      </w:r>
-      <w:r>
-        <w:rPr>
-          <w:rStyle w:val="VerbatimChar"/>
-        </w:rPr>
-        <w:t xml:space="preserve">196       1.00000e+00                     1.00000e+00       1.00000e+00</w:t>
-      </w:r>
-      <w:r>
-        <w:br/>
-      </w:r>
-      <w:r>
-        <w:rPr>
-          <w:rStyle w:val="VerbatimChar"/>
-        </w:rPr>
-        <w:t xml:space="preserve">197       3.86713e-10                     6.61407e-10       2.55346e-13</w:t>
-      </w:r>
-      <w:r>
-        <w:br/>
-      </w:r>
-      <w:r>
-        <w:rPr>
-          <w:rStyle w:val="VerbatimChar"/>
-        </w:rPr>
-        <w:t xml:space="preserve">198       1.00000e+00                     0.00000e+00       1.00000e+00</w:t>
-      </w:r>
-      <w:r>
-        <w:br/>
-      </w:r>
-      <w:r>
-        <w:rPr>
-          <w:rStyle w:val="VerbatimChar"/>
-        </w:rPr>
-        <w:t xml:space="preserve">199       0.00000e+00                     1.46092e+03       0.00000e+00</w:t>
-      </w:r>
-      <w:r>
-        <w:br/>
-      </w:r>
-      <w:r>
-        <w:rPr>
-          <w:rStyle w:val="VerbatimChar"/>
-        </w:rPr>
-        <w:t xml:space="preserve">200       0.00000e+00                     0.00000e+00       0.00000e+00</w:t>
-      </w:r>
-      <w:r>
-        <w:br/>
-      </w:r>
-      <w:r>
-        <w:rPr>
-          <w:rStyle w:val="VerbatimChar"/>
-        </w:rPr>
-        <w:t xml:space="preserve">201       0.00000e+00                     0.00000e+00       0.00000e+00</w:t>
-      </w:r>
-      <w:r>
-        <w:br/>
-      </w:r>
-      <w:r>
-        <w:rPr>
-          <w:rStyle w:val="VerbatimChar"/>
-        </w:rPr>
-        <w:t xml:space="preserve">202       0.00000e+00                     0.00000e+00       0.00000e+00</w:t>
-      </w:r>
-      <w:r>
-        <w:br/>
-      </w:r>
-      <w:r>
-        <w:rPr>
-          <w:rStyle w:val="VerbatimChar"/>
-        </w:rPr>
-        <w:t xml:space="preserve">203       0.00000e+00                     0.00000e+00       0.00000e+00</w:t>
-      </w:r>
-      <w:r>
-        <w:br/>
-      </w:r>
-      <w:r>
-        <w:rPr>
-          <w:rStyle w:val="VerbatimChar"/>
-        </w:rPr>
-        <w:t xml:space="preserve">204       0.00000e+00                     5.00000e-01       5.00000e-01</w:t>
-      </w:r>
-      <w:r>
-        <w:br/>
-      </w:r>
-      <w:r>
-        <w:rPr>
-          <w:rStyle w:val="VerbatimChar"/>
-        </w:rPr>
-        <w:t xml:space="preserve">205       0.00000e+00                     5.71825e+01       7.13195e+01</w:t>
-      </w:r>
-      <w:r>
-        <w:br/>
-      </w:r>
-      <w:r>
-        <w:rPr>
-          <w:rStyle w:val="VerbatimChar"/>
-        </w:rPr>
-        <w:t xml:space="preserve">206       0.00000e+00                     1.70000e+01       3.40000e+01</w:t>
-      </w:r>
-      <w:r>
-        <w:br/>
-      </w:r>
-      <w:r>
-        <w:rPr>
-          <w:rStyle w:val="VerbatimChar"/>
-        </w:rPr>
-        <w:t xml:space="preserve">207       0.00000e+00                     0.00000e+00       0.00000e+00</w:t>
-      </w:r>
-      <w:r>
-        <w:br/>
-      </w:r>
-      <w:r>
-        <w:rPr>
-          <w:rStyle w:val="VerbatimChar"/>
-        </w:rPr>
-        <w:t xml:space="preserve">    F8_US_WCNPO_LL_shallow_early F9_US_WCNPO_LL_deep F10_JPN_WCNPO_OSDF</w:t>
-      </w:r>
-      <w:r>
-        <w:br/>
-      </w:r>
-      <w:r>
-        <w:rPr>
-          <w:rStyle w:val="VerbatimChar"/>
-        </w:rPr>
-        <w:t xml:space="preserve">196                  1.00000e+00         1.00000e+00        1.00000e+00</w:t>
-      </w:r>
-      <w:r>
-        <w:br/>
-      </w:r>
-      <w:r>
-        <w:rPr>
-          <w:rStyle w:val="VerbatimChar"/>
-        </w:rPr>
-        <w:t xml:space="preserve">197                  2.11497e-10         8.39339e-05        2.59559e-13</w:t>
-      </w:r>
-      <w:r>
-        <w:br/>
-      </w:r>
-      <w:r>
-        <w:rPr>
-          <w:rStyle w:val="VerbatimChar"/>
-        </w:rPr>
-        <w:t xml:space="preserve">198                  1.00000e+00         1.00000e+00        1.00000e+00</w:t>
-      </w:r>
-      <w:r>
-        <w:br/>
-      </w:r>
-      <w:r>
-        <w:rPr>
-          <w:rStyle w:val="VerbatimChar"/>
-        </w:rPr>
-        <w:t xml:space="preserve">199                  0.00000e+00         0.00000e+00        0.00000e+00</w:t>
-      </w:r>
-      <w:r>
-        <w:br/>
-      </w:r>
-      <w:r>
-        <w:rPr>
-          <w:rStyle w:val="VerbatimChar"/>
-        </w:rPr>
-        <w:t xml:space="preserve">200                  0.00000e+00         0.00000e+00        0.00000e+00</w:t>
-      </w:r>
-      <w:r>
-        <w:br/>
-      </w:r>
-      <w:r>
-        <w:rPr>
-          <w:rStyle w:val="VerbatimChar"/>
-        </w:rPr>
-        <w:t xml:space="preserve">201                  0.00000e+00         0.00000e+00        0.00000e+00</w:t>
-      </w:r>
-      <w:r>
-        <w:br/>
-      </w:r>
-      <w:r>
-        <w:rPr>
-          <w:rStyle w:val="VerbatimChar"/>
-        </w:rPr>
-        <w:t xml:space="preserve">202                  0.00000e+00         0.00000e+00        0.00000e+00</w:t>
-      </w:r>
-      <w:r>
-        <w:br/>
-      </w:r>
-      <w:r>
-        <w:rPr>
-          <w:rStyle w:val="VerbatimChar"/>
-        </w:rPr>
-        <w:t xml:space="preserve">203                  0.00000e+00         0.00000e+00        0.00000e+00</w:t>
-      </w:r>
-      <w:r>
-        <w:br/>
-      </w:r>
-      <w:r>
-        <w:rPr>
-          <w:rStyle w:val="VerbatimChar"/>
-        </w:rPr>
-        <w:t xml:space="preserve">204                  5.00000e-01         5.00000e-01        0.00000e+00</w:t>
-      </w:r>
-      <w:r>
-        <w:br/>
-      </w:r>
-      <w:r>
-        <w:rPr>
-          <w:rStyle w:val="VerbatimChar"/>
-        </w:rPr>
-        <w:t xml:space="preserve">205                  1.02635e+02         2.09554e+03        0.00000e+00</w:t>
-      </w:r>
-      <w:r>
-        <w:br/>
-      </w:r>
-      <w:r>
-        <w:rPr>
-          <w:rStyle w:val="VerbatimChar"/>
-        </w:rPr>
-        <w:t xml:space="preserve">206                  2.20000e+01         9.50000e+01        0.00000e+00</w:t>
-      </w:r>
-      <w:r>
-        <w:br/>
-      </w:r>
-      <w:r>
-        <w:rPr>
-          <w:rStyle w:val="VerbatimChar"/>
-        </w:rPr>
-        <w:t xml:space="preserve">207                  0.00000e+00         0.00000e+00        0.00000e+00</w:t>
-      </w:r>
-      <w:r>
-        <w:br/>
-      </w:r>
-      <w:r>
-        <w:rPr>
-          <w:rStyle w:val="VerbatimChar"/>
-        </w:rPr>
-        <w:t xml:space="preserve">    F11_JPN_WCNPO_Other_early F12_JPN_WCNPO_Other_late F13_TWN_WCNPO_DWLL_early</w:t>
-      </w:r>
-      <w:r>
-        <w:br/>
-      </w:r>
-      <w:r>
-        <w:rPr>
-          <w:rStyle w:val="VerbatimChar"/>
-        </w:rPr>
-        <w:t xml:space="preserve">196               1.00000e+00              1.00000e+00              1.00000e+00</w:t>
-      </w:r>
-      <w:r>
-        <w:br/>
-      </w:r>
-      <w:r>
-        <w:rPr>
-          <w:rStyle w:val="VerbatimChar"/>
-        </w:rPr>
-        <w:t xml:space="preserve">197               2.70639e-13              2.75475e-13              2.38867e-13</w:t>
-      </w:r>
-      <w:r>
-        <w:br/>
-      </w:r>
-      <w:r>
-        <w:rPr>
-          <w:rStyle w:val="VerbatimChar"/>
-        </w:rPr>
-        <w:t xml:space="preserve">198               1.00000e+00              1.00000e+00              1.00000e+00</w:t>
-      </w:r>
-      <w:r>
-        <w:br/>
-      </w:r>
-      <w:r>
-        <w:rPr>
-          <w:rStyle w:val="VerbatimChar"/>
-        </w:rPr>
-        <w:t xml:space="preserve">199               0.00000e+00              0.00000e+00              0.00000e+00</w:t>
-      </w:r>
-      <w:r>
-        <w:br/>
-      </w:r>
-      <w:r>
-        <w:rPr>
-          <w:rStyle w:val="VerbatimChar"/>
-        </w:rPr>
-        <w:t xml:space="preserve">200               0.00000e+00              0.00000e+00              0.00000e+00</w:t>
-      </w:r>
-      <w:r>
-        <w:br/>
-      </w:r>
-      <w:r>
-        <w:rPr>
-          <w:rStyle w:val="VerbatimChar"/>
-        </w:rPr>
-        <w:t xml:space="preserve">201               0.00000e+00              0.00000e+00              0.00000e+00</w:t>
-      </w:r>
-      <w:r>
-        <w:br/>
-      </w:r>
-      <w:r>
-        <w:rPr>
-          <w:rStyle w:val="VerbatimChar"/>
-        </w:rPr>
-        <w:t xml:space="preserve">202               0.00000e+00              0.00000e+00              0.00000e+00</w:t>
-      </w:r>
-      <w:r>
-        <w:br/>
-      </w:r>
-      <w:r>
-        <w:rPr>
-          <w:rStyle w:val="VerbatimChar"/>
-        </w:rPr>
-        <w:t xml:space="preserve">203               0.00000e+00              0.00000e+00              0.00000e+00</w:t>
-      </w:r>
-      <w:r>
-        <w:br/>
-      </w:r>
-      <w:r>
-        <w:rPr>
-          <w:rStyle w:val="VerbatimChar"/>
-        </w:rPr>
-        <w:t xml:space="preserve">204               0.00000e+00              0.00000e+00              0.00000e+00</w:t>
-      </w:r>
-      <w:r>
-        <w:br/>
-      </w:r>
-      <w:r>
-        <w:rPr>
-          <w:rStyle w:val="VerbatimChar"/>
-        </w:rPr>
-        <w:t xml:space="preserve">205               0.00000e+00              0.00000e+00              0.00000e+00</w:t>
-      </w:r>
-      <w:r>
-        <w:br/>
-      </w:r>
-      <w:r>
-        <w:rPr>
-          <w:rStyle w:val="VerbatimChar"/>
-        </w:rPr>
-        <w:t xml:space="preserve">206               0.00000e+00              0.00000e+00              0.00000e+00</w:t>
-      </w:r>
-      <w:r>
-        <w:br/>
-      </w:r>
-      <w:r>
-        <w:rPr>
-          <w:rStyle w:val="VerbatimChar"/>
-        </w:rPr>
-        <w:t xml:space="preserve">207               0.00000e+00              0.00000e+00              0.00000e+00</w:t>
-      </w:r>
-      <w:r>
-        <w:br/>
-      </w:r>
-      <w:r>
-        <w:rPr>
-          <w:rStyle w:val="VerbatimChar"/>
-        </w:rPr>
-        <w:t xml:space="preserve">    F14_TWN_WCNPO_Other F15_US_WCNPO_GN F16_US_WCNPO_Other</w:t>
-      </w:r>
-      <w:r>
-        <w:br/>
-      </w:r>
-      <w:r>
-        <w:rPr>
-          <w:rStyle w:val="VerbatimChar"/>
-        </w:rPr>
-        <w:t xml:space="preserve">196         1.00000e+00      1.0000e+00        1.00000e+00</w:t>
-      </w:r>
-      <w:r>
-        <w:br/>
-      </w:r>
-      <w:r>
-        <w:rPr>
-          <w:rStyle w:val="VerbatimChar"/>
-        </w:rPr>
-        <w:t xml:space="preserve">197         2.06727e-13      4.2591e-13        5.15395e-13</w:t>
-      </w:r>
-      <w:r>
-        <w:br/>
-      </w:r>
-      <w:r>
-        <w:rPr>
-          <w:rStyle w:val="VerbatimChar"/>
-        </w:rPr>
-        <w:t xml:space="preserve">198         1.00000e+00      1.0000e+00        1.00000e+00</w:t>
-      </w:r>
-      <w:r>
-        <w:br/>
-      </w:r>
-      <w:r>
-        <w:rPr>
-          <w:rStyle w:val="VerbatimChar"/>
-        </w:rPr>
-        <w:t xml:space="preserve">199         0.00000e+00      0.0000e+00        0.00000e+00</w:t>
-      </w:r>
-      <w:r>
-        <w:br/>
-      </w:r>
-      <w:r>
-        <w:rPr>
-          <w:rStyle w:val="VerbatimChar"/>
-        </w:rPr>
-        <w:t xml:space="preserve">200         0.00000e+00      0.0000e+00        0.00000e+00</w:t>
-      </w:r>
-      <w:r>
-        <w:br/>
-      </w:r>
-      <w:r>
-        <w:rPr>
-          <w:rStyle w:val="VerbatimChar"/>
-        </w:rPr>
-        <w:t xml:space="preserve">201         0.00000e+00      0.0000e+00        0.00000e+00</w:t>
-      </w:r>
-      <w:r>
-        <w:br/>
-      </w:r>
-      <w:r>
-        <w:rPr>
-          <w:rStyle w:val="VerbatimChar"/>
-        </w:rPr>
-        <w:t xml:space="preserve">202         0.00000e+00      0.0000e+00        0.00000e+00</w:t>
-      </w:r>
-      <w:r>
-        <w:br/>
-      </w:r>
-      <w:r>
-        <w:rPr>
-          <w:rStyle w:val="VerbatimChar"/>
-        </w:rPr>
-        <w:t xml:space="preserve">203         0.00000e+00      0.0000e+00        0.00000e+00</w:t>
-      </w:r>
-      <w:r>
-        <w:br/>
-      </w:r>
-      <w:r>
-        <w:rPr>
-          <w:rStyle w:val="VerbatimChar"/>
-        </w:rPr>
-        <w:t xml:space="preserve">204         0.00000e+00      0.0000e+00        0.00000e+00</w:t>
-      </w:r>
-      <w:r>
-        <w:br/>
-      </w:r>
-      <w:r>
-        <w:rPr>
-          <w:rStyle w:val="VerbatimChar"/>
-        </w:rPr>
-        <w:t xml:space="preserve">205         0.00000e+00      0.0000e+00        0.00000e+00</w:t>
-      </w:r>
-      <w:r>
-        <w:br/>
-      </w:r>
-      <w:r>
-        <w:rPr>
-          <w:rStyle w:val="VerbatimChar"/>
-        </w:rPr>
-        <w:t xml:space="preserve">206         0.00000e+00      0.0000e+00        0.00000e+00</w:t>
-      </w:r>
-      <w:r>
-        <w:br/>
-      </w:r>
-      <w:r>
-        <w:rPr>
-          <w:rStyle w:val="VerbatimChar"/>
-        </w:rPr>
-        <w:t xml:space="preserve">207         0.00000e+00      0.0000e+00        0.00000e+00</w:t>
-      </w:r>
-      <w:r>
-        <w:br/>
-      </w:r>
-      <w:r>
-        <w:rPr>
-          <w:rStyle w:val="VerbatimChar"/>
-        </w:rPr>
-        <w:t xml:space="preserve">    F17_JPN_WCNPO_OSDWLL_early_Area2 F18_JPN_WCNPO_OSDWLL_late_Area2</w:t>
-      </w:r>
-      <w:r>
-        <w:br/>
-      </w:r>
-      <w:r>
-        <w:rPr>
-          <w:rStyle w:val="VerbatimChar"/>
-        </w:rPr>
-        <w:t xml:space="preserve">196                      1.00000e+00                      1.0000e+00</w:t>
-      </w:r>
-      <w:r>
-        <w:br/>
-      </w:r>
-      <w:r>
-        <w:rPr>
-          <w:rStyle w:val="VerbatimChar"/>
-        </w:rPr>
-        <w:t xml:space="preserve">197                      9.03962e-10                      1.0867e-09</w:t>
-      </w:r>
-      <w:r>
-        <w:br/>
-      </w:r>
-      <w:r>
-        <w:rPr>
-          <w:rStyle w:val="VerbatimChar"/>
-        </w:rPr>
-        <w:t xml:space="preserve">198                      1.00000e+00                      1.0000e+00</w:t>
-      </w:r>
-      <w:r>
-        <w:br/>
-      </w:r>
-      <w:r>
-        <w:rPr>
-          <w:rStyle w:val="VerbatimChar"/>
-        </w:rPr>
-        <w:t xml:space="preserve">199                      0.00000e+00                      0.0000e+00</w:t>
-      </w:r>
-      <w:r>
-        <w:br/>
-      </w:r>
-      <w:r>
-        <w:rPr>
-          <w:rStyle w:val="VerbatimChar"/>
-        </w:rPr>
-        <w:t xml:space="preserve">200                      0.00000e+00                      0.0000e+00</w:t>
-      </w:r>
-      <w:r>
-        <w:br/>
-      </w:r>
-      <w:r>
-        <w:rPr>
-          <w:rStyle w:val="VerbatimChar"/>
-        </w:rPr>
-        <w:t xml:space="preserve">201                      0.00000e+00                      0.0000e+00</w:t>
-      </w:r>
-      <w:r>
-        <w:br/>
-      </w:r>
-      <w:r>
-        <w:rPr>
-          <w:rStyle w:val="VerbatimChar"/>
-        </w:rPr>
-        <w:t xml:space="preserve">202                      0.00000e+00                      0.0000e+00</w:t>
-      </w:r>
-      <w:r>
-        <w:br/>
-      </w:r>
-      <w:r>
-        <w:rPr>
-          <w:rStyle w:val="VerbatimChar"/>
-        </w:rPr>
-        <w:t xml:space="preserve">203                      0.00000e+00                      0.0000e+00</w:t>
-      </w:r>
-      <w:r>
-        <w:br/>
-      </w:r>
-      <w:r>
-        <w:rPr>
-          <w:rStyle w:val="VerbatimChar"/>
-        </w:rPr>
-        <w:t xml:space="preserve">204                      0.00000e+00                      0.0000e+00</w:t>
-      </w:r>
-      <w:r>
-        <w:br/>
-      </w:r>
-      <w:r>
-        <w:rPr>
-          <w:rStyle w:val="VerbatimChar"/>
-        </w:rPr>
-        <w:t xml:space="preserve">205                      0.00000e+00                      0.0000e+00</w:t>
-      </w:r>
-      <w:r>
-        <w:br/>
-      </w:r>
-      <w:r>
-        <w:rPr>
-          <w:rStyle w:val="VerbatimChar"/>
-        </w:rPr>
-        <w:t xml:space="preserve">206                      0.00000e+00                      0.0000e+00</w:t>
-      </w:r>
-      <w:r>
-        <w:br/>
-      </w:r>
-      <w:r>
-        <w:rPr>
-          <w:rStyle w:val="VerbatimChar"/>
-        </w:rPr>
-        <w:t xml:space="preserve">207                      0.00000e+00                      0.0000e+00</w:t>
-      </w:r>
-      <w:r>
-        <w:br/>
-      </w:r>
-      <w:r>
-        <w:rPr>
-          <w:rStyle w:val="VerbatimChar"/>
-        </w:rPr>
-        <w:t xml:space="preserve">      F19_WCPFC S1_JPN_WCNPO_OSDWLL_early_Area1</w:t>
-      </w:r>
-      <w:r>
-        <w:br/>
-      </w:r>
-      <w:r>
-        <w:rPr>
-          <w:rStyle w:val="VerbatimChar"/>
-        </w:rPr>
-        <w:t xml:space="preserve">196 1.00000e+00                          1.0000</w:t>
-      </w:r>
-      <w:r>
-        <w:br/>
-      </w:r>
-      <w:r>
-        <w:rPr>
-          <w:rStyle w:val="VerbatimChar"/>
-        </w:rPr>
-        <w:t xml:space="preserve">197 5.15395e-13                          0.0000</w:t>
-      </w:r>
-      <w:r>
-        <w:br/>
-      </w:r>
-      <w:r>
-        <w:rPr>
-          <w:rStyle w:val="VerbatimChar"/>
-        </w:rPr>
-        <w:t xml:space="preserve">198 1.00000e+00                          1.0000</w:t>
-      </w:r>
-      <w:r>
-        <w:br/>
-      </w:r>
-      <w:r>
-        <w:rPr>
-          <w:rStyle w:val="VerbatimChar"/>
-        </w:rPr>
-        <w:t xml:space="preserve">199 0.00000e+00                          0.0000</w:t>
-      </w:r>
-      <w:r>
-        <w:br/>
-      </w:r>
-      <w:r>
-        <w:rPr>
-          <w:rStyle w:val="VerbatimChar"/>
-        </w:rPr>
-        <w:t xml:space="preserve">200 0.00000e+00                          1.0000</w:t>
-      </w:r>
-      <w:r>
-        <w:br/>
-      </w:r>
-      <w:r>
-        <w:rPr>
-          <w:rStyle w:val="VerbatimChar"/>
-        </w:rPr>
-        <w:t xml:space="preserve">201 0.00000e+00                        -16.4695</w:t>
-      </w:r>
-      <w:r>
-        <w:br/>
-      </w:r>
-      <w:r>
-        <w:rPr>
-          <w:rStyle w:val="VerbatimChar"/>
-        </w:rPr>
-        <w:t xml:space="preserve">202 0.00000e+00                         18.0000</w:t>
-      </w:r>
-      <w:r>
-        <w:br/>
-      </w:r>
-      <w:r>
-        <w:rPr>
-          <w:rStyle w:val="VerbatimChar"/>
-        </w:rPr>
-        <w:t xml:space="preserve">203 0.00000e+00                          0.0000</w:t>
-      </w:r>
-      <w:r>
-        <w:br/>
-      </w:r>
-      <w:r>
-        <w:rPr>
-          <w:rStyle w:val="VerbatimChar"/>
-        </w:rPr>
-        <w:t xml:space="preserve">204 0.00000e+00                          0.0000</w:t>
-      </w:r>
-      <w:r>
-        <w:br/>
-      </w:r>
-      <w:r>
-        <w:rPr>
-          <w:rStyle w:val="VerbatimChar"/>
-        </w:rPr>
-        <w:t xml:space="preserve">205 0.00000e+00                          0.0000</w:t>
-      </w:r>
-      <w:r>
-        <w:br/>
-      </w:r>
-      <w:r>
-        <w:rPr>
-          <w:rStyle w:val="VerbatimChar"/>
-        </w:rPr>
-        <w:t xml:space="preserve">206 0.00000e+00                          0.0000</w:t>
-      </w:r>
-      <w:r>
-        <w:br/>
-      </w:r>
-      <w:r>
-        <w:rPr>
-          <w:rStyle w:val="VerbatimChar"/>
-        </w:rPr>
-        <w:t xml:space="preserve">207 0.00000e+00                          0.0000</w:t>
-      </w:r>
-      <w:r>
-        <w:br/>
-      </w:r>
-      <w:r>
-        <w:rPr>
-          <w:rStyle w:val="VerbatimChar"/>
-        </w:rPr>
-        <w:t xml:space="preserve">    S2_JPN_WCNPO_OSDWCOLL_late_Area1 S3_JPN_WCNPO_OSDWLL_early_Area2</w:t>
-      </w:r>
-      <w:r>
-        <w:br/>
-      </w:r>
-      <w:r>
-        <w:rPr>
-          <w:rStyle w:val="VerbatimChar"/>
-        </w:rPr>
-        <w:t xml:space="preserve">196                            1.000                          1.0000</w:t>
-      </w:r>
-      <w:r>
-        <w:br/>
-      </w:r>
-      <w:r>
-        <w:rPr>
-          <w:rStyle w:val="VerbatimChar"/>
-        </w:rPr>
-        <w:t xml:space="preserve">197                            0.000                          0.0000</w:t>
-      </w:r>
-      <w:r>
-        <w:br/>
-      </w:r>
-      <w:r>
-        <w:rPr>
-          <w:rStyle w:val="VerbatimChar"/>
-        </w:rPr>
-        <w:t xml:space="preserve">198                            1.000                          1.0000</w:t>
-      </w:r>
-      <w:r>
-        <w:br/>
-      </w:r>
-      <w:r>
-        <w:rPr>
-          <w:rStyle w:val="VerbatimChar"/>
-        </w:rPr>
-        <w:t xml:space="preserve">199                            0.000                          0.0000</w:t>
-      </w:r>
-      <w:r>
-        <w:br/>
-      </w:r>
-      <w:r>
-        <w:rPr>
-          <w:rStyle w:val="VerbatimChar"/>
-        </w:rPr>
-        <w:t xml:space="preserve">200                            1.000                          1.0000</w:t>
-      </w:r>
-      <w:r>
-        <w:br/>
-      </w:r>
-      <w:r>
-        <w:rPr>
-          <w:rStyle w:val="VerbatimChar"/>
-        </w:rPr>
-        <w:t xml:space="preserve">201                          -32.536                        -20.2023</w:t>
-      </w:r>
-      <w:r>
-        <w:br/>
-      </w:r>
-      <w:r>
-        <w:rPr>
-          <w:rStyle w:val="VerbatimChar"/>
-        </w:rPr>
-        <w:t xml:space="preserve">202                           28.000                         18.0000</w:t>
-      </w:r>
-      <w:r>
-        <w:br/>
-      </w:r>
-      <w:r>
-        <w:rPr>
-          <w:rStyle w:val="VerbatimChar"/>
-        </w:rPr>
-        <w:t xml:space="preserve">203                            0.000                          0.0000</w:t>
-      </w:r>
-      <w:r>
-        <w:br/>
-      </w:r>
-      <w:r>
-        <w:rPr>
-          <w:rStyle w:val="VerbatimChar"/>
-        </w:rPr>
-        <w:t xml:space="preserve">204                            0.000                          0.0000</w:t>
-      </w:r>
-      <w:r>
-        <w:br/>
-      </w:r>
-      <w:r>
-        <w:rPr>
-          <w:rStyle w:val="VerbatimChar"/>
-        </w:rPr>
-        <w:t xml:space="preserve">205                            0.000                          0.0000</w:t>
-      </w:r>
-      <w:r>
-        <w:br/>
-      </w:r>
-      <w:r>
-        <w:rPr>
-          <w:rStyle w:val="VerbatimChar"/>
-        </w:rPr>
-        <w:t xml:space="preserve">206                            0.000                          0.0000</w:t>
-      </w:r>
-      <w:r>
-        <w:br/>
-      </w:r>
-      <w:r>
-        <w:rPr>
-          <w:rStyle w:val="VerbatimChar"/>
-        </w:rPr>
-        <w:t xml:space="preserve">207                            0.000                          0.0000</w:t>
-      </w:r>
-      <w:r>
-        <w:br/>
-      </w:r>
-      <w:r>
-        <w:rPr>
-          <w:rStyle w:val="VerbatimChar"/>
-        </w:rPr>
-        <w:t xml:space="preserve">    S4_JPN_WCNPO_OSDWLL_late_Area2 S5_TWN_WCNPO_DWLL_late S6_US_WCNPO_LL_deep</w:t>
-      </w:r>
-      <w:r>
-        <w:br/>
-      </w:r>
-      <w:r>
-        <w:rPr>
-          <w:rStyle w:val="VerbatimChar"/>
-        </w:rPr>
-        <w:t xml:space="preserve">196                         1.0000                 1.0000              1.0000</w:t>
-      </w:r>
-      <w:r>
-        <w:br/>
-      </w:r>
-      <w:r>
-        <w:rPr>
-          <w:rStyle w:val="VerbatimChar"/>
-        </w:rPr>
-        <w:t xml:space="preserve">197                         0.0000                 0.0000              0.0000</w:t>
-      </w:r>
-      <w:r>
-        <w:br/>
-      </w:r>
-      <w:r>
-        <w:rPr>
-          <w:rStyle w:val="VerbatimChar"/>
-        </w:rPr>
-        <w:t xml:space="preserve">198                         1.0000                 1.0000              1.0000</w:t>
-      </w:r>
-      <w:r>
-        <w:br/>
-      </w:r>
-      <w:r>
-        <w:rPr>
-          <w:rStyle w:val="VerbatimChar"/>
-        </w:rPr>
-        <w:t xml:space="preserve">199                         0.0000                 0.0000              0.0000</w:t>
-      </w:r>
-      <w:r>
-        <w:br/>
-      </w:r>
-      <w:r>
-        <w:rPr>
-          <w:rStyle w:val="VerbatimChar"/>
-        </w:rPr>
-        <w:t xml:space="preserve">200                         1.0000                 1.0000              1.0000</w:t>
-      </w:r>
-      <w:r>
-        <w:br/>
-      </w:r>
-      <w:r>
-        <w:rPr>
-          <w:rStyle w:val="VerbatimChar"/>
-        </w:rPr>
-        <w:t xml:space="preserve">201                       -33.0272               -15.9466            -26.9558</w:t>
-      </w:r>
-      <w:r>
-        <w:br/>
-      </w:r>
-      <w:r>
-        <w:rPr>
-          <w:rStyle w:val="VerbatimChar"/>
-        </w:rPr>
-        <w:t xml:space="preserve">202                        28.0000                22.0000             27.0000</w:t>
-      </w:r>
-      <w:r>
-        <w:br/>
-      </w:r>
-      <w:r>
-        <w:rPr>
-          <w:rStyle w:val="VerbatimChar"/>
-        </w:rPr>
-        <w:t xml:space="preserve">203                         0.0000                 0.0000              0.0000</w:t>
-      </w:r>
-      <w:r>
-        <w:br/>
-      </w:r>
-      <w:r>
-        <w:rPr>
-          <w:rStyle w:val="VerbatimChar"/>
-        </w:rPr>
-        <w:t xml:space="preserve">204                         0.0000                 0.0000              0.0000</w:t>
-      </w:r>
-      <w:r>
-        <w:br/>
-      </w:r>
-      <w:r>
-        <w:rPr>
-          <w:rStyle w:val="VerbatimChar"/>
-        </w:rPr>
-        <w:t xml:space="preserve">205                         0.0000                 0.0000              0.0000</w:t>
-      </w:r>
-      <w:r>
-        <w:br/>
-      </w:r>
-      <w:r>
-        <w:rPr>
-          <w:rStyle w:val="VerbatimChar"/>
-        </w:rPr>
-        <w:t xml:space="preserve">206                         0.0000                 0.0000              0.0000</w:t>
-      </w:r>
-      <w:r>
-        <w:br/>
-      </w:r>
-      <w:r>
-        <w:rPr>
-          <w:rStyle w:val="VerbatimChar"/>
-        </w:rPr>
-        <w:t xml:space="preserve">207                         0.0000                 0.0000              0.0000</w:t>
-      </w:r>
-      <w:r>
-        <w:br/>
-      </w:r>
-      <w:r>
-        <w:rPr>
-          <w:rStyle w:val="VerbatimChar"/>
-        </w:rPr>
-        <w:t xml:space="preserve">    S7_US_WCNPO_LL_shallow_early S8_US_WCNPO_LL_shallow_late</w:t>
-      </w:r>
-      <w:r>
-        <w:br/>
-      </w:r>
-      <w:r>
-        <w:rPr>
-          <w:rStyle w:val="VerbatimChar"/>
-        </w:rPr>
-        <w:t xml:space="preserve">196                      1.00000                        1.00</w:t>
-      </w:r>
-      <w:r>
-        <w:br/>
-      </w:r>
-      <w:r>
-        <w:rPr>
-          <w:rStyle w:val="VerbatimChar"/>
-        </w:rPr>
-        <w:t xml:space="preserve">197                      0.00000                        0.00</w:t>
-      </w:r>
-      <w:r>
-        <w:br/>
-      </w:r>
-      <w:r>
-        <w:rPr>
-          <w:rStyle w:val="VerbatimChar"/>
-        </w:rPr>
-        <w:t xml:space="preserve">198                      1.00000                        1.00</w:t>
-      </w:r>
-      <w:r>
-        <w:br/>
-      </w:r>
-      <w:r>
-        <w:rPr>
-          <w:rStyle w:val="VerbatimChar"/>
-        </w:rPr>
-        <w:t xml:space="preserve">199                      0.00000                        0.00</w:t>
-      </w:r>
-      <w:r>
-        <w:br/>
-      </w:r>
-      <w:r>
-        <w:rPr>
-          <w:rStyle w:val="VerbatimChar"/>
-        </w:rPr>
-        <w:t xml:space="preserve">200                      1.00000                        1.00</w:t>
-      </w:r>
-      <w:r>
-        <w:br/>
-      </w:r>
-      <w:r>
-        <w:rPr>
-          <w:rStyle w:val="VerbatimChar"/>
-        </w:rPr>
-        <w:t xml:space="preserve">201                     -8.93415                      -17.12</w:t>
-      </w:r>
-      <w:r>
-        <w:br/>
-      </w:r>
-      <w:r>
-        <w:rPr>
-          <w:rStyle w:val="VerbatimChar"/>
-        </w:rPr>
-        <w:t xml:space="preserve">202                      6.00000                       17.00</w:t>
-      </w:r>
-      <w:r>
-        <w:br/>
-      </w:r>
-      <w:r>
-        <w:rPr>
-          <w:rStyle w:val="VerbatimChar"/>
-        </w:rPr>
-        <w:t xml:space="preserve">203                      0.00000                        0.00</w:t>
-      </w:r>
-      <w:r>
-        <w:br/>
-      </w:r>
-      <w:r>
-        <w:rPr>
-          <w:rStyle w:val="VerbatimChar"/>
-        </w:rPr>
-        <w:t xml:space="preserve">204                      0.00000                        0.00</w:t>
-      </w:r>
-      <w:r>
-        <w:br/>
-      </w:r>
-      <w:r>
-        <w:rPr>
-          <w:rStyle w:val="VerbatimChar"/>
-        </w:rPr>
-        <w:t xml:space="preserve">205                      0.00000                        0.00</w:t>
-      </w:r>
-      <w:r>
-        <w:br/>
-      </w:r>
-      <w:r>
-        <w:rPr>
-          <w:rStyle w:val="VerbatimChar"/>
-        </w:rPr>
-        <w:t xml:space="preserve">206                      0.00000                        0.00</w:t>
-      </w:r>
-      <w:r>
-        <w:br/>
-      </w:r>
-      <w:r>
-        <w:rPr>
-          <w:rStyle w:val="VerbatimChar"/>
-        </w:rPr>
-        <w:t xml:space="preserve">207                      0.00000                        0.00</w:t>
-      </w:r>
-      <w:r>
-        <w:br/>
-      </w:r>
-      <w:r>
-        <w:br/>
-      </w:r>
-      <w:r>
-        <w:rPr>
-          <w:rStyle w:val="VerbatimChar"/>
-        </w:rPr>
-        <w:t xml:space="preserve">$N_estimated_parameters</w:t>
-      </w:r>
-      <w:r>
-        <w:br/>
-      </w:r>
-      <w:r>
-        <w:rPr>
-          <w:rStyle w:val="VerbatimChar"/>
-        </w:rPr>
-        <w:t xml:space="preserve">[1] 2</w:t>
-      </w:r>
-      <w:r>
-        <w:br/>
-      </w:r>
-      <w:r>
-        <w:br/>
-      </w:r>
-      <w:r>
-        <w:rPr>
-          <w:rStyle w:val="VerbatimChar"/>
-        </w:rPr>
-        <w:t xml:space="preserve">$table_of_phases</w:t>
-      </w:r>
-      <w:r>
-        <w:br/>
-      </w:r>
-      <w:r>
-        <w:br/>
-      </w:r>
-      <w:r>
-        <w:rPr>
-          <w:rStyle w:val="VerbatimChar"/>
-        </w:rPr>
-        <w:t xml:space="preserve">-99  -4  -3  -2  -1   1   2 </w:t>
-      </w:r>
-      <w:r>
-        <w:br/>
-      </w:r>
-      <w:r>
-        <w:rPr>
-          <w:rStyle w:val="VerbatimChar"/>
-        </w:rPr>
-        <w:t xml:space="preserve">  1  12  38  26  11   1   1 </w:t>
-      </w:r>
-      <w:r>
-        <w:br/>
-      </w:r>
-      <w:r>
-        <w:br/>
-      </w:r>
-      <w:r>
-        <w:rPr>
-          <w:rStyle w:val="VerbatimChar"/>
-        </w:rPr>
-        <w:t xml:space="preserve">$estimated_non_dev_parameters</w:t>
-      </w:r>
-      <w:r>
-        <w:br/>
-      </w:r>
-      <w:r>
-        <w:rPr>
-          <w:rStyle w:val="VerbatimChar"/>
-        </w:rPr>
-        <w:t xml:space="preserve">                                                    Value Phase Min Max</w:t>
-      </w:r>
-      <w:r>
-        <w:br/>
-      </w:r>
-      <w:r>
-        <w:rPr>
-          <w:rStyle w:val="VerbatimChar"/>
-        </w:rPr>
-        <w:t xml:space="preserve">SR_LN(R0)                                         7.28308     1   3  50</w:t>
-      </w:r>
-      <w:r>
-        <w:br/>
-      </w:r>
-      <w:r>
-        <w:rPr>
-          <w:rStyle w:val="VerbatimChar"/>
-        </w:rPr>
-        <w:t xml:space="preserve">InitF_seas_1_flt_6F6_JPN_WCNPO_OSDWLL_early_Area1 0.94134     2   0   3</w:t>
-      </w:r>
-      <w:r>
-        <w:br/>
-      </w:r>
-      <w:r>
-        <w:rPr>
-          <w:rStyle w:val="VerbatimChar"/>
-        </w:rPr>
-        <w:t xml:space="preserve">                                                      Init Status Parm_StDev</w:t>
-      </w:r>
-      <w:r>
-        <w:br/>
-      </w:r>
-      <w:r>
-        <w:rPr>
-          <w:rStyle w:val="VerbatimChar"/>
-        </w:rPr>
-        <w:t xml:space="preserve">SR_LN(R0)                                         7.256750     OK  0.0686557</w:t>
-      </w:r>
-      <w:r>
-        <w:br/>
-      </w:r>
-      <w:r>
-        <w:rPr>
-          <w:rStyle w:val="VerbatimChar"/>
-        </w:rPr>
-        <w:t xml:space="preserve">InitF_seas_1_flt_6F6_JPN_WCNPO_OSDWLL_early_Area1 0.810285     OK  0.3584100</w:t>
-      </w:r>
-      <w:r>
-        <w:br/>
-      </w:r>
-      <w:r>
-        <w:rPr>
-          <w:rStyle w:val="VerbatimChar"/>
-        </w:rPr>
-        <w:t xml:space="preserve">                                                        Gradient  Pr_type Prior</w:t>
-      </w:r>
-      <w:r>
-        <w:br/>
-      </w:r>
-      <w:r>
-        <w:rPr>
-          <w:rStyle w:val="VerbatimChar"/>
-        </w:rPr>
-        <w:t xml:space="preserve">SR_LN(R0)                                          0.00001140050 No_prior    NA</w:t>
-      </w:r>
-      <w:r>
-        <w:br/>
-      </w:r>
-      <w:r>
-        <w:rPr>
-          <w:rStyle w:val="VerbatimChar"/>
-        </w:rPr>
-        <w:t xml:space="preserve">InitF_seas_1_flt_6F6_JPN_WCNPO_OSDWLL_early_Area1 -0.00000115259 No_prior    NA</w:t>
-      </w:r>
-      <w:r>
-        <w:br/>
-      </w:r>
-      <w:r>
-        <w:rPr>
-          <w:rStyle w:val="VerbatimChar"/>
-        </w:rPr>
-        <w:t xml:space="preserve">                                                  Pr_SD Pr_Like Afterbound</w:t>
-      </w:r>
-      <w:r>
-        <w:br/>
-      </w:r>
-      <w:r>
-        <w:rPr>
-          <w:rStyle w:val="VerbatimChar"/>
-        </w:rPr>
-        <w:t xml:space="preserve">SR_LN(R0)                                            NA      NA         OK</w:t>
-      </w:r>
-      <w:r>
-        <w:br/>
-      </w:r>
-      <w:r>
-        <w:rPr>
-          <w:rStyle w:val="VerbatimChar"/>
-        </w:rPr>
-        <w:t xml:space="preserve">InitF_seas_1_flt_6F6_JPN_WCNPO_OSDWLL_early_Area1    NA      NA         OK</w:t>
-      </w:r>
-      <w:r>
-        <w:br/>
-      </w:r>
-      <w:r>
-        <w:br/>
-      </w:r>
-      <w:r>
-        <w:rPr>
-          <w:rStyle w:val="VerbatimChar"/>
-        </w:rPr>
-        <w:t xml:space="preserve">$maximum_gradient_component</w:t>
-      </w:r>
-      <w:r>
-        <w:br/>
-      </w:r>
-      <w:r>
-        <w:rPr>
-          <w:rStyle w:val="VerbatimChar"/>
-        </w:rPr>
-        <w:t xml:space="preserve">[1] 1.14005e-05</w:t>
-      </w:r>
-      <w:r>
-        <w:br/>
-      </w:r>
-      <w:r>
-        <w:br/>
-      </w:r>
-      <w:r>
-        <w:rPr>
-          <w:rStyle w:val="VerbatimChar"/>
-        </w:rPr>
-        <w:t xml:space="preserve">$parameters_with_highest_gradients</w:t>
-      </w:r>
-      <w:r>
-        <w:br/>
-      </w:r>
-      <w:r>
-        <w:rPr>
-          <w:rStyle w:val="VerbatimChar"/>
-        </w:rPr>
-        <w:t xml:space="preserve">                                                      Value     Gradient</w:t>
-      </w:r>
-      <w:r>
-        <w:br/>
-      </w:r>
-      <w:r>
-        <w:rPr>
-          <w:rStyle w:val="VerbatimChar"/>
-        </w:rPr>
-        <w:t xml:space="preserve">SR_LN(R0)                                           7.28308  1.14005e-05</w:t>
-      </w:r>
-      <w:r>
-        <w:br/>
-      </w:r>
-      <w:r>
-        <w:rPr>
-          <w:rStyle w:val="VerbatimChar"/>
-        </w:rPr>
-        <w:t xml:space="preserve">InitF_seas_1_flt_6F6_JPN_WCNPO_OSDWLL_early_Area1   0.94134 -1.15259e-06</w:t>
-      </w:r>
-      <w:r>
-        <w:br/>
-      </w:r>
-      <w:r>
-        <w:rPr>
-          <w:rStyle w:val="VerbatimChar"/>
-        </w:rPr>
-        <w:t xml:space="preserve">L_at_Amin_Fem_GP_1                                 97.70000           NA</w:t>
-      </w:r>
-      <w:r>
-        <w:br/>
-      </w:r>
-      <w:r>
-        <w:rPr>
-          <w:rStyle w:val="VerbatimChar"/>
-        </w:rPr>
-        <w:t xml:space="preserve">L_at_Amax_Fem_GP_1                                226.30000           NA</w:t>
-      </w:r>
-      <w:r>
-        <w:br/>
-      </w:r>
-      <w:r>
-        <w:rPr>
-          <w:rStyle w:val="VerbatimChar"/>
-        </w:rPr>
-        <w:t xml:space="preserve">VonBert_K_Fem_GP_1                                  0.24600           NA</w:t>
-      </w:r>
-      <w:r>
-        <w:br/>
-      </w:r>
-      <w:r>
-        <w:br/>
-      </w:r>
-      <w:r>
-        <w:rPr>
-          <w:rStyle w:val="VerbatimChar"/>
-        </w:rPr>
-        <w:t xml:space="preserve">$Length_Comp_Fit_Summary</w:t>
-      </w:r>
-      <w:r>
-        <w:br/>
-      </w:r>
-      <w:r>
-        <w:rPr>
-          <w:rStyle w:val="VerbatimChar"/>
-        </w:rPr>
-        <w:t xml:space="preserve">     Data_type Fleet Recommend_var_adj #   N Npos min_Nsamp max_Nsamp</w:t>
-      </w:r>
-      <w:r>
-        <w:br/>
-      </w:r>
-      <w:r>
-        <w:rPr>
-          <w:rStyle w:val="VerbatimChar"/>
-        </w:rPr>
-        <w:t xml:space="preserve">6122         4     1          2.971930 # 108  108       1.7      50.0</w:t>
-      </w:r>
-      <w:r>
-        <w:br/>
-      </w:r>
-      <w:r>
-        <w:rPr>
-          <w:rStyle w:val="VerbatimChar"/>
-        </w:rPr>
-        <w:t xml:space="preserve">6123         4     2          2.453610 #  66   66       2.7      50.0</w:t>
-      </w:r>
-      <w:r>
-        <w:br/>
-      </w:r>
-      <w:r>
-        <w:rPr>
-          <w:rStyle w:val="VerbatimChar"/>
-        </w:rPr>
-        <w:t xml:space="preserve">6124         4     3          1.302950 #  63   63       0.2      50.0</w:t>
-      </w:r>
-      <w:r>
-        <w:br/>
-      </w:r>
-      <w:r>
-        <w:rPr>
-          <w:rStyle w:val="VerbatimChar"/>
-        </w:rPr>
-        <w:t xml:space="preserve">6125         4     4         25.263600 #  41   41       1.6       3.8</w:t>
-      </w:r>
-      <w:r>
-        <w:br/>
-      </w:r>
-      <w:r>
-        <w:rPr>
-          <w:rStyle w:val="VerbatimChar"/>
-        </w:rPr>
-        <w:t xml:space="preserve">6126         4     6          2.158670 #  17   17       1.7      50.0</w:t>
-      </w:r>
-      <w:r>
-        <w:br/>
-      </w:r>
-      <w:r>
-        <w:rPr>
-          <w:rStyle w:val="VerbatimChar"/>
-        </w:rPr>
-        <w:t xml:space="preserve">6127         4     7          4.080020 #  34   34       1.8      50.0</w:t>
-      </w:r>
-      <w:r>
-        <w:br/>
-      </w:r>
-      <w:r>
-        <w:rPr>
-          <w:rStyle w:val="VerbatimChar"/>
-        </w:rPr>
-        <w:t xml:space="preserve">6128         4     8          2.755400 #  22   22       4.0      50.0</w:t>
-      </w:r>
-      <w:r>
-        <w:br/>
-      </w:r>
-      <w:r>
-        <w:rPr>
-          <w:rStyle w:val="VerbatimChar"/>
-        </w:rPr>
-        <w:t xml:space="preserve">6129         4     9          0.259901 #  95   95       1.7      50.0</w:t>
-      </w:r>
-      <w:r>
-        <w:br/>
-      </w:r>
-      <w:r>
-        <w:rPr>
-          <w:rStyle w:val="VerbatimChar"/>
-        </w:rPr>
-        <w:t xml:space="preserve">     mean_Nsamp_in mean_Nsamp_adj mean_Nsamp_DM err_method err_index</w:t>
-      </w:r>
-      <w:r>
-        <w:br/>
-      </w:r>
-      <w:r>
-        <w:rPr>
-          <w:rStyle w:val="VerbatimChar"/>
-        </w:rPr>
-        <w:t xml:space="preserve">6122       43.9796        43.9796            NA          0        NA</w:t>
-      </w:r>
-      <w:r>
-        <w:br/>
-      </w:r>
-      <w:r>
-        <w:rPr>
-          <w:rStyle w:val="VerbatimChar"/>
-        </w:rPr>
-        <w:t xml:space="preserve">6123       31.1455        31.1455            NA          0        NA</w:t>
-      </w:r>
-      <w:r>
-        <w:br/>
-      </w:r>
-      <w:r>
-        <w:rPr>
-          <w:rStyle w:val="VerbatimChar"/>
-        </w:rPr>
-        <w:t xml:space="preserve">6124       39.6524        39.6524            NA          0        NA</w:t>
-      </w:r>
-      <w:r>
-        <w:br/>
-      </w:r>
-      <w:r>
-        <w:rPr>
-          <w:rStyle w:val="VerbatimChar"/>
-        </w:rPr>
-        <w:t xml:space="preserve">6125        2.6561         2.6561            NA          0        NA</w:t>
-      </w:r>
-      <w:r>
-        <w:br/>
-      </w:r>
-      <w:r>
-        <w:rPr>
-          <w:rStyle w:val="VerbatimChar"/>
-        </w:rPr>
-        <w:t xml:space="preserve">6126       25.2176        25.2176            NA          0        NA</w:t>
-      </w:r>
-      <w:r>
-        <w:br/>
-      </w:r>
-      <w:r>
-        <w:rPr>
-          <w:rStyle w:val="VerbatimChar"/>
-        </w:rPr>
-        <w:t xml:space="preserve">6127       16.3000        16.3000            NA          0        NA</w:t>
-      </w:r>
-      <w:r>
-        <w:br/>
-      </w:r>
-      <w:r>
-        <w:rPr>
-          <w:rStyle w:val="VerbatimChar"/>
-        </w:rPr>
-        <w:t xml:space="preserve">6128       40.7636        40.7636            NA          0        NA</w:t>
-      </w:r>
-      <w:r>
-        <w:br/>
-      </w:r>
-      <w:r>
-        <w:rPr>
-          <w:rStyle w:val="VerbatimChar"/>
-        </w:rPr>
-        <w:t xml:space="preserve">6129       14.5853        14.5853            NA          0        NA</w:t>
-      </w:r>
-      <w:r>
-        <w:br/>
-      </w:r>
-      <w:r>
-        <w:rPr>
-          <w:rStyle w:val="VerbatimChar"/>
-        </w:rPr>
-        <w:t xml:space="preserve">            par1 val1 par2 val2 mean_effN   HarMean Curr_Var_Adj</w:t>
-      </w:r>
-      <w:r>
-        <w:br/>
-      </w:r>
-      <w:r>
-        <w:rPr>
-          <w:rStyle w:val="VerbatimChar"/>
-        </w:rPr>
-        <w:t xml:space="preserve">6122 multinomial   NA   NA   NA  292.7650 130.70400            1</w:t>
-      </w:r>
-      <w:r>
-        <w:br/>
-      </w:r>
-      <w:r>
-        <w:rPr>
-          <w:rStyle w:val="VerbatimChar"/>
-        </w:rPr>
-        <w:t xml:space="preserve">6123 multinomial   NA   NA   NA  143.9320  76.41880            1</w:t>
-      </w:r>
-      <w:r>
-        <w:br/>
-      </w:r>
-      <w:r>
-        <w:rPr>
-          <w:rStyle w:val="VerbatimChar"/>
-        </w:rPr>
-        <w:t xml:space="preserve">6124 multinomial   NA   NA   NA  239.9450  51.66490            1</w:t>
-      </w:r>
-      <w:r>
-        <w:br/>
-      </w:r>
-      <w:r>
-        <w:rPr>
-          <w:rStyle w:val="VerbatimChar"/>
-        </w:rPr>
-        <w:t xml:space="preserve">6125 multinomial   NA   NA   NA   78.5804  67.10250            1</w:t>
-      </w:r>
-      <w:r>
-        <w:br/>
-      </w:r>
-      <w:r>
-        <w:rPr>
-          <w:rStyle w:val="VerbatimChar"/>
-        </w:rPr>
-        <w:t xml:space="preserve">6126 multinomial   NA   NA   NA  113.2550  54.43660            1</w:t>
-      </w:r>
-      <w:r>
-        <w:br/>
-      </w:r>
-      <w:r>
-        <w:rPr>
-          <w:rStyle w:val="VerbatimChar"/>
-        </w:rPr>
-        <w:t xml:space="preserve">6127 multinomial   NA   NA   NA  136.8970  66.50430            1</w:t>
-      </w:r>
-      <w:r>
-        <w:br/>
-      </w:r>
-      <w:r>
-        <w:rPr>
-          <w:rStyle w:val="VerbatimChar"/>
-        </w:rPr>
-        <w:t xml:space="preserve">6128 multinomial   NA   NA   NA  186.0250 112.32000            1</w:t>
-      </w:r>
-      <w:r>
-        <w:br/>
-      </w:r>
-      <w:r>
-        <w:rPr>
-          <w:rStyle w:val="VerbatimChar"/>
-        </w:rPr>
-        <w:t xml:space="preserve">6129 multinomial   NA   NA   NA   11.6146   3.79072            1</w:t>
-      </w:r>
-      <w:r>
-        <w:br/>
-      </w:r>
-      <w:r>
-        <w:rPr>
-          <w:rStyle w:val="VerbatimChar"/>
-        </w:rPr>
-        <w:t xml:space="preserve">                           Fleet_name</w:t>
-      </w:r>
-      <w:r>
-        <w:br/>
-      </w:r>
-      <w:r>
-        <w:rPr>
-          <w:rStyle w:val="VerbatimChar"/>
-        </w:rPr>
-        <w:t xml:space="preserve">6122 F1_JPN_WCNPO_OSDWCOLL_late_Area1</w:t>
-      </w:r>
-      <w:r>
-        <w:br/>
-      </w:r>
-      <w:r>
-        <w:rPr>
-          <w:rStyle w:val="VerbatimChar"/>
-        </w:rPr>
-        <w:t xml:space="preserve">6123           F2_TWN_WCNPO_DWLL_late</w:t>
-      </w:r>
-      <w:r>
-        <w:br/>
-      </w:r>
-      <w:r>
-        <w:rPr>
-          <w:rStyle w:val="VerbatimChar"/>
-        </w:rPr>
-        <w:t xml:space="preserve">6124      F3_US_WCNPO_LL_shallow_late</w:t>
-      </w:r>
-      <w:r>
-        <w:br/>
-      </w:r>
-      <w:r>
-        <w:rPr>
-          <w:rStyle w:val="VerbatimChar"/>
-        </w:rPr>
-        <w:t xml:space="preserve">6125                         F4_IATTC</w:t>
-      </w:r>
-      <w:r>
-        <w:br/>
-      </w:r>
-      <w:r>
-        <w:rPr>
-          <w:rStyle w:val="VerbatimChar"/>
-        </w:rPr>
-        <w:t xml:space="preserve">6126  F6_JPN_WCNPO_OSDWLL_early_Area1</w:t>
-      </w:r>
-      <w:r>
-        <w:br/>
-      </w:r>
-      <w:r>
-        <w:rPr>
-          <w:rStyle w:val="VerbatimChar"/>
-        </w:rPr>
-        <w:t xml:space="preserve">6127                F7_JPN_WCNPO_CODF</w:t>
-      </w:r>
-      <w:r>
-        <w:br/>
-      </w:r>
-      <w:r>
-        <w:rPr>
-          <w:rStyle w:val="VerbatimChar"/>
-        </w:rPr>
-        <w:t xml:space="preserve">6128     F8_US_WCNPO_LL_shallow_early</w:t>
-      </w:r>
-      <w:r>
-        <w:br/>
-      </w:r>
-      <w:r>
-        <w:rPr>
-          <w:rStyle w:val="VerbatimChar"/>
-        </w:rPr>
-        <w:t xml:space="preserve">6129              F9_US_WCNPO_LL_deep</w:t>
-      </w:r>
-      <w:r>
-        <w:br/>
-      </w:r>
-      <w:r>
-        <w:br/>
-      </w:r>
-      <w:r>
-        <w:rPr>
-          <w:rStyle w:val="VerbatimChar"/>
-        </w:rPr>
-        <w:t xml:space="preserve">$SBzero</w:t>
-      </w:r>
-      <w:r>
-        <w:br/>
-      </w:r>
-      <w:r>
-        <w:rPr>
-          <w:rStyle w:val="VerbatimChar"/>
-        </w:rPr>
-        <w:t xml:space="preserve">[1] 157296</w:t>
-      </w:r>
-      <w:r>
-        <w:br/>
-      </w:r>
-      <w:r>
-        <w:br/>
-      </w:r>
-      <w:r>
-        <w:rPr>
-          <w:rStyle w:val="VerbatimChar"/>
-        </w:rPr>
-        <w:t xml:space="preserve">$current_depletion</w:t>
-      </w:r>
-      <w:r>
-        <w:br/>
-      </w:r>
-      <w:r>
-        <w:rPr>
-          <w:rStyle w:val="VerbatimChar"/>
-        </w:rPr>
-        <w:t xml:space="preserve">[1] 0.6224202</w:t>
-      </w:r>
-      <w:r>
-        <w:br/>
-      </w:r>
-      <w:r>
-        <w:br/>
-      </w:r>
-      <w:r>
-        <w:rPr>
-          <w:rStyle w:val="VerbatimChar"/>
-        </w:rPr>
-        <w:t xml:space="preserve">$last_years_SPR</w:t>
-      </w:r>
-      <w:r>
-        <w:br/>
-      </w:r>
-      <w:r>
-        <w:rPr>
-          <w:rStyle w:val="VerbatimChar"/>
-        </w:rPr>
-        <w:t xml:space="preserve">[1] 0.686845</w:t>
-      </w:r>
-      <w:r>
-        <w:br/>
-      </w:r>
-      <w:r>
-        <w:br/>
-      </w:r>
-      <w:r>
-        <w:rPr>
-          <w:rStyle w:val="VerbatimChar"/>
-        </w:rPr>
-        <w:t xml:space="preserve">$SPRratioLabel</w:t>
-      </w:r>
-      <w:r>
-        <w:br/>
-      </w:r>
-      <w:r>
-        <w:rPr>
-          <w:rStyle w:val="VerbatimChar"/>
-        </w:rPr>
-        <w:t xml:space="preserve">[1] "1-SPR"</w:t>
-      </w:r>
-      <w:r>
-        <w:br/>
-      </w:r>
-      <w:r>
-        <w:br/>
-      </w:r>
-      <w:r>
-        <w:rPr>
-          <w:rStyle w:val="VerbatimChar"/>
-        </w:rPr>
-        <w:t xml:space="preserve">$sigma_R_in</w:t>
-      </w:r>
-      <w:r>
-        <w:br/>
-      </w:r>
-      <w:r>
-        <w:rPr>
-          <w:rStyle w:val="VerbatimChar"/>
-        </w:rPr>
-        <w:t xml:space="preserve">[1] 0.42</w:t>
-      </w:r>
-      <w:r>
-        <w:br/>
-      </w:r>
-      <w:r>
-        <w:br/>
-      </w:r>
-      <w:r>
-        <w:rPr>
-          <w:rStyle w:val="VerbatimChar"/>
-        </w:rPr>
-        <w:t xml:space="preserve">$rmse_table</w:t>
-      </w:r>
-      <w:r>
-        <w:br/>
-      </w:r>
-      <w:r>
-        <w:rPr>
-          <w:rStyle w:val="VerbatimChar"/>
-        </w:rPr>
-        <w:t xml:space="preserve">    ERA  N RMSE RMSE_over_sigmaR mean_BiasAdj</w:t>
-      </w:r>
-      <w:r>
-        <w:br/>
-      </w:r>
-      <w:r>
-        <w:rPr>
-          <w:rStyle w:val="VerbatimChar"/>
-        </w:rPr>
-        <w:t xml:space="preserve">1  main 37    0                0            0</w:t>
-      </w:r>
-      <w:r>
-        <w:br/>
-      </w:r>
-      <w:r>
-        <w:rPr>
-          <w:rStyle w:val="VerbatimChar"/>
-        </w:rPr>
-        <w:t xml:space="preserve">2 early  0    0                0            0</w:t>
-      </w:r>
-      <w:r>
-        <w:br/>
-      </w:r>
-      <w:r>
-        <w:br/>
-      </w:r>
-      <w:r>
-        <w:rPr>
-          <w:rStyle w:val="VerbatimChar"/>
-        </w:rPr>
-        <w:t xml:space="preserve">$cormessage1</w:t>
-      </w:r>
-      <w:r>
-        <w:br/>
-      </w:r>
-      <w:r>
-        <w:rPr>
-          <w:rStyle w:val="VerbatimChar"/>
-        </w:rPr>
-        <w:t xml:space="preserve">[1] Range of abs(parameter correlations) is 0.136368 to 0.136368</w:t>
-      </w:r>
-      <w:r>
-        <w:br/>
-      </w:r>
-      <w:r>
-        <w:br/>
-      </w:r>
-      <w:r>
-        <w:rPr>
-          <w:rStyle w:val="VerbatimChar"/>
-        </w:rPr>
-        <w:t xml:space="preserve">$cormessage2</w:t>
-      </w:r>
-      <w:r>
-        <w:br/>
-      </w:r>
-      <w:r>
-        <w:rPr>
-          <w:rStyle w:val="VerbatimChar"/>
-        </w:rPr>
-        <w:t xml:space="preserve">[1] No correlations above threshold (cormax=0.95)</w:t>
-      </w:r>
-      <w:r>
-        <w:br/>
-      </w:r>
-      <w:r>
-        <w:br/>
-      </w:r>
-      <w:r>
-        <w:rPr>
-          <w:rStyle w:val="VerbatimChar"/>
-        </w:rPr>
-        <w:t xml:space="preserve">$cormessage7</w:t>
-      </w:r>
-      <w:r>
-        <w:br/>
-      </w:r>
-      <w:r>
-        <w:rPr>
-          <w:rStyle w:val="VerbatimChar"/>
-        </w:rPr>
-        <w:t xml:space="preserve">[1] No uncorrelated parameters below threshold (cormin=0.01)</w:t>
-      </w:r>
-    </w:p>
-    <w:p>
-      <w:pPr>
-        <w:pStyle w:val="SourceCode"/>
-      </w:pPr>
-      <w:r>
-        <w:rPr>
-          <w:rStyle w:val="VerbatimChar"/>
-        </w:rPr>
-        <w:t xml:space="preserve">completed SS_output</w:t>
       </w:r>
     </w:p>
     <w:tbl>
@@ -8095,7 +5273,370 @@
         <w:rPr>
           <w:rStyle w:val="VerbatimChar"/>
         </w:rPr>
-        <w:t xml:space="preserve">Warning in dir.create(path = dirname.Retrospective, showWarnings = TRUE, :</w:t>
+        <w:t xml:space="preserve">length(dirvec) as input to SSgetoutput:6</w:t>
+      </w:r>
+    </w:p>
+    <w:p>
+      <w:pPr>
+        <w:pStyle w:val="SourceCode"/>
+      </w:pPr>
+      <w:r>
+        <w:rPr>
+          <w:rStyle w:val="VerbatimChar"/>
+        </w:rPr>
+        <w:t xml:space="preserve">reading output fromC://users//michelle.sculley//documents//2023 SWO ASSESS//ModelDev//Current Best/Diagnostics/Retros/Retro_full/retrospectives/retro0/Report.sso</w:t>
+      </w:r>
+    </w:p>
+    <w:p>
+      <w:pPr>
+        <w:pStyle w:val="SourceCode"/>
+      </w:pPr>
+      <w:r>
+        <w:rPr>
+          <w:rStyle w:val="VerbatimChar"/>
+        </w:rPr>
+        <w:t xml:space="preserve">added element 'replist1' to list</w:t>
+      </w:r>
+    </w:p>
+    <w:p>
+      <w:pPr>
+        <w:pStyle w:val="SourceCode"/>
+      </w:pPr>
+      <w:r>
+        <w:rPr>
+          <w:rStyle w:val="VerbatimChar"/>
+        </w:rPr>
+        <w:t xml:space="preserve">reading output fromC://users//michelle.sculley//documents//2023 SWO ASSESS//ModelDev//Current Best/Diagnostics/Retros/Retro_full/retrospectives/retro-1/Report.sso</w:t>
+      </w:r>
+    </w:p>
+    <w:p>
+      <w:pPr>
+        <w:pStyle w:val="SourceCode"/>
+      </w:pPr>
+      <w:r>
+        <w:rPr>
+          <w:rStyle w:val="VerbatimChar"/>
+        </w:rPr>
+        <w:t xml:space="preserve">added element 'replist2' to list</w:t>
+      </w:r>
+    </w:p>
+    <w:p>
+      <w:pPr>
+        <w:pStyle w:val="SourceCode"/>
+      </w:pPr>
+      <w:r>
+        <w:rPr>
+          <w:rStyle w:val="VerbatimChar"/>
+        </w:rPr>
+        <w:t xml:space="preserve">reading output fromC://users//michelle.sculley//documents//2023 SWO ASSESS//ModelDev//Current Best/Diagnostics/Retros/Retro_full/retrospectives/retro-2/Report.sso</w:t>
+      </w:r>
+    </w:p>
+    <w:p>
+      <w:pPr>
+        <w:pStyle w:val="SourceCode"/>
+      </w:pPr>
+      <w:r>
+        <w:rPr>
+          <w:rStyle w:val="VerbatimChar"/>
+        </w:rPr>
+        <w:t xml:space="preserve">added element 'replist3' to list</w:t>
+      </w:r>
+    </w:p>
+    <w:p>
+      <w:pPr>
+        <w:pStyle w:val="SourceCode"/>
+      </w:pPr>
+      <w:r>
+        <w:rPr>
+          <w:rStyle w:val="VerbatimChar"/>
+        </w:rPr>
+        <w:t xml:space="preserve">reading output fromC://users//michelle.sculley//documents//2023 SWO ASSESS//ModelDev//Current Best/Diagnostics/Retros/Retro_full/retrospectives/retro-3/Report.sso</w:t>
+      </w:r>
+    </w:p>
+    <w:p>
+      <w:pPr>
+        <w:pStyle w:val="SourceCode"/>
+      </w:pPr>
+      <w:r>
+        <w:rPr>
+          <w:rStyle w:val="VerbatimChar"/>
+        </w:rPr>
+        <w:t xml:space="preserve">added element 'replist4' to list</w:t>
+      </w:r>
+    </w:p>
+    <w:p>
+      <w:pPr>
+        <w:pStyle w:val="SourceCode"/>
+      </w:pPr>
+      <w:r>
+        <w:rPr>
+          <w:rStyle w:val="VerbatimChar"/>
+        </w:rPr>
+        <w:t xml:space="preserve">reading output fromC://users//michelle.sculley//documents//2023 SWO ASSESS//ModelDev//Current Best/Diagnostics/Retros/Retro_full/retrospectives/retro-4/Report.sso</w:t>
+      </w:r>
+    </w:p>
+    <w:p>
+      <w:pPr>
+        <w:pStyle w:val="SourceCode"/>
+      </w:pPr>
+      <w:r>
+        <w:rPr>
+          <w:rStyle w:val="VerbatimChar"/>
+        </w:rPr>
+        <w:t xml:space="preserve">added element 'replist5' to list</w:t>
+      </w:r>
+    </w:p>
+    <w:p>
+      <w:pPr>
+        <w:pStyle w:val="SourceCode"/>
+      </w:pPr>
+      <w:r>
+        <w:rPr>
+          <w:rStyle w:val="VerbatimChar"/>
+        </w:rPr>
+        <w:t xml:space="preserve">reading output fromC://users//michelle.sculley//documents//2023 SWO ASSESS//ModelDev//Current Best/Diagnostics/Retros/Retro_full/retrospectives/retro-5/Report.sso</w:t>
+      </w:r>
+    </w:p>
+    <w:p>
+      <w:pPr>
+        <w:pStyle w:val="SourceCode"/>
+      </w:pPr>
+      <w:r>
+        <w:rPr>
+          <w:rStyle w:val="VerbatimChar"/>
+        </w:rPr>
+        <w:t xml:space="preserve">added element 'replist6' to list</w:t>
+      </w:r>
+    </w:p>
+    <w:p>
+      <w:pPr>
+        <w:pStyle w:val="SourceCode"/>
+      </w:pPr>
+      <w:r>
+        <w:rPr>
+          <w:rStyle w:val="VerbatimChar"/>
+        </w:rPr>
+        <w:t xml:space="preserve">Summarizing 6 models:</w:t>
+      </w:r>
+    </w:p>
+    <w:p>
+      <w:pPr>
+        <w:pStyle w:val="SourceCode"/>
+      </w:pPr>
+      <w:r>
+        <w:rPr>
+          <w:rStyle w:val="VerbatimChar"/>
+        </w:rPr>
+        <w:t xml:space="preserve">imodel=1/6</w:t>
+      </w:r>
+    </w:p>
+    <w:p>
+      <w:pPr>
+        <w:pStyle w:val="SourceCode"/>
+      </w:pPr>
+      <w:r>
+        <w:rPr>
+          <w:rStyle w:val="VerbatimChar"/>
+        </w:rPr>
+        <w:t xml:space="preserve">  N active pars = 94</w:t>
+      </w:r>
+    </w:p>
+    <w:p>
+      <w:pPr>
+        <w:pStyle w:val="SourceCode"/>
+      </w:pPr>
+      <w:r>
+        <w:rPr>
+          <w:rStyle w:val="VerbatimChar"/>
+        </w:rPr>
+        <w:t xml:space="preserve">imodel=2/6</w:t>
+      </w:r>
+    </w:p>
+    <w:p>
+      <w:pPr>
+        <w:pStyle w:val="SourceCode"/>
+      </w:pPr>
+      <w:r>
+        <w:rPr>
+          <w:rStyle w:val="VerbatimChar"/>
+        </w:rPr>
+        <w:t xml:space="preserve">  N active pars = 94</w:t>
+      </w:r>
+    </w:p>
+    <w:p>
+      <w:pPr>
+        <w:pStyle w:val="SourceCode"/>
+      </w:pPr>
+      <w:r>
+        <w:rPr>
+          <w:rStyle w:val="VerbatimChar"/>
+        </w:rPr>
+        <w:t xml:space="preserve">imodel=3/6</w:t>
+      </w:r>
+    </w:p>
+    <w:p>
+      <w:pPr>
+        <w:pStyle w:val="SourceCode"/>
+      </w:pPr>
+      <w:r>
+        <w:rPr>
+          <w:rStyle w:val="VerbatimChar"/>
+        </w:rPr>
+        <w:t xml:space="preserve">  N active pars = 94</w:t>
+      </w:r>
+    </w:p>
+    <w:p>
+      <w:pPr>
+        <w:pStyle w:val="SourceCode"/>
+      </w:pPr>
+      <w:r>
+        <w:rPr>
+          <w:rStyle w:val="VerbatimChar"/>
+        </w:rPr>
+        <w:t xml:space="preserve">imodel=4/6</w:t>
+      </w:r>
+    </w:p>
+    <w:p>
+      <w:pPr>
+        <w:pStyle w:val="SourceCode"/>
+      </w:pPr>
+      <w:r>
+        <w:rPr>
+          <w:rStyle w:val="VerbatimChar"/>
+        </w:rPr>
+        <w:t xml:space="preserve">  N active pars = 94</w:t>
+      </w:r>
+    </w:p>
+    <w:p>
+      <w:pPr>
+        <w:pStyle w:val="SourceCode"/>
+      </w:pPr>
+      <w:r>
+        <w:rPr>
+          <w:rStyle w:val="VerbatimChar"/>
+        </w:rPr>
+        <w:t xml:space="preserve">imodel=5/6</w:t>
+      </w:r>
+    </w:p>
+    <w:p>
+      <w:pPr>
+        <w:pStyle w:val="SourceCode"/>
+      </w:pPr>
+      <w:r>
+        <w:rPr>
+          <w:rStyle w:val="VerbatimChar"/>
+        </w:rPr>
+        <w:t xml:space="preserve">  N active pars = 94</w:t>
+      </w:r>
+    </w:p>
+    <w:p>
+      <w:pPr>
+        <w:pStyle w:val="SourceCode"/>
+      </w:pPr>
+      <w:r>
+        <w:rPr>
+          <w:rStyle w:val="VerbatimChar"/>
+        </w:rPr>
+        <w:t xml:space="preserve">imodel=6/6</w:t>
+      </w:r>
+    </w:p>
+    <w:p>
+      <w:pPr>
+        <w:pStyle w:val="SourceCode"/>
+      </w:pPr>
+      <w:r>
+        <w:rPr>
+          <w:rStyle w:val="VerbatimChar"/>
+        </w:rPr>
+        <w:t xml:space="preserve">  N active pars = 94</w:t>
+      </w:r>
+    </w:p>
+    <w:p>
+      <w:pPr>
+        <w:pStyle w:val="SourceCode"/>
+      </w:pPr>
+      <w:r>
+        <w:rPr>
+          <w:rStyle w:val="VerbatimChar"/>
+        </w:rPr>
+        <w:t xml:space="preserve">Summary finished. To avoid printing details above, use 'verbose = FALSE'.</w:t>
+      </w:r>
+    </w:p>
+    <w:p>
+      <w:pPr>
+        <w:pStyle w:val="SourceCode"/>
+      </w:pPr>
+      <w:r>
+        <w:rPr>
+          <w:rStyle w:val="VerbatimChar"/>
+        </w:rPr>
+        <w:t xml:space="preserve">Warning in min(x): no non-missing arguments to min; returning Inf</w:t>
+      </w:r>
+    </w:p>
+    <w:p>
+      <w:pPr>
+        <w:pStyle w:val="SourceCode"/>
+      </w:pPr>
+      <w:r>
+        <w:rPr>
+          <w:rStyle w:val="VerbatimChar"/>
+        </w:rPr>
+        <w:t xml:space="preserve">Warning in max(x): no non-missing arguments to max; returning -Inf</w:t>
+      </w:r>
+    </w:p>
+    <w:p>
+      <w:pPr>
+        <w:pStyle w:val="SourceCode"/>
+      </w:pPr>
+      <w:r>
+        <w:rPr>
+          <w:rStyle w:val="VerbatimChar"/>
+        </w:rPr>
+        <w:t xml:space="preserve">Warning in min(x): no non-missing arguments to min; returning Inf</w:t>
+      </w:r>
+    </w:p>
+    <w:p>
+      <w:pPr>
+        <w:pStyle w:val="SourceCode"/>
+      </w:pPr>
+      <w:r>
+        <w:rPr>
+          <w:rStyle w:val="VerbatimChar"/>
+        </w:rPr>
+        <w:t xml:space="preserve">Warning in max(x): no non-missing arguments to max; returning -Inf</w:t>
+      </w:r>
+    </w:p>
+    <w:p>
+      <w:pPr>
+        <w:pStyle w:val="SourceCode"/>
+      </w:pPr>
+      <w:r>
+        <w:rPr>
+          <w:rStyle w:val="VerbatimChar"/>
+        </w:rPr>
+        <w:t xml:space="preserve">Warning in min(x): no non-missing arguments to min; returning Inf</w:t>
+      </w:r>
+    </w:p>
+    <w:p>
+      <w:pPr>
+        <w:pStyle w:val="SourceCode"/>
+      </w:pPr>
+      <w:r>
+        <w:rPr>
+          <w:rStyle w:val="VerbatimChar"/>
+        </w:rPr>
+        <w:t xml:space="preserve">Warning in max(x): no non-missing arguments to max; returning -Inf</w:t>
+      </w:r>
+    </w:p>
+    <w:p>
+      <w:pPr>
+        <w:pStyle w:val="SourceCode"/>
+      </w:pPr>
+      <w:r>
+        <w:rPr>
+          <w:rStyle w:val="VerbatimChar"/>
+        </w:rPr>
+        <w:t xml:space="preserve">                             Index Season      MASE    MAE.PR  MAE.base</w:t>
       </w:r>
       <w:r>
         <w:br/>
@@ -8104,381 +5645,7 @@
         <w:rPr>
           <w:rStyle w:val="VerbatimChar"/>
         </w:rPr>
-        <w:t xml:space="preserve">cannot create dir 'C:\', reason 'Permission denied'</w:t>
-      </w:r>
-    </w:p>
-    <w:p>
-      <w:pPr>
-        <w:pStyle w:val="SourceCode"/>
-      </w:pPr>
-      <w:r>
-        <w:rPr>
-          <w:rStyle w:val="VerbatimChar"/>
-        </w:rPr>
-        <w:t xml:space="preserve">length(dirvec) as input to SSgetoutput:6</w:t>
-      </w:r>
-    </w:p>
-    <w:p>
-      <w:pPr>
-        <w:pStyle w:val="SourceCode"/>
-      </w:pPr>
-      <w:r>
-        <w:rPr>
-          <w:rStyle w:val="VerbatimChar"/>
-        </w:rPr>
-        <w:t xml:space="preserve">reading output fromC://users//michelle.sculley//documents//2023 SWO ASSESS//ModelDev//Current Best/Diagnostics/Retros/Retro_full/retrospectives/retro0/Report.sso</w:t>
-      </w:r>
-    </w:p>
-    <w:p>
-      <w:pPr>
-        <w:pStyle w:val="SourceCode"/>
-      </w:pPr>
-      <w:r>
-        <w:rPr>
-          <w:rStyle w:val="VerbatimChar"/>
-        </w:rPr>
-        <w:t xml:space="preserve">added element 'replist1' to list</w:t>
-      </w:r>
-    </w:p>
-    <w:p>
-      <w:pPr>
-        <w:pStyle w:val="SourceCode"/>
-      </w:pPr>
-      <w:r>
-        <w:rPr>
-          <w:rStyle w:val="VerbatimChar"/>
-        </w:rPr>
-        <w:t xml:space="preserve">reading output fromC://users//michelle.sculley//documents//2023 SWO ASSESS//ModelDev//Current Best/Diagnostics/Retros/Retro_full/retrospectives/retro-1/Report.sso</w:t>
-      </w:r>
-    </w:p>
-    <w:p>
-      <w:pPr>
-        <w:pStyle w:val="SourceCode"/>
-      </w:pPr>
-      <w:r>
-        <w:rPr>
-          <w:rStyle w:val="VerbatimChar"/>
-        </w:rPr>
-        <w:t xml:space="preserve">added element 'replist2' to list</w:t>
-      </w:r>
-    </w:p>
-    <w:p>
-      <w:pPr>
-        <w:pStyle w:val="SourceCode"/>
-      </w:pPr>
-      <w:r>
-        <w:rPr>
-          <w:rStyle w:val="VerbatimChar"/>
-        </w:rPr>
-        <w:t xml:space="preserve">reading output fromC://users//michelle.sculley//documents//2023 SWO ASSESS//ModelDev//Current Best/Diagnostics/Retros/Retro_full/retrospectives/retro-2/Report.sso</w:t>
-      </w:r>
-    </w:p>
-    <w:p>
-      <w:pPr>
-        <w:pStyle w:val="SourceCode"/>
-      </w:pPr>
-      <w:r>
-        <w:rPr>
-          <w:rStyle w:val="VerbatimChar"/>
-        </w:rPr>
-        <w:t xml:space="preserve">added element 'replist3' to list</w:t>
-      </w:r>
-    </w:p>
-    <w:p>
-      <w:pPr>
-        <w:pStyle w:val="SourceCode"/>
-      </w:pPr>
-      <w:r>
-        <w:rPr>
-          <w:rStyle w:val="VerbatimChar"/>
-        </w:rPr>
-        <w:t xml:space="preserve">reading output fromC://users//michelle.sculley//documents//2023 SWO ASSESS//ModelDev//Current Best/Diagnostics/Retros/Retro_full/retrospectives/retro-3/Report.sso</w:t>
-      </w:r>
-    </w:p>
-    <w:p>
-      <w:pPr>
-        <w:pStyle w:val="SourceCode"/>
-      </w:pPr>
-      <w:r>
-        <w:rPr>
-          <w:rStyle w:val="VerbatimChar"/>
-        </w:rPr>
-        <w:t xml:space="preserve">added element 'replist4' to list</w:t>
-      </w:r>
-    </w:p>
-    <w:p>
-      <w:pPr>
-        <w:pStyle w:val="SourceCode"/>
-      </w:pPr>
-      <w:r>
-        <w:rPr>
-          <w:rStyle w:val="VerbatimChar"/>
-        </w:rPr>
-        <w:t xml:space="preserve">reading output fromC://users//michelle.sculley//documents//2023 SWO ASSESS//ModelDev//Current Best/Diagnostics/Retros/Retro_full/retrospectives/retro-4/Report.sso</w:t>
-      </w:r>
-    </w:p>
-    <w:p>
-      <w:pPr>
-        <w:pStyle w:val="SourceCode"/>
-      </w:pPr>
-      <w:r>
-        <w:rPr>
-          <w:rStyle w:val="VerbatimChar"/>
-        </w:rPr>
-        <w:t xml:space="preserve">added element 'replist5' to list</w:t>
-      </w:r>
-    </w:p>
-    <w:p>
-      <w:pPr>
-        <w:pStyle w:val="SourceCode"/>
-      </w:pPr>
-      <w:r>
-        <w:rPr>
-          <w:rStyle w:val="VerbatimChar"/>
-        </w:rPr>
-        <w:t xml:space="preserve">reading output fromC://users//michelle.sculley//documents//2023 SWO ASSESS//ModelDev//Current Best/Diagnostics/Retros/Retro_full/retrospectives/retro-5/Report.sso</w:t>
-      </w:r>
-    </w:p>
-    <w:p>
-      <w:pPr>
-        <w:pStyle w:val="SourceCode"/>
-      </w:pPr>
-      <w:r>
-        <w:rPr>
-          <w:rStyle w:val="VerbatimChar"/>
-        </w:rPr>
-        <w:t xml:space="preserve">added element 'replist6' to list</w:t>
-      </w:r>
-    </w:p>
-    <w:p>
-      <w:pPr>
-        <w:pStyle w:val="SourceCode"/>
-      </w:pPr>
-      <w:r>
-        <w:rPr>
-          <w:rStyle w:val="VerbatimChar"/>
-        </w:rPr>
-        <w:t xml:space="preserve">Summarizing 6 models:</w:t>
-      </w:r>
-    </w:p>
-    <w:p>
-      <w:pPr>
-        <w:pStyle w:val="SourceCode"/>
-      </w:pPr>
-      <w:r>
-        <w:rPr>
-          <w:rStyle w:val="VerbatimChar"/>
-        </w:rPr>
-        <w:t xml:space="preserve">imodel=1/6</w:t>
-      </w:r>
-    </w:p>
-    <w:p>
-      <w:pPr>
-        <w:pStyle w:val="SourceCode"/>
-      </w:pPr>
-      <w:r>
-        <w:rPr>
-          <w:rStyle w:val="VerbatimChar"/>
-        </w:rPr>
-        <w:t xml:space="preserve">  N active pars = 94</w:t>
-      </w:r>
-    </w:p>
-    <w:p>
-      <w:pPr>
-        <w:pStyle w:val="SourceCode"/>
-      </w:pPr>
-      <w:r>
-        <w:rPr>
-          <w:rStyle w:val="VerbatimChar"/>
-        </w:rPr>
-        <w:t xml:space="preserve">imodel=2/6</w:t>
-      </w:r>
-    </w:p>
-    <w:p>
-      <w:pPr>
-        <w:pStyle w:val="SourceCode"/>
-      </w:pPr>
-      <w:r>
-        <w:rPr>
-          <w:rStyle w:val="VerbatimChar"/>
-        </w:rPr>
-        <w:t xml:space="preserve">  N active pars = 94</w:t>
-      </w:r>
-    </w:p>
-    <w:p>
-      <w:pPr>
-        <w:pStyle w:val="SourceCode"/>
-      </w:pPr>
-      <w:r>
-        <w:rPr>
-          <w:rStyle w:val="VerbatimChar"/>
-        </w:rPr>
-        <w:t xml:space="preserve">imodel=3/6</w:t>
-      </w:r>
-    </w:p>
-    <w:p>
-      <w:pPr>
-        <w:pStyle w:val="SourceCode"/>
-      </w:pPr>
-      <w:r>
-        <w:rPr>
-          <w:rStyle w:val="VerbatimChar"/>
-        </w:rPr>
-        <w:t xml:space="preserve">  N active pars = 94</w:t>
-      </w:r>
-    </w:p>
-    <w:p>
-      <w:pPr>
-        <w:pStyle w:val="SourceCode"/>
-      </w:pPr>
-      <w:r>
-        <w:rPr>
-          <w:rStyle w:val="VerbatimChar"/>
-        </w:rPr>
-        <w:t xml:space="preserve">imodel=4/6</w:t>
-      </w:r>
-    </w:p>
-    <w:p>
-      <w:pPr>
-        <w:pStyle w:val="SourceCode"/>
-      </w:pPr>
-      <w:r>
-        <w:rPr>
-          <w:rStyle w:val="VerbatimChar"/>
-        </w:rPr>
-        <w:t xml:space="preserve">  N active pars = 94</w:t>
-      </w:r>
-    </w:p>
-    <w:p>
-      <w:pPr>
-        <w:pStyle w:val="SourceCode"/>
-      </w:pPr>
-      <w:r>
-        <w:rPr>
-          <w:rStyle w:val="VerbatimChar"/>
-        </w:rPr>
-        <w:t xml:space="preserve">imodel=5/6</w:t>
-      </w:r>
-    </w:p>
-    <w:p>
-      <w:pPr>
-        <w:pStyle w:val="SourceCode"/>
-      </w:pPr>
-      <w:r>
-        <w:rPr>
-          <w:rStyle w:val="VerbatimChar"/>
-        </w:rPr>
-        <w:t xml:space="preserve">  N active pars = 94</w:t>
-      </w:r>
-    </w:p>
-    <w:p>
-      <w:pPr>
-        <w:pStyle w:val="SourceCode"/>
-      </w:pPr>
-      <w:r>
-        <w:rPr>
-          <w:rStyle w:val="VerbatimChar"/>
-        </w:rPr>
-        <w:t xml:space="preserve">imodel=6/6</w:t>
-      </w:r>
-    </w:p>
-    <w:p>
-      <w:pPr>
-        <w:pStyle w:val="SourceCode"/>
-      </w:pPr>
-      <w:r>
-        <w:rPr>
-          <w:rStyle w:val="VerbatimChar"/>
-        </w:rPr>
-        <w:t xml:space="preserve">  N active pars = 94</w:t>
-      </w:r>
-    </w:p>
-    <w:p>
-      <w:pPr>
-        <w:pStyle w:val="SourceCode"/>
-      </w:pPr>
-      <w:r>
-        <w:rPr>
-          <w:rStyle w:val="VerbatimChar"/>
-        </w:rPr>
-        <w:t xml:space="preserve">Summary finished. To avoid printing details above, use 'verbose = FALSE'.</w:t>
-      </w:r>
-    </w:p>
-    <w:p>
-      <w:pPr>
-        <w:pStyle w:val="SourceCode"/>
-      </w:pPr>
-      <w:r>
-        <w:rPr>
-          <w:rStyle w:val="VerbatimChar"/>
-        </w:rPr>
-        <w:t xml:space="preserve">Warning in min(x): no non-missing arguments to min; returning Inf</w:t>
-      </w:r>
-    </w:p>
-    <w:p>
-      <w:pPr>
-        <w:pStyle w:val="SourceCode"/>
-      </w:pPr>
-      <w:r>
-        <w:rPr>
-          <w:rStyle w:val="VerbatimChar"/>
-        </w:rPr>
-        <w:t xml:space="preserve">Warning in max(x): no non-missing arguments to max; returning -Inf</w:t>
-      </w:r>
-    </w:p>
-    <w:p>
-      <w:pPr>
-        <w:pStyle w:val="SourceCode"/>
-      </w:pPr>
-      <w:r>
-        <w:rPr>
-          <w:rStyle w:val="VerbatimChar"/>
-        </w:rPr>
-        <w:t xml:space="preserve">Warning in min(x): no non-missing arguments to min; returning Inf</w:t>
-      </w:r>
-    </w:p>
-    <w:p>
-      <w:pPr>
-        <w:pStyle w:val="SourceCode"/>
-      </w:pPr>
-      <w:r>
-        <w:rPr>
-          <w:rStyle w:val="VerbatimChar"/>
-        </w:rPr>
-        <w:t xml:space="preserve">Warning in max(x): no non-missing arguments to max; returning -Inf</w:t>
-      </w:r>
-    </w:p>
-    <w:p>
-      <w:pPr>
-        <w:pStyle w:val="SourceCode"/>
-      </w:pPr>
-      <w:r>
-        <w:rPr>
-          <w:rStyle w:val="VerbatimChar"/>
-        </w:rPr>
-        <w:t xml:space="preserve">Warning in min(x): no non-missing arguments to min; returning Inf</w:t>
-      </w:r>
-    </w:p>
-    <w:p>
-      <w:pPr>
-        <w:pStyle w:val="SourceCode"/>
-      </w:pPr>
-      <w:r>
-        <w:rPr>
-          <w:rStyle w:val="VerbatimChar"/>
-        </w:rPr>
-        <w:t xml:space="preserve">Warning in max(x): no non-missing arguments to max; returning -Inf</w:t>
-      </w:r>
-    </w:p>
-    <w:p>
-      <w:pPr>
-        <w:pStyle w:val="SourceCode"/>
-      </w:pPr>
-      <w:r>
-        <w:rPr>
-          <w:rStyle w:val="VerbatimChar"/>
-        </w:rPr>
-        <w:t xml:space="preserve">                             Index Season      MASE    MAE.PR  MAE.base</w:t>
+        <w:t xml:space="preserve">1  S1_JPN_WCNPO_OSDWLL_early_Area1      1        NA        NA        NA</w:t>
       </w:r>
       <w:r>
         <w:br/>
@@ -8487,7 +5654,7 @@
         <w:rPr>
           <w:rStyle w:val="VerbatimChar"/>
         </w:rPr>
-        <w:t xml:space="preserve">1  S1_JPN_WCNPO_OSDWLL_early_Area1      1        NA        NA        NA</w:t>
+        <w:t xml:space="preserve">2 S2_JPN_WCNPO_OSDWCOLL_late_Area1      1 2.2260081 0.4270844 0.1918611</w:t>
       </w:r>
       <w:r>
         <w:br/>
@@ -8496,7 +5663,7 @@
         <w:rPr>
           <w:rStyle w:val="VerbatimChar"/>
         </w:rPr>
-        <w:t xml:space="preserve">2 S2_JPN_WCNPO_OSDWCOLL_late_Area1      1 2.3332470 0.4476594 0.1918611</w:t>
+        <w:t xml:space="preserve">3  S3_JPN_WCNPO_OSDWLL_early_Area2      1        NA        NA        NA</w:t>
       </w:r>
       <w:r>
         <w:br/>
@@ -8505,7 +5672,7 @@
         <w:rPr>
           <w:rStyle w:val="VerbatimChar"/>
         </w:rPr>
-        <w:t xml:space="preserve">3  S3_JPN_WCNPO_OSDWLL_early_Area2      1        NA        NA        NA</w:t>
+        <w:t xml:space="preserve">4   S4_JPN_WCNPO_OSDWLL_late_Area2      1 0.8542094 0.1507977 0.1765348</w:t>
       </w:r>
       <w:r>
         <w:br/>
@@ -8514,7 +5681,7 @@
         <w:rPr>
           <w:rStyle w:val="VerbatimChar"/>
         </w:rPr>
-        <w:t xml:space="preserve">4   S4_JPN_WCNPO_OSDWLL_late_Area2      1 0.9149763 0.1615252 0.1765348</w:t>
+        <w:t xml:space="preserve">5           S5_TWN_WCNPO_DWLL_late      3 1.8995232 0.4318851 0.2273650</w:t>
       </w:r>
       <w:r>
         <w:br/>
@@ -8523,7 +5690,7 @@
         <w:rPr>
           <w:rStyle w:val="VerbatimChar"/>
         </w:rPr>
-        <w:t xml:space="preserve">5           S5_TWN_WCNPO_DWLL_late      3 2.0285229 0.4612151 0.2273650</w:t>
+        <w:t xml:space="preserve">6              S6_US_WCNPO_LL_deep      2 1.7588687 0.2122219 0.1206582</w:t>
       </w:r>
       <w:r>
         <w:br/>
@@ -8532,7 +5699,7 @@
         <w:rPr>
           <w:rStyle w:val="VerbatimChar"/>
         </w:rPr>
-        <w:t xml:space="preserve">6              S6_US_WCNPO_LL_deep      2 1.7556281 0.2118309 0.1206582</w:t>
+        <w:t xml:space="preserve">7     S7_US_WCNPO_LL_shallow_early      1        NA        NA        NA</w:t>
       </w:r>
       <w:r>
         <w:br/>
@@ -8541,7 +5708,7 @@
         <w:rPr>
           <w:rStyle w:val="VerbatimChar"/>
         </w:rPr>
-        <w:t xml:space="preserve">7     S7_US_WCNPO_LL_shallow_early      1        NA        NA        NA</w:t>
+        <w:t xml:space="preserve">8      S8_US_WCNPO_LL_shallow_late      1 1.7200811 0.1981002 0.1151691</w:t>
       </w:r>
       <w:r>
         <w:br/>
@@ -8550,7 +5717,7 @@
         <w:rPr>
           <w:rStyle w:val="VerbatimChar"/>
         </w:rPr>
-        <w:t xml:space="preserve">8      S8_US_WCNPO_LL_shallow_late      1 1.6050095 0.1848475 0.1151691</w:t>
+        <w:t xml:space="preserve">   MASE.adj n.eval</w:t>
       </w:r>
       <w:r>
         <w:br/>
@@ -8559,7 +5726,7 @@
         <w:rPr>
           <w:rStyle w:val="VerbatimChar"/>
         </w:rPr>
-        <w:t xml:space="preserve">   MASE.adj n.eval</w:t>
+        <w:t xml:space="preserve">1        NA      0</w:t>
       </w:r>
       <w:r>
         <w:br/>
@@ -8568,7 +5735,7 @@
         <w:rPr>
           <w:rStyle w:val="VerbatimChar"/>
         </w:rPr>
-        <w:t xml:space="preserve">1        NA      0</w:t>
+        <w:t xml:space="preserve">2 2.2260081      5</w:t>
       </w:r>
       <w:r>
         <w:br/>
@@ -8577,7 +5744,7 @@
         <w:rPr>
           <w:rStyle w:val="VerbatimChar"/>
         </w:rPr>
-        <w:t xml:space="preserve">2 2.3332470      5</w:t>
+        <w:t xml:space="preserve">3        NA      0</w:t>
       </w:r>
       <w:r>
         <w:br/>
@@ -8586,7 +5753,7 @@
         <w:rPr>
           <w:rStyle w:val="VerbatimChar"/>
         </w:rPr>
-        <w:t xml:space="preserve">3        NA      0</w:t>
+        <w:t xml:space="preserve">4 0.8542094      5</w:t>
       </w:r>
       <w:r>
         <w:br/>
@@ -8595,7 +5762,7 @@
         <w:rPr>
           <w:rStyle w:val="VerbatimChar"/>
         </w:rPr>
-        <w:t xml:space="preserve">4 0.9149763      5</w:t>
+        <w:t xml:space="preserve">5 1.8995232      5</w:t>
       </w:r>
       <w:r>
         <w:br/>
@@ -8604,7 +5771,7 @@
         <w:rPr>
           <w:rStyle w:val="VerbatimChar"/>
         </w:rPr>
-        <w:t xml:space="preserve">5 2.0285229      5</w:t>
+        <w:t xml:space="preserve">6 1.7588687      5</w:t>
       </w:r>
       <w:r>
         <w:br/>
@@ -8613,7 +5780,7 @@
         <w:rPr>
           <w:rStyle w:val="VerbatimChar"/>
         </w:rPr>
-        <w:t xml:space="preserve">6 1.7556281      5</w:t>
+        <w:t xml:space="preserve">7        NA      0</w:t>
       </w:r>
       <w:r>
         <w:br/>
@@ -8622,16 +5789,7 @@
         <w:rPr>
           <w:rStyle w:val="VerbatimChar"/>
         </w:rPr>
-        <w:t xml:space="preserve">7        NA      0</w:t>
-      </w:r>
-      <w:r>
-        <w:br/>
-      </w:r>
-      <w:r>
-        <w:rPr>
-          <w:rStyle w:val="VerbatimChar"/>
-        </w:rPr>
-        <w:t xml:space="preserve">8 1.6050095      5</w:t>
+        <w:t xml:space="preserve">8 1.7200811      5</w:t>
       </w:r>
     </w:p>
     <w:tbl>
@@ -8646,7 +5804,7 @@
       <w:tr>
         <w:tc>
           <w:tcPr/>
-          <w:bookmarkStart w:id="215" w:name="fig-31-1"/>
+          <w:bookmarkStart w:id="215" w:name="fig-31"/>
           <w:p>
             <w:pPr>
               <w:pStyle w:val="Figure"/>
@@ -8712,6 +5870,344 @@
         </w:tc>
       </w:tr>
     </w:tbl>
+    <w:p>
+      <w:pPr>
+        <w:pStyle w:val="BodyText"/>
+      </w:pPr>
+      <w:r>
+        <w:t xml:space="preserve"> </w:t>
+      </w:r>
+    </w:p>
+    <w:p>
+      <w:pPr>
+        <w:pStyle w:val="SourceCode"/>
+      </w:pPr>
+      <w:r>
+        <w:rPr>
+          <w:rStyle w:val="VerbatimChar"/>
+        </w:rPr>
+        <w:t xml:space="preserve">Warning: combining data from multiple seasons</w:t>
+      </w:r>
+      <w:r>
+        <w:br/>
+      </w:r>
+      <w:r>
+        <w:rPr>
+          <w:rStyle w:val="VerbatimChar"/>
+        </w:rPr>
+        <w:t xml:space="preserve">Warning: combining data from multiple seasons</w:t>
+      </w:r>
+      <w:r>
+        <w:br/>
+      </w:r>
+      <w:r>
+        <w:rPr>
+          <w:rStyle w:val="VerbatimChar"/>
+        </w:rPr>
+        <w:t xml:space="preserve">Warning: combining data from multiple seasons</w:t>
+      </w:r>
+      <w:r>
+        <w:br/>
+      </w:r>
+      <w:r>
+        <w:rPr>
+          <w:rStyle w:val="VerbatimChar"/>
+        </w:rPr>
+        <w:t xml:space="preserve">Warning: combining data from multiple seasons</w:t>
+      </w:r>
+      <w:r>
+        <w:br/>
+      </w:r>
+      <w:r>
+        <w:rPr>
+          <w:rStyle w:val="VerbatimChar"/>
+        </w:rPr>
+        <w:t xml:space="preserve">Warning: combining data from multiple seasons</w:t>
+      </w:r>
+      <w:r>
+        <w:br/>
+      </w:r>
+      <w:r>
+        <w:rPr>
+          <w:rStyle w:val="VerbatimChar"/>
+        </w:rPr>
+        <w:t xml:space="preserve">Warning: combining data from multiple seasons</w:t>
+      </w:r>
+    </w:p>
+    <w:p>
+      <w:pPr>
+        <w:pStyle w:val="SourceCode"/>
+      </w:pPr>
+      <w:r>
+        <w:rPr>
+          <w:rStyle w:val="VerbatimChar"/>
+        </w:rPr>
+        <w:t xml:space="preserve">Warning in qlnorm(0.975, meanlog = log(y), sdlog = indexSEvec): NaNs produced</w:t>
+      </w:r>
+    </w:p>
+    <w:p>
+      <w:pPr>
+        <w:pStyle w:val="SourceCode"/>
+      </w:pPr>
+      <w:r>
+        <w:rPr>
+          <w:rStyle w:val="VerbatimChar"/>
+        </w:rPr>
+        <w:t xml:space="preserve">Warning in qlnorm(0.025, meanlog = log(y), sdlog = indexSEvec): NaNs produced</w:t>
+      </w:r>
+    </w:p>
+    <w:p>
+      <w:pPr>
+        <w:pStyle w:val="SourceCode"/>
+      </w:pPr>
+      <w:r>
+        <w:rPr>
+          <w:rStyle w:val="VerbatimChar"/>
+        </w:rPr>
+        <w:t xml:space="preserve">Warning in qlnorm(0.975, meanlog = log(y), sdlog = indexSEvec): NaNs produced</w:t>
+      </w:r>
+    </w:p>
+    <w:p>
+      <w:pPr>
+        <w:pStyle w:val="SourceCode"/>
+      </w:pPr>
+      <w:r>
+        <w:rPr>
+          <w:rStyle w:val="VerbatimChar"/>
+        </w:rPr>
+        <w:t xml:space="preserve">Warning in qlnorm(0.025, meanlog = log(y), sdlog = indexSEvec): NaNs produced</w:t>
+      </w:r>
+    </w:p>
+    <w:p>
+      <w:pPr>
+        <w:pStyle w:val="SourceCode"/>
+      </w:pPr>
+      <w:r>
+        <w:rPr>
+          <w:rStyle w:val="VerbatimChar"/>
+        </w:rPr>
+        <w:t xml:space="preserve">Warning in min(x): no non-missing arguments to min; returning Inf</w:t>
+      </w:r>
+    </w:p>
+    <w:p>
+      <w:pPr>
+        <w:pStyle w:val="SourceCode"/>
+      </w:pPr>
+      <w:r>
+        <w:rPr>
+          <w:rStyle w:val="VerbatimChar"/>
+        </w:rPr>
+        <w:t xml:space="preserve">Warning in max(x): no non-missing arguments to max; returning -Inf</w:t>
+      </w:r>
+    </w:p>
+    <w:p>
+      <w:pPr>
+        <w:pStyle w:val="SourceCode"/>
+      </w:pPr>
+      <w:r>
+        <w:rPr>
+          <w:rStyle w:val="VerbatimChar"/>
+        </w:rPr>
+        <w:t xml:space="preserve">Warning in min(x): no non-missing arguments to min; returning Inf</w:t>
+      </w:r>
+    </w:p>
+    <w:p>
+      <w:pPr>
+        <w:pStyle w:val="SourceCode"/>
+      </w:pPr>
+      <w:r>
+        <w:rPr>
+          <w:rStyle w:val="VerbatimChar"/>
+        </w:rPr>
+        <w:t xml:space="preserve">Warning in max(x): no non-missing arguments to max; returning -Inf</w:t>
+      </w:r>
+    </w:p>
+    <w:p>
+      <w:pPr>
+        <w:pStyle w:val="SourceCode"/>
+      </w:pPr>
+      <w:r>
+        <w:rPr>
+          <w:rStyle w:val="VerbatimChar"/>
+        </w:rPr>
+        <w:t xml:space="preserve">Warning in qlnorm(0.975, meanlog = log(y), sdlog = indexSEvec): NaNs produced</w:t>
+      </w:r>
+    </w:p>
+    <w:p>
+      <w:pPr>
+        <w:pStyle w:val="SourceCode"/>
+      </w:pPr>
+      <w:r>
+        <w:rPr>
+          <w:rStyle w:val="VerbatimChar"/>
+        </w:rPr>
+        <w:t xml:space="preserve">Warning in qlnorm(0.025, meanlog = log(y), sdlog = indexSEvec): NaNs produced</w:t>
+      </w:r>
+    </w:p>
+    <w:p>
+      <w:pPr>
+        <w:pStyle w:val="SourceCode"/>
+      </w:pPr>
+      <w:r>
+        <w:rPr>
+          <w:rStyle w:val="VerbatimChar"/>
+        </w:rPr>
+        <w:t xml:space="preserve">                             Index Season      MASE     MAE.PR   MAE.base</w:t>
+      </w:r>
+      <w:r>
+        <w:br/>
+      </w:r>
+      <w:r>
+        <w:rPr>
+          <w:rStyle w:val="VerbatimChar"/>
+        </w:rPr>
+        <w:t xml:space="preserve">1 F1_JPN_WCNPO_OSDWCOLL_late_Area1      1 1.5857805 0.03010630 0.01898516</w:t>
+      </w:r>
+      <w:r>
+        <w:br/>
+      </w:r>
+      <w:r>
+        <w:rPr>
+          <w:rStyle w:val="VerbatimChar"/>
+        </w:rPr>
+        <w:t xml:space="preserve">2           F2_TWN_WCNPO_DWLL_late      1 0.8512948 0.04041926 0.04747975</w:t>
+      </w:r>
+      <w:r>
+        <w:br/>
+      </w:r>
+      <w:r>
+        <w:rPr>
+          <w:rStyle w:val="VerbatimChar"/>
+        </w:rPr>
+        <w:t xml:space="preserve">3      F3_US_WCNPO_LL_shallow_late      2 0.4687310 0.03793153 0.08092387</w:t>
+      </w:r>
+      <w:r>
+        <w:br/>
+      </w:r>
+      <w:r>
+        <w:rPr>
+          <w:rStyle w:val="VerbatimChar"/>
+        </w:rPr>
+        <w:t xml:space="preserve">4                         F4_IATTC      2        NA         NA         NA</w:t>
+      </w:r>
+      <w:r>
+        <w:br/>
+      </w:r>
+      <w:r>
+        <w:rPr>
+          <w:rStyle w:val="VerbatimChar"/>
+        </w:rPr>
+        <w:t xml:space="preserve">5  F6_JPN_WCNPO_OSDWLL_early_Area1      1        NA         NA         NA</w:t>
+      </w:r>
+      <w:r>
+        <w:br/>
+      </w:r>
+      <w:r>
+        <w:rPr>
+          <w:rStyle w:val="VerbatimChar"/>
+        </w:rPr>
+        <w:t xml:space="preserve">6                F7_JPN_WCNPO_CODF      2 1.5758234 0.01912729 0.01213796</w:t>
+      </w:r>
+      <w:r>
+        <w:br/>
+      </w:r>
+      <w:r>
+        <w:rPr>
+          <w:rStyle w:val="VerbatimChar"/>
+        </w:rPr>
+        <w:t xml:space="preserve">7     F8_US_WCNPO_LL_shallow_early      1        NA         NA         NA</w:t>
+      </w:r>
+      <w:r>
+        <w:br/>
+      </w:r>
+      <w:r>
+        <w:rPr>
+          <w:rStyle w:val="VerbatimChar"/>
+        </w:rPr>
+        <w:t xml:space="preserve">8              F9_US_WCNPO_LL_deep      3 0.6216355 0.08359865 0.13448177</w:t>
+      </w:r>
+      <w:r>
+        <w:br/>
+      </w:r>
+      <w:r>
+        <w:rPr>
+          <w:rStyle w:val="VerbatimChar"/>
+        </w:rPr>
+        <w:t xml:space="preserve">   MASE.adj n.eval</w:t>
+      </w:r>
+      <w:r>
+        <w:br/>
+      </w:r>
+      <w:r>
+        <w:rPr>
+          <w:rStyle w:val="VerbatimChar"/>
+        </w:rPr>
+        <w:t xml:space="preserve">1 0.3010630      5</w:t>
+      </w:r>
+      <w:r>
+        <w:br/>
+      </w:r>
+      <w:r>
+        <w:rPr>
+          <w:rStyle w:val="VerbatimChar"/>
+        </w:rPr>
+        <w:t xml:space="preserve">2 0.4041926      5</w:t>
+      </w:r>
+      <w:r>
+        <w:br/>
+      </w:r>
+      <w:r>
+        <w:rPr>
+          <w:rStyle w:val="VerbatimChar"/>
+        </w:rPr>
+        <w:t xml:space="preserve">3 0.3793153      4</w:t>
+      </w:r>
+      <w:r>
+        <w:br/>
+      </w:r>
+      <w:r>
+        <w:rPr>
+          <w:rStyle w:val="VerbatimChar"/>
+        </w:rPr>
+        <w:t xml:space="preserve">4        NA      0</w:t>
+      </w:r>
+      <w:r>
+        <w:br/>
+      </w:r>
+      <w:r>
+        <w:rPr>
+          <w:rStyle w:val="VerbatimChar"/>
+        </w:rPr>
+        <w:t xml:space="preserve">5        NA      0</w:t>
+      </w:r>
+      <w:r>
+        <w:br/>
+      </w:r>
+      <w:r>
+        <w:rPr>
+          <w:rStyle w:val="VerbatimChar"/>
+        </w:rPr>
+        <w:t xml:space="preserve">6 0.1912729      1</w:t>
+      </w:r>
+      <w:r>
+        <w:br/>
+      </w:r>
+      <w:r>
+        <w:rPr>
+          <w:rStyle w:val="VerbatimChar"/>
+        </w:rPr>
+        <w:t xml:space="preserve">7        NA      0</w:t>
+      </w:r>
+      <w:r>
+        <w:br/>
+      </w:r>
+      <w:r>
+        <w:rPr>
+          <w:rStyle w:val="VerbatimChar"/>
+        </w:rPr>
+        <w:t xml:space="preserve">8 0.6216355      5</w:t>
+      </w:r>
+    </w:p>
     <w:tbl>
       <w:tblPr>
         <w:tblStyle w:val="Table"/>
@@ -8724,7 +6220,7 @@
       <w:tr>
         <w:tc>
           <w:tcPr/>
-          <w:bookmarkStart w:id="219" w:name="fig-31-2"/>
+          <w:bookmarkStart w:id="219" w:name="fig-32"/>
           <w:p>
             <w:pPr>
               <w:pStyle w:val="Figure"/>
@@ -8740,7 +6236,7 @@
                     <a:graphicData uri="http://schemas.openxmlformats.org/drawingml/2006/picture">
                       <pic:pic>
                         <pic:nvPicPr>
-                          <pic:cNvPr descr="Sculley_AssessmentWP_files/figure-docx/fig-31-2.png" id="218" name="Picture"/>
+                          <pic:cNvPr descr="Sculley_AssessmentWP_files/figure-docx/fig-32-1.png" id="218" name="Picture"/>
                           <pic:cNvPicPr>
                             <a:picLocks noChangeArrowheads="1" noChangeAspect="1"/>
                           </pic:cNvPicPr>
@@ -8783,7 +6279,7 @@
               <w:pStyle w:val="ImageCaption"/>
             </w:pPr>
             <w:r>
-              <w:t xml:space="preserve">Figure 31: Hind casting cross-validation (HCxval) results for Japanese longline late area 1 (top right), Japanese LL late area 2 (top left), Chinese Taipei deep water longline late (center right), US Hawaii deep-set longline (center left) CPUE, and US Hawaii deep-set longline (bottom left) fits, showing observed (large points with dashed line), fitted (solid lines), and one-year-ahead forecast values (small terminal points) in the old growth model. The observations used for cross-validation are highlighted as color-coded solid circles with associated 95% confidence intervals (light-grey shading). The model reference year refers to the endpoint of each one-year-ahead forecast and the corresponding observation. The mean absolute scaled error (MASE) score associated with each CPUE time series is denoted in each panel.</w:t>
+              <w:t xml:space="preserve">Figure 31: Hind casting cross-validation (HCxval) results for size composition mean lengths, showing observed (large points with dashed line), fitted (solid lines), and one-year-ahead forecast values (small terminal points) in the old growth model. The observations used for cross-validation are highlighted as color-coded solid circles with associated 95% confidence intervals (light-grey shading). The model reference year refers to the endpoint of each one-year-ahead forecast and the corresponding observation. The mean absolute scaled error (MASE) score associated with each size composition time series is denoted in each panel.</w:t>
             </w:r>
           </w:p>
           <w:bookmarkEnd w:id="219"/>
@@ -8795,439 +6291,23 @@
         <w:pStyle w:val="BodyText"/>
       </w:pPr>
       <w:r>
+        <w:t xml:space="preserve">The likelihood profile indicated that the US data componenets (CPUE and size composition data) are majority contributors to the likelihood. Attempts to downweight the US LL size composition data results in a model that fails to converge (due to a Hessian that is not positive definite). However, the ASPM models indicate that the US CPUE data suggest a similar trend as the other CPUE indices. To further explore the effect of the US data, models were run removing all US data except catch and fitting the parameters. While the models including the Japanese size data also failed to converge, the results for all the models indicated an estimated ln(Ro) between 6.2 and 6.4, and SSB</w:t>
+      </w:r>
+      <w:r>
+        <w:rPr>
+          <w:vertAlign w:val="subscript"/>
+        </w:rPr>
+        <w:t xml:space="preserve">zero</w:t>
+      </w:r>
+      <w:r>
         <w:t xml:space="preserve"> </w:t>
       </w:r>
-    </w:p>
-    <w:p>
-      <w:pPr>
-        <w:pStyle w:val="SourceCode"/>
-      </w:pPr>
-      <w:r>
-        <w:rPr>
-          <w:rStyle w:val="VerbatimChar"/>
-        </w:rPr>
-        <w:t xml:space="preserve">Warning: combining data from multiple seasons</w:t>
-      </w:r>
-      <w:r>
-        <w:br/>
-      </w:r>
-      <w:r>
-        <w:rPr>
-          <w:rStyle w:val="VerbatimChar"/>
-        </w:rPr>
-        <w:t xml:space="preserve">Warning: combining data from multiple seasons</w:t>
-      </w:r>
-      <w:r>
-        <w:br/>
-      </w:r>
-      <w:r>
-        <w:rPr>
-          <w:rStyle w:val="VerbatimChar"/>
-        </w:rPr>
-        <w:t xml:space="preserve">Warning: combining data from multiple seasons</w:t>
-      </w:r>
-      <w:r>
-        <w:br/>
-      </w:r>
-      <w:r>
-        <w:rPr>
-          <w:rStyle w:val="VerbatimChar"/>
-        </w:rPr>
-        <w:t xml:space="preserve">Warning: combining data from multiple seasons</w:t>
-      </w:r>
-      <w:r>
-        <w:br/>
-      </w:r>
-      <w:r>
-        <w:rPr>
-          <w:rStyle w:val="VerbatimChar"/>
-        </w:rPr>
-        <w:t xml:space="preserve">Warning: combining data from multiple seasons</w:t>
-      </w:r>
-      <w:r>
-        <w:br/>
-      </w:r>
-      <w:r>
-        <w:rPr>
-          <w:rStyle w:val="VerbatimChar"/>
-        </w:rPr>
-        <w:t xml:space="preserve">Warning: combining data from multiple seasons</w:t>
-      </w:r>
-    </w:p>
-    <w:p>
-      <w:pPr>
-        <w:pStyle w:val="SourceCode"/>
-      </w:pPr>
-      <w:r>
-        <w:rPr>
-          <w:rStyle w:val="VerbatimChar"/>
-        </w:rPr>
-        <w:t xml:space="preserve">Warning in qlnorm(0.975, meanlog = log(y), sdlog = indexSEvec): NaNs produced</w:t>
-      </w:r>
-    </w:p>
-    <w:p>
-      <w:pPr>
-        <w:pStyle w:val="SourceCode"/>
-      </w:pPr>
-      <w:r>
-        <w:rPr>
-          <w:rStyle w:val="VerbatimChar"/>
-        </w:rPr>
-        <w:t xml:space="preserve">Warning in qlnorm(0.025, meanlog = log(y), sdlog = indexSEvec): NaNs produced</w:t>
-      </w:r>
-    </w:p>
-    <w:p>
-      <w:pPr>
-        <w:pStyle w:val="SourceCode"/>
-      </w:pPr>
-      <w:r>
-        <w:rPr>
-          <w:rStyle w:val="VerbatimChar"/>
-        </w:rPr>
-        <w:t xml:space="preserve">Warning in qlnorm(0.975, meanlog = log(y), sdlog = indexSEvec): NaNs produced</w:t>
-      </w:r>
-    </w:p>
-    <w:p>
-      <w:pPr>
-        <w:pStyle w:val="SourceCode"/>
-      </w:pPr>
-      <w:r>
-        <w:rPr>
-          <w:rStyle w:val="VerbatimChar"/>
-        </w:rPr>
-        <w:t xml:space="preserve">Warning in qlnorm(0.025, meanlog = log(y), sdlog = indexSEvec): NaNs produced</w:t>
-      </w:r>
-    </w:p>
-    <w:p>
-      <w:pPr>
-        <w:pStyle w:val="SourceCode"/>
-      </w:pPr>
-      <w:r>
-        <w:rPr>
-          <w:rStyle w:val="VerbatimChar"/>
-        </w:rPr>
-        <w:t xml:space="preserve">Warning in min(x): no non-missing arguments to min; returning Inf</w:t>
-      </w:r>
-    </w:p>
-    <w:p>
-      <w:pPr>
-        <w:pStyle w:val="SourceCode"/>
-      </w:pPr>
-      <w:r>
-        <w:rPr>
-          <w:rStyle w:val="VerbatimChar"/>
-        </w:rPr>
-        <w:t xml:space="preserve">Warning in max(x): no non-missing arguments to max; returning -Inf</w:t>
-      </w:r>
-    </w:p>
-    <w:p>
-      <w:pPr>
-        <w:pStyle w:val="SourceCode"/>
-      </w:pPr>
-      <w:r>
-        <w:rPr>
-          <w:rStyle w:val="VerbatimChar"/>
-        </w:rPr>
-        <w:t xml:space="preserve">Warning in min(x): no non-missing arguments to min; returning Inf</w:t>
-      </w:r>
-    </w:p>
-    <w:p>
-      <w:pPr>
-        <w:pStyle w:val="SourceCode"/>
-      </w:pPr>
-      <w:r>
-        <w:rPr>
-          <w:rStyle w:val="VerbatimChar"/>
-        </w:rPr>
-        <w:t xml:space="preserve">Warning in max(x): no non-missing arguments to max; returning -Inf</w:t>
-      </w:r>
-    </w:p>
-    <w:p>
-      <w:pPr>
-        <w:pStyle w:val="SourceCode"/>
-      </w:pPr>
-      <w:r>
-        <w:rPr>
-          <w:rStyle w:val="VerbatimChar"/>
-        </w:rPr>
-        <w:t xml:space="preserve">Warning in qlnorm(0.975, meanlog = log(y), sdlog = indexSEvec): NaNs produced</w:t>
-      </w:r>
-    </w:p>
-    <w:p>
-      <w:pPr>
-        <w:pStyle w:val="SourceCode"/>
-      </w:pPr>
-      <w:r>
-        <w:rPr>
-          <w:rStyle w:val="VerbatimChar"/>
-        </w:rPr>
-        <w:t xml:space="preserve">Warning in qlnorm(0.025, meanlog = log(y), sdlog = indexSEvec): NaNs produced</w:t>
-      </w:r>
-    </w:p>
-    <w:p>
-      <w:pPr>
-        <w:pStyle w:val="SourceCode"/>
-      </w:pPr>
-      <w:r>
-        <w:rPr>
-          <w:rStyle w:val="VerbatimChar"/>
-        </w:rPr>
-        <w:t xml:space="preserve">                             Index Season      MASE     MAE.PR   MAE.base</w:t>
-      </w:r>
-      <w:r>
-        <w:br/>
-      </w:r>
-      <w:r>
-        <w:rPr>
-          <w:rStyle w:val="VerbatimChar"/>
-        </w:rPr>
-        <w:t xml:space="preserve">1 F1_JPN_WCNPO_OSDWCOLL_late_Area1      1 1.5722698 0.02984980 0.01898516</w:t>
-      </w:r>
-      <w:r>
-        <w:br/>
-      </w:r>
-      <w:r>
-        <w:rPr>
-          <w:rStyle w:val="VerbatimChar"/>
-        </w:rPr>
-        <w:t xml:space="preserve">2           F2_TWN_WCNPO_DWLL_late      1 0.8433363 0.04004140 0.04747975</w:t>
-      </w:r>
-      <w:r>
-        <w:br/>
-      </w:r>
-      <w:r>
-        <w:rPr>
-          <w:rStyle w:val="VerbatimChar"/>
-        </w:rPr>
-        <w:t xml:space="preserve">3      F3_US_WCNPO_LL_shallow_late      2 0.4827161 0.03906325 0.08092387</w:t>
-      </w:r>
-      <w:r>
-        <w:br/>
-      </w:r>
-      <w:r>
-        <w:rPr>
-          <w:rStyle w:val="VerbatimChar"/>
-        </w:rPr>
-        <w:t xml:space="preserve">4                         F4_IATTC      2        NA         NA         NA</w:t>
-      </w:r>
-      <w:r>
-        <w:br/>
-      </w:r>
-      <w:r>
-        <w:rPr>
-          <w:rStyle w:val="VerbatimChar"/>
-        </w:rPr>
-        <w:t xml:space="preserve">5  F6_JPN_WCNPO_OSDWLL_early_Area1      1        NA         NA         NA</w:t>
-      </w:r>
-      <w:r>
-        <w:br/>
-      </w:r>
-      <w:r>
-        <w:rPr>
-          <w:rStyle w:val="VerbatimChar"/>
-        </w:rPr>
-        <w:t xml:space="preserve">6                F7_JPN_WCNPO_CODF      2 1.3152823 0.01596485 0.01213796</w:t>
-      </w:r>
-      <w:r>
-        <w:br/>
-      </w:r>
-      <w:r>
-        <w:rPr>
-          <w:rStyle w:val="VerbatimChar"/>
-        </w:rPr>
-        <w:t xml:space="preserve">7     F8_US_WCNPO_LL_shallow_early      1        NA         NA         NA</w:t>
-      </w:r>
-      <w:r>
-        <w:br/>
-      </w:r>
-      <w:r>
-        <w:rPr>
-          <w:rStyle w:val="VerbatimChar"/>
-        </w:rPr>
-        <w:t xml:space="preserve">8              F9_US_WCNPO_LL_deep      3 0.9236022 0.12420766 0.13448177</w:t>
-      </w:r>
-      <w:r>
-        <w:br/>
-      </w:r>
-      <w:r>
-        <w:rPr>
-          <w:rStyle w:val="VerbatimChar"/>
-        </w:rPr>
-        <w:t xml:space="preserve">   MASE.adj n.eval</w:t>
-      </w:r>
-      <w:r>
-        <w:br/>
-      </w:r>
-      <w:r>
-        <w:rPr>
-          <w:rStyle w:val="VerbatimChar"/>
-        </w:rPr>
-        <w:t xml:space="preserve">1 0.2984980      5</w:t>
-      </w:r>
-      <w:r>
-        <w:br/>
-      </w:r>
-      <w:r>
-        <w:rPr>
-          <w:rStyle w:val="VerbatimChar"/>
-        </w:rPr>
-        <w:t xml:space="preserve">2 0.4004140      5</w:t>
-      </w:r>
-      <w:r>
-        <w:br/>
-      </w:r>
-      <w:r>
-        <w:rPr>
-          <w:rStyle w:val="VerbatimChar"/>
-        </w:rPr>
-        <w:t xml:space="preserve">3 0.3906325      4</w:t>
-      </w:r>
-      <w:r>
-        <w:br/>
-      </w:r>
-      <w:r>
-        <w:rPr>
-          <w:rStyle w:val="VerbatimChar"/>
-        </w:rPr>
-        <w:t xml:space="preserve">4        NA      0</w:t>
-      </w:r>
-      <w:r>
-        <w:br/>
-      </w:r>
-      <w:r>
-        <w:rPr>
-          <w:rStyle w:val="VerbatimChar"/>
-        </w:rPr>
-        <w:t xml:space="preserve">5        NA      0</w:t>
-      </w:r>
-      <w:r>
-        <w:br/>
-      </w:r>
-      <w:r>
-        <w:rPr>
-          <w:rStyle w:val="VerbatimChar"/>
-        </w:rPr>
-        <w:t xml:space="preserve">6 0.1596485      1</w:t>
-      </w:r>
-      <w:r>
-        <w:br/>
-      </w:r>
-      <w:r>
-        <w:rPr>
-          <w:rStyle w:val="VerbatimChar"/>
-        </w:rPr>
-        <w:t xml:space="preserve">7        NA      0</w:t>
-      </w:r>
-      <w:r>
-        <w:br/>
-      </w:r>
-      <w:r>
-        <w:rPr>
-          <w:rStyle w:val="VerbatimChar"/>
-        </w:rPr>
-        <w:t xml:space="preserve">8 0.9236022      5</w:t>
-      </w:r>
-    </w:p>
-    <w:tbl>
-      <w:tblPr>
-        <w:tblStyle w:val="Table"/>
-        <w:tblW w:type="pct" w:w="5000"/>
-        <w:tblLook w:firstRow="0" w:lastRow="0" w:firstColumn="0" w:lastColumn="0" w:noHBand="0" w:noVBand="0" w:val="0000"/>
-      </w:tblPr>
-      <w:tblGrid>
-        <w:gridCol w:w="7920"/>
-      </w:tblGrid>
-      <w:tr>
-        <w:tc>
-          <w:tcPr/>
-          <w:bookmarkStart w:id="223" w:name="fig-32"/>
-          <w:p>
-            <w:pPr>
-              <w:pStyle w:val="Figure"/>
-              <w:jc w:val="center"/>
-            </w:pPr>
-            <w:r>
-              <w:drawing>
-                <wp:inline>
-                  <wp:extent cx="4620126" cy="3696101"/>
-                  <wp:effectExtent b="0" l="0" r="0" t="0"/>
-                  <wp:docPr descr="" title="" id="221" name="Picture"/>
-                  <a:graphic>
-                    <a:graphicData uri="http://schemas.openxmlformats.org/drawingml/2006/picture">
-                      <pic:pic>
-                        <pic:nvPicPr>
-                          <pic:cNvPr descr="Sculley_AssessmentWP_files/figure-docx/fig-32-1.png" id="222" name="Picture"/>
-                          <pic:cNvPicPr>
-                            <a:picLocks noChangeArrowheads="1" noChangeAspect="1"/>
-                          </pic:cNvPicPr>
-                        </pic:nvPicPr>
-                        <pic:blipFill>
-                          <a:blip r:embed="rId220"/>
-                          <a:stretch>
-                            <a:fillRect/>
-                          </a:stretch>
-                        </pic:blipFill>
-                        <pic:spPr bwMode="auto">
-                          <a:xfrm>
-                            <a:off x="0" y="0"/>
-                            <a:ext cx="4620126" cy="3696101"/>
-                          </a:xfrm>
-                          <a:prstGeom prst="rect">
-                            <a:avLst/>
-                          </a:prstGeom>
-                          <a:noFill/>
-                          <a:ln w="9525">
-                            <a:noFill/>
-                            <a:headEnd/>
-                            <a:tailEnd/>
-                          </a:ln>
-                        </pic:spPr>
-                      </pic:pic>
-                    </a:graphicData>
-                  </a:graphic>
-                </wp:inline>
-              </w:drawing>
-            </w:r>
-          </w:p>
-          <w:p>
-            <w:pPr>
-              <w:jc w:val="center"/>
-            </w:pPr>
-            <w:pPr>
-              <w:jc w:val="start"/>
-              <w:spacing w:before="200"/>
-              <w:pStyle w:val="ImageCaption"/>
-            </w:pPr>
-            <w:r>
-              <w:t xml:space="preserve">Figure 32: Hind casting cross-validation (HCxval) results for size composition mean lengths, showing observed (large points with dashed line), fitted (solid lines), and one-year-ahead forecast values (small terminal points) in the old growth model. The observations used for cross-validation are highlighted as color-coded solid circles with associated 95% confidence intervals (light-grey shading). The model reference year refers to the endpoint of each one-year-ahead forecast and the corresponding observation. The mean absolute scaled error (MASE) score associated with each size composition time series is denoted in each panel.</w:t>
-            </w:r>
-          </w:p>
-          <w:bookmarkEnd w:id="223"/>
-        </w:tc>
-      </w:tr>
-    </w:tbl>
-    <w:p>
-      <w:pPr>
-        <w:pStyle w:val="BodyText"/>
-      </w:pPr>
-      <w:r>
-        <w:t xml:space="preserve">The likelihood profile indicated that the US data componenets (CPUE and size composition data) are majority contributors to the likelihood. Attempts to downweight the US LL size composition data results in a model that fails to converge (due to a Hessian that is not positive definite). However, the ASPM models indicate that the US CPUE data suggest a similar trend as the other CPUE indices. To further explore the effect of the US data, models were run removing all US data except catch and fitting the parameters. While the models including the Japanese size data also failed to converge, the results for all the models indicated an estimated ln(Ro) between 6.2 and 6.4, and SSB</w:t>
-      </w:r>
-      <w:r>
-        <w:rPr>
-          <w:vertAlign w:val="subscript"/>
-        </w:rPr>
-        <w:t xml:space="preserve">zero</w:t>
-      </w:r>
-      <w:r>
-        <w:t xml:space="preserve"> </w:t>
-      </w:r>
       <w:r>
         <w:t xml:space="preserve">between 12500 and 15500 metric tons (Table 6). This suggests that even though the US data is a significant contributor to the likelihood, the estimated population size would be similar without the data.</w:t>
       </w:r>
     </w:p>
-    <w:bookmarkEnd w:id="224"/>
-    <w:bookmarkEnd w:id="225"/>
+    <w:bookmarkEnd w:id="220"/>
+    <w:bookmarkEnd w:id="221"/>
     <w:sectPr/>
   </w:body>
 </w:document>

</xml_diff>

<commit_message>
end of SA Workshop
</commit_message>
<xml_diff>
--- a/Sculley_AssessmentWP.docx
+++ b/Sculley_AssessmentWP.docx
@@ -295,7 +295,7 @@
       <w:r>
         <w:t xml:space="preserve">Data were compiled by region assuming a two region model of the North Pacific Ocean with boundaries based upon those detailed in Ichinokawa and Brodziak (2008) with the modification that the Eastern Pacific Ocean (EPO) region ends at 10°N (</w:t>
       </w:r>
-      <w:hyperlink w:anchor="fig-1">
+      <w:hyperlink w:anchor="fig-stockareas">
         <w:r>
           <w:rPr>
             <w:rStyle w:val="Hyperlink"/>
@@ -319,7 +319,7 @@
       <w:tr>
         <w:tc>
           <w:tcPr/>
-          <w:bookmarkStart w:id="26" w:name="fig-1"/>
+          <w:bookmarkStart w:id="26" w:name="fig-stockareas"/>
           <w:p>
             <w:pPr>
               <w:pStyle w:val="Figure"/>
@@ -405,7 +405,7 @@
       <w:r>
         <w:t xml:space="preserve"> </w:t>
       </w:r>
-      <w:hyperlink w:anchor="fig-2">
+      <w:hyperlink w:anchor="fig-dataplot">
         <w:r>
           <w:rPr>
             <w:rStyle w:val="Hyperlink"/>
@@ -429,7 +429,7 @@
       <w:tr>
         <w:tc>
           <w:tcPr/>
-          <w:bookmarkStart w:id="31" w:name="fig-2"/>
+          <w:bookmarkStart w:id="31" w:name="fig-dataplot"/>
           <w:p>
             <w:pPr>
               <w:pStyle w:val="Figure"/>
@@ -445,7 +445,7 @@
                     <a:graphicData uri="http://schemas.openxmlformats.org/drawingml/2006/picture">
                       <pic:pic>
                         <pic:nvPicPr>
-                          <pic:cNvPr descr="Sculley_AssessmentWP_files/figure-docx/fig-2-1.png" id="30" name="Picture"/>
+                          <pic:cNvPr descr="Sculley_AssessmentWP_files/figure-docx/fig-dataplot-1.png" id="30" name="Picture"/>
                           <pic:cNvPicPr>
                             <a:picLocks noChangeArrowheads="1" noChangeAspect="1"/>
                           </pic:cNvPicPr>
@@ -515,7 +515,7 @@
       <w:r>
         <w:t xml:space="preserve"> </w:t>
       </w:r>
-      <w:hyperlink w:anchor="fig-3">
+      <w:hyperlink w:anchor="fig-catchplot">
         <w:r>
           <w:rPr>
             <w:rStyle w:val="Hyperlink"/>
@@ -539,7 +539,7 @@
       <w:tr>
         <w:tc>
           <w:tcPr/>
-          <w:bookmarkStart w:id="36" w:name="fig-3"/>
+          <w:bookmarkStart w:id="36" w:name="fig-catchplot"/>
           <w:p>
             <w:pPr>
               <w:pStyle w:val="Figure"/>
@@ -555,7 +555,7 @@
                     <a:graphicData uri="http://schemas.openxmlformats.org/drawingml/2006/picture">
                       <pic:pic>
                         <pic:nvPicPr>
-                          <pic:cNvPr descr="Sculley_AssessmentWP_files/figure-docx/fig-3-1.png" id="35" name="Picture"/>
+                          <pic:cNvPr descr="Sculley_AssessmentWP_files/figure-docx/fig-catchplot-1.png" id="35" name="Picture"/>
                           <pic:cNvPicPr>
                             <a:picLocks noChangeArrowheads="1" noChangeAspect="1"/>
                           </pic:cNvPicPr>
@@ -923,7 +923,7 @@
       <w:r>
         <w:t xml:space="preserve">Length composition data were available for six WCNPO fleets and two EPO fleets (</w:t>
       </w:r>
-      <w:hyperlink w:anchor="fig-4">
+      <w:hyperlink w:anchor="fig-lengthdataplot">
         <w:r>
           <w:rPr>
             <w:rStyle w:val="Hyperlink"/>
@@ -1296,7 +1296,7 @@
     </w:p>
     <w:bookmarkEnd w:id="47"/>
     <w:bookmarkEnd w:id="48"/>
-    <w:bookmarkStart w:id="221" w:name="results"/>
+    <w:bookmarkStart w:id="228" w:name="results"/>
     <w:p>
       <w:pPr>
         <w:pStyle w:val="Heading1"/>
@@ -1305,7 +1305,7 @@
         <w:t xml:space="preserve">Results</w:t>
       </w:r>
     </w:p>
-    <w:bookmarkStart w:id="195" w:name="model-fit"/>
+    <w:bookmarkStart w:id="199" w:name="model-fit"/>
     <w:p>
       <w:pPr>
         <w:pStyle w:val="Heading2"/>
@@ -1329,7 +1329,7 @@
       <w:r>
         <w:t xml:space="preserve">Fits to the abundance indices were relatively good (</w:t>
       </w:r>
-      <w:hyperlink w:anchor="fig-5">
+      <w:hyperlink w:anchor="fig-S1CPUEfits">
         <w:r>
           <w:rPr>
             <w:rStyle w:val="Hyperlink"/>
@@ -1346,12 +1346,12 @@
       <w:r>
         <w:t xml:space="preserve"> </w:t>
       </w:r>
-      <w:hyperlink w:anchor="fig-12">
+      <w:hyperlink w:anchor="fig-CPUErunstest">
         <w:r>
           <w:rPr>
             <w:rStyle w:val="Hyperlink"/>
           </w:rPr>
-          <w:t xml:space="preserve">Figure 12</w:t>
+          <w:t xml:space="preserve">Figure 13</w:t>
         </w:r>
       </w:hyperlink>
       <w:r>
@@ -2434,7 +2434,7 @@
       <w:tr>
         <w:tc>
           <w:tcPr/>
-          <w:bookmarkStart w:id="100" w:name="fig-13"/>
+          <w:bookmarkStart w:id="100" w:name="fig-CPUErunstest"/>
           <w:p>
             <w:pPr>
               <w:pStyle w:val="Figure"/>
@@ -2450,7 +2450,7 @@
                     <a:graphicData uri="http://schemas.openxmlformats.org/drawingml/2006/picture">
                       <pic:pic>
                         <pic:nvPicPr>
-                          <pic:cNvPr descr="Sculley_AssessmentWP_files/figure-docx/fig-13-1.png" id="99" name="Picture"/>
+                          <pic:cNvPr descr="Sculley_AssessmentWP_files/figure-docx/fig-CPUErunstest-1.png" id="99" name="Picture"/>
                           <pic:cNvPicPr>
                             <a:picLocks noChangeArrowheads="1" noChangeAspect="1"/>
                           </pic:cNvPicPr>
@@ -2505,9 +2505,26 @@
         <w:pStyle w:val="BodyText"/>
       </w:pPr>
       <w:r>
-        <w:t xml:space="preserve">Estimated selectivity for each fleet are in . Fits to the length composition data were also relatively good (</w:t>
-      </w:r>
-      <w:hyperlink w:anchor="fig-17">
+        <w:t xml:space="preserve">Estimated selectivity for each fleet are in (</w:t>
+      </w:r>
+      <w:hyperlink w:anchor="fig-SizeAggFits">
+        <w:r>
+          <w:rPr>
+            <w:rStyle w:val="Hyperlink"/>
+          </w:rPr>
+          <w:t xml:space="preserve">Figure 14</w:t>
+        </w:r>
+      </w:hyperlink>
+      <w:r>
+        <w:t xml:space="preserve"> </w:t>
+      </w:r>
+      <w:r>
+        <w:t xml:space="preserve">-</w:t>
+      </w:r>
+      <w:r>
+        <w:t xml:space="preserve"> </w:t>
+      </w:r>
+      <w:hyperlink w:anchor="fig-EOYSelec">
         <w:r>
           <w:rPr>
             <w:rStyle w:val="Hyperlink"/>
@@ -2516,31 +2533,42 @@
         </w:r>
       </w:hyperlink>
       <w:r>
-        <w:t xml:space="preserve"> </w:t>
-      </w:r>
-      <w:r>
-        <w:t xml:space="preserve">-</w:t>
-      </w:r>
-      <w:r>
-        <w:t xml:space="preserve"> </w:t>
-      </w:r>
-      <w:hyperlink w:anchor="fig-20">
+        <w:t xml:space="preserve">). Fits to the length composition data were also relatively good (</w:t>
+      </w:r>
+      <w:hyperlink w:anchor="fig-F1F2SizeFits">
         <w:r>
           <w:rPr>
             <w:rStyle w:val="Hyperlink"/>
           </w:rPr>
-          <w:t xml:space="preserve">Figure 20</w:t>
+          <w:t xml:space="preserve">Figure 18</w:t>
         </w:r>
       </w:hyperlink>
       <w:r>
-        <w:t xml:space="preserve">), although there are still problems fitting the US deep-set longline data (F9).  The fit to the US size data is challenging because size distribution changes substantially seasonally, with a sharp peak of small fish entering the fishery in quarters 3 and 4 which are not observed in such large numbers in quarters 1 and 2. Attempts to separate the fleet into a quarterly fleets to estimate selectivity are ongoing but not yet successful. In addition, F1 JPN LL area 1 late and F4 IATTC both fail the runs test (</w:t>
-      </w:r>
-      <w:hyperlink w:anchor="fig-21">
+        <w:t xml:space="preserve"> </w:t>
+      </w:r>
+      <w:r>
+        <w:t xml:space="preserve">-</w:t>
+      </w:r>
+      <w:r>
+        <w:t xml:space="preserve"> </w:t>
+      </w:r>
+      <w:hyperlink w:anchor="fig-F8F9SizeFits">
         <w:r>
           <w:rPr>
             <w:rStyle w:val="Hyperlink"/>
           </w:rPr>
           <w:t xml:space="preserve">Figure 21</w:t>
+        </w:r>
+      </w:hyperlink>
+      <w:r>
+        <w:t xml:space="preserve">), although there are still problems fitting the US deep-set longline data (F9).  The fit to the US size data is challenging because size distribution changes substantially seasonally, with a sharp peak of small fish entering the fishery in quarters 3 and 4 which are not observed in such large numbers in quarters 1 and 2. Attempts to separate the fleet into a quarterly fleets to estimate selectivity are ongoing but not yet successful. In addition, F1 JPN LL area 1 late and F4 IATTC both fail the runs test (</w:t>
+      </w:r>
+      <w:hyperlink w:anchor="fig-SizeRunsTest">
+        <w:r>
+          <w:rPr>
+            <w:rStyle w:val="Hyperlink"/>
+          </w:rPr>
+          <w:t xml:space="preserve">Figure 22</w:t>
         </w:r>
       </w:hyperlink>
       <w:r>
@@ -2559,7 +2587,7 @@
       <w:tr>
         <w:tc>
           <w:tcPr/>
-          <w:bookmarkStart w:id="104" w:name="fig-14"/>
+          <w:bookmarkStart w:id="104" w:name="fig-SizeAggFits"/>
           <w:p>
             <w:pPr>
               <w:pStyle w:val="Figure"/>
@@ -2568,14 +2596,14 @@
             <w:r>
               <w:drawing>
                 <wp:inline>
-                  <wp:extent cx="5334000" cy="3282461"/>
+                  <wp:extent cx="5334000" cy="5334000"/>
                   <wp:effectExtent b="0" l="0" r="0" t="0"/>
                   <wp:docPr descr="" title="" id="102" name="Picture"/>
                   <a:graphic>
                     <a:graphicData uri="http://schemas.openxmlformats.org/drawingml/2006/picture">
                       <pic:pic>
                         <pic:nvPicPr>
-                          <pic:cNvPr descr="ModelDev/Current%20Best/plots/sel03_len_timevary_surf_flt1sex1.png" id="103" name="Picture"/>
+                          <pic:cNvPr descr="ModelDev/Current%20Best/plots/comp_lenfit__aggregated_across_time.png" id="103" name="Picture"/>
                           <pic:cNvPicPr>
                             <a:picLocks noChangeArrowheads="1" noChangeAspect="1"/>
                           </pic:cNvPicPr>
@@ -2589,7 +2617,7 @@
                         <pic:spPr bwMode="auto">
                           <a:xfrm>
                             <a:off x="0" y="0"/>
-                            <a:ext cx="5334000" cy="3282461"/>
+                            <a:ext cx="5334000" cy="5334000"/>
                           </a:xfrm>
                           <a:prstGeom prst="rect">
                             <a:avLst/>
@@ -2618,7 +2646,7 @@
               <w:pStyle w:val="ImageCaption"/>
             </w:pPr>
             <w:r>
-              <w:t xml:space="preserve">Figure 14: Time-varying selectivity estimated for F01 Japan LL area 1 late.</w:t>
+              <w:t xml:space="preserve">Figure 14: Aggregated Size comp data (grey) and model fit (green)</w:t>
             </w:r>
           </w:p>
           <w:bookmarkEnd w:id="104"/>
@@ -2645,7 +2673,7 @@
       <w:tr>
         <w:tc>
           <w:tcPr/>
-          <w:bookmarkStart w:id="108" w:name="fig-15"/>
+          <w:bookmarkStart w:id="108" w:name="fig-F1TVSelec"/>
           <w:p>
             <w:pPr>
               <w:pStyle w:val="Figure"/>
@@ -2661,7 +2689,7 @@
                     <a:graphicData uri="http://schemas.openxmlformats.org/drawingml/2006/picture">
                       <pic:pic>
                         <pic:nvPicPr>
-                          <pic:cNvPr descr="ModelDev/Current%20Best/plots/sel03_len_timevary_surf_flt2sex1.png" id="107" name="Picture"/>
+                          <pic:cNvPr descr="ModelDev/Current%20Best/plots/sel03_len_timevary_surf_flt1sex1.png" id="107" name="Picture"/>
                           <pic:cNvPicPr>
                             <a:picLocks noChangeArrowheads="1" noChangeAspect="1"/>
                           </pic:cNvPicPr>
@@ -2704,7 +2732,7 @@
               <w:pStyle w:val="ImageCaption"/>
             </w:pPr>
             <w:r>
-              <w:t xml:space="preserve">Figure 15: Time-varying selectivity estimated for F02 Chinese Taipei LL late.</w:t>
+              <w:t xml:space="preserve">Figure 15: Time-varying selectivity estimated for F01 Japan LL area 1 late.</w:t>
             </w:r>
           </w:p>
           <w:bookmarkEnd w:id="108"/>
@@ -2722,16 +2750,100 @@
     <w:tbl>
       <w:tblPr>
         <w:tblStyle w:val="Table"/>
-        <w:tblW w:type="pct" w:w="5010"/>
+        <w:tblW w:type="pct" w:w="5000"/>
         <w:tblLook w:firstRow="0" w:lastRow="0" w:firstColumn="0" w:lastColumn="0" w:noHBand="0" w:noVBand="0" w:val="0000"/>
       </w:tblPr>
       <w:tblGrid>
-        <w:gridCol w:w="1322"/>
-        <w:gridCol w:w="1322"/>
-        <w:gridCol w:w="1322"/>
-        <w:gridCol w:w="1322"/>
-        <w:gridCol w:w="1322"/>
-        <w:gridCol w:w="1322"/>
+        <w:gridCol w:w="7920"/>
+      </w:tblGrid>
+      <w:tr>
+        <w:tc>
+          <w:tcPr/>
+          <w:bookmarkStart w:id="112" w:name="fig-F2TVSelec"/>
+          <w:p>
+            <w:pPr>
+              <w:pStyle w:val="Figure"/>
+              <w:jc w:val="center"/>
+            </w:pPr>
+            <w:r>
+              <w:drawing>
+                <wp:inline>
+                  <wp:extent cx="5334000" cy="3282461"/>
+                  <wp:effectExtent b="0" l="0" r="0" t="0"/>
+                  <wp:docPr descr="" title="" id="110" name="Picture"/>
+                  <a:graphic>
+                    <a:graphicData uri="http://schemas.openxmlformats.org/drawingml/2006/picture">
+                      <pic:pic>
+                        <pic:nvPicPr>
+                          <pic:cNvPr descr="ModelDev/Current%20Best/plots/sel03_len_timevary_surf_flt2sex1.png" id="111" name="Picture"/>
+                          <pic:cNvPicPr>
+                            <a:picLocks noChangeArrowheads="1" noChangeAspect="1"/>
+                          </pic:cNvPicPr>
+                        </pic:nvPicPr>
+                        <pic:blipFill>
+                          <a:blip r:embed="rId109"/>
+                          <a:stretch>
+                            <a:fillRect/>
+                          </a:stretch>
+                        </pic:blipFill>
+                        <pic:spPr bwMode="auto">
+                          <a:xfrm>
+                            <a:off x="0" y="0"/>
+                            <a:ext cx="5334000" cy="3282461"/>
+                          </a:xfrm>
+                          <a:prstGeom prst="rect">
+                            <a:avLst/>
+                          </a:prstGeom>
+                          <a:noFill/>
+                          <a:ln w="9525">
+                            <a:noFill/>
+                            <a:headEnd/>
+                            <a:tailEnd/>
+                          </a:ln>
+                        </pic:spPr>
+                      </pic:pic>
+                    </a:graphicData>
+                  </a:graphic>
+                </wp:inline>
+              </w:drawing>
+            </w:r>
+          </w:p>
+          <w:p>
+            <w:pPr>
+              <w:jc w:val="center"/>
+            </w:pPr>
+            <w:pPr>
+              <w:jc w:val="start"/>
+              <w:spacing w:before="200"/>
+              <w:pStyle w:val="ImageCaption"/>
+            </w:pPr>
+            <w:r>
+              <w:t xml:space="preserve">Figure 16: Time-varying selectivity estimated for F02 Chinese Taipei LL late.</w:t>
+            </w:r>
+          </w:p>
+          <w:bookmarkEnd w:id="112"/>
+        </w:tc>
+      </w:tr>
+    </w:tbl>
+    <w:p>
+      <w:pPr>
+        <w:pStyle w:val="BodyText"/>
+      </w:pPr>
+      <w:r>
+        <w:t xml:space="preserve"> </w:t>
+      </w:r>
+    </w:p>
+    <w:tbl>
+      <w:tblPr>
+        <w:tblStyle w:val="Table"/>
+        <w:tblW w:type="pct" w:w="5000"/>
+        <w:tblLook w:firstRow="0" w:lastRow="0" w:firstColumn="0" w:lastColumn="0" w:noHBand="0" w:noVBand="0" w:val="0000"/>
+      </w:tblPr>
+      <w:tblGrid>
+        <w:gridCol w:w="1980"/>
+        <w:gridCol w:w="1980"/>
+        <w:gridCol w:w="1980"/>
+        <w:gridCol w:w="1980"/>
       </w:tblGrid>
       <w:tr>
         <w:tc>
@@ -2757,20 +2869,20 @@
                   <w:r>
                     <w:drawing>
                       <wp:inline>
-                        <wp:extent cx="996696" cy="613351"/>
+                        <wp:extent cx="1481328" cy="911586"/>
                         <wp:effectExtent b="0" l="0" r="0" t="0"/>
-                        <wp:docPr descr="" title="" id="110" name="Picture"/>
+                        <wp:docPr descr="" title="" id="114" name="Picture"/>
                         <a:graphic>
                           <a:graphicData uri="http://schemas.openxmlformats.org/drawingml/2006/picture">
                             <pic:pic>
                               <pic:nvPicPr>
-                                <pic:cNvPr descr="ModelDev/Current%20Best/plots/sel09_len_flt3sex1.png" id="111" name="Picture"/>
+                                <pic:cNvPr descr="ModelDev/Current%20Best/plots/sel09_len_flt3sex1.png" id="115" name="Picture"/>
                                 <pic:cNvPicPr>
                                   <a:picLocks noChangeArrowheads="1" noChangeAspect="1"/>
                                 </pic:cNvPicPr>
                               </pic:nvPicPr>
                               <pic:blipFill>
-                                <a:blip r:embed="rId109"/>
+                                <a:blip r:embed="rId113"/>
                                 <a:stretch>
                                   <a:fillRect/>
                                 </a:stretch>
@@ -2778,7 +2890,7 @@
                               <pic:spPr bwMode="auto">
                                 <a:xfrm>
                                   <a:off x="0" y="0"/>
-                                  <a:ext cx="996696" cy="613351"/>
+                                  <a:ext cx="1481328" cy="911586"/>
                                 </a:xfrm>
                                 <a:prstGeom prst="rect">
                                   <a:avLst/>
@@ -2850,20 +2962,20 @@
                   <w:r>
                     <w:drawing>
                       <wp:inline>
-                        <wp:extent cx="996696" cy="613351"/>
+                        <wp:extent cx="1481328" cy="911586"/>
                         <wp:effectExtent b="0" l="0" r="0" t="0"/>
-                        <wp:docPr descr="" title="" id="113" name="Picture"/>
+                        <wp:docPr descr="" title="" id="117" name="Picture"/>
                         <a:graphic>
                           <a:graphicData uri="http://schemas.openxmlformats.org/drawingml/2006/picture">
                             <pic:pic>
                               <pic:nvPicPr>
-                                <pic:cNvPr descr="ModelDev/Current%20Best/plots/sel09_len_flt4sex1.png" id="114" name="Picture"/>
+                                <pic:cNvPr descr="ModelDev/Current%20Best/plots/sel09_len_flt4sex1.png" id="118" name="Picture"/>
                                 <pic:cNvPicPr>
                                   <a:picLocks noChangeArrowheads="1" noChangeAspect="1"/>
                                 </pic:cNvPicPr>
                               </pic:nvPicPr>
                               <pic:blipFill>
-                                <a:blip r:embed="rId112"/>
+                                <a:blip r:embed="rId116"/>
                                 <a:stretch>
                                   <a:fillRect/>
                                 </a:stretch>
@@ -2871,7 +2983,7 @@
                               <pic:spPr bwMode="auto">
                                 <a:xfrm>
                                   <a:off x="0" y="0"/>
-                                  <a:ext cx="996696" cy="613351"/>
+                                  <a:ext cx="1481328" cy="911586"/>
                                 </a:xfrm>
                                 <a:prstGeom prst="rect">
                                   <a:avLst/>
@@ -2920,6 +3032,26 @@
             </w:r>
           </w:p>
         </w:tc>
+      </w:tr>
+    </w:tbl>
+    <w:p>
+      <w:pPr>
+        <w:framePr w:w="0" w:h="0" w:vAnchor="margin" w:hAnchor="margin" w:xAlign="right" w:yAlign="top"/>
+      </w:pPr>
+    </w:p>
+    <w:tbl>
+      <w:tblPr>
+        <w:tblStyle w:val="Table"/>
+        <w:tblW w:type="pct" w:w="5000"/>
+        <w:tblLook w:firstRow="0" w:lastRow="0" w:firstColumn="0" w:lastColumn="0" w:noHBand="0" w:noVBand="0" w:val="0000"/>
+      </w:tblPr>
+      <w:tblGrid>
+        <w:gridCol w:w="1980"/>
+        <w:gridCol w:w="1980"/>
+        <w:gridCol w:w="1980"/>
+        <w:gridCol w:w="1980"/>
+      </w:tblGrid>
+      <w:tr>
         <w:tc>
           <w:tcPr/>
           <w:tbl>
@@ -2943,20 +3075,20 @@
                   <w:r>
                     <w:drawing>
                       <wp:inline>
-                        <wp:extent cx="996696" cy="613351"/>
+                        <wp:extent cx="1481328" cy="911586"/>
                         <wp:effectExtent b="0" l="0" r="0" t="0"/>
-                        <wp:docPr descr="" title="" id="116" name="Picture"/>
+                        <wp:docPr descr="" title="" id="120" name="Picture"/>
                         <a:graphic>
                           <a:graphicData uri="http://schemas.openxmlformats.org/drawingml/2006/picture">
                             <pic:pic>
                               <pic:nvPicPr>
-                                <pic:cNvPr descr="ModelDev/Current%20Best/plots/sel09_len_flt6sex1.png" id="117" name="Picture"/>
+                                <pic:cNvPr descr="ModelDev/Current%20Best/plots/sel09_len_flt6sex1.png" id="121" name="Picture"/>
                                 <pic:cNvPicPr>
                                   <a:picLocks noChangeArrowheads="1" noChangeAspect="1"/>
                                 </pic:cNvPicPr>
                               </pic:nvPicPr>
                               <pic:blipFill>
-                                <a:blip r:embed="rId115"/>
+                                <a:blip r:embed="rId119"/>
                                 <a:stretch>
                                   <a:fillRect/>
                                 </a:stretch>
@@ -2964,7 +3096,7 @@
                               <pic:spPr bwMode="auto">
                                 <a:xfrm>
                                   <a:off x="0" y="0"/>
-                                  <a:ext cx="996696" cy="613351"/>
+                                  <a:ext cx="1481328" cy="911586"/>
                                 </a:xfrm>
                                 <a:prstGeom prst="rect">
                                   <a:avLst/>
@@ -3013,27 +3145,6 @@
             </w:r>
           </w:p>
         </w:tc>
-      </w:tr>
-    </w:tbl>
-    <w:p>
-      <w:pPr>
-        <w:framePr w:w="0" w:h="0" w:vAnchor="margin" w:hAnchor="margin" w:xAlign="right" w:yAlign="top"/>
-      </w:pPr>
-    </w:p>
-    <w:tbl>
-      <w:tblPr>
-        <w:tblStyle w:val="Table"/>
-        <w:tblW w:type="pct" w:w="4175"/>
-        <w:tblLook w:firstRow="0" w:lastRow="0" w:firstColumn="0" w:lastColumn="0" w:noHBand="0" w:noVBand="0" w:val="0000"/>
-      </w:tblPr>
-      <w:tblGrid>
-        <w:gridCol w:w="1322"/>
-        <w:gridCol w:w="1322"/>
-        <w:gridCol w:w="1322"/>
-        <w:gridCol w:w="1322"/>
-        <w:gridCol w:w="1322"/>
-      </w:tblGrid>
-      <w:tr>
         <w:tc>
           <w:tcPr/>
           <w:tbl>
@@ -3057,20 +3168,20 @@
                   <w:r>
                     <w:drawing>
                       <wp:inline>
-                        <wp:extent cx="996696" cy="613351"/>
+                        <wp:extent cx="1481328" cy="911586"/>
                         <wp:effectExtent b="0" l="0" r="0" t="0"/>
-                        <wp:docPr descr="" title="" id="119" name="Picture"/>
+                        <wp:docPr descr="" title="" id="123" name="Picture"/>
                         <a:graphic>
                           <a:graphicData uri="http://schemas.openxmlformats.org/drawingml/2006/picture">
                             <pic:pic>
                               <pic:nvPicPr>
-                                <pic:cNvPr descr="ModelDev/Current%20Best/plots/sel09_len_flt7sex1.png" id="120" name="Picture"/>
+                                <pic:cNvPr descr="ModelDev/Current%20Best/plots/sel09_len_flt7sex1.png" id="124" name="Picture"/>
                                 <pic:cNvPicPr>
                                   <a:picLocks noChangeArrowheads="1" noChangeAspect="1"/>
                                 </pic:cNvPicPr>
                               </pic:nvPicPr>
                               <pic:blipFill>
-                                <a:blip r:embed="rId118"/>
+                                <a:blip r:embed="rId122"/>
                                 <a:stretch>
                                   <a:fillRect/>
                                 </a:stretch>
@@ -3078,7 +3189,7 @@
                               <pic:spPr bwMode="auto">
                                 <a:xfrm>
                                   <a:off x="0" y="0"/>
-                                  <a:ext cx="996696" cy="613351"/>
+                                  <a:ext cx="1481328" cy="911586"/>
                                 </a:xfrm>
                                 <a:prstGeom prst="rect">
                                   <a:avLst/>
@@ -3127,6 +3238,25 @@
             </w:r>
           </w:p>
         </w:tc>
+      </w:tr>
+    </w:tbl>
+    <w:p>
+      <w:pPr>
+        <w:framePr w:w="0" w:h="0" w:vAnchor="margin" w:hAnchor="margin" w:xAlign="right" w:yAlign="top"/>
+      </w:pPr>
+    </w:p>
+    <w:tbl>
+      <w:tblPr>
+        <w:tblStyle w:val="Table"/>
+        <w:tblW w:type="pct" w:w="3750"/>
+        <w:tblLook w:firstRow="0" w:lastRow="0" w:firstColumn="0" w:lastColumn="0" w:noHBand="0" w:noVBand="0" w:val="0000"/>
+      </w:tblPr>
+      <w:tblGrid>
+        <w:gridCol w:w="1980"/>
+        <w:gridCol w:w="1980"/>
+        <w:gridCol w:w="1980"/>
+      </w:tblGrid>
+      <w:tr>
         <w:tc>
           <w:tcPr/>
           <w:tbl>
@@ -3150,20 +3280,20 @@
                   <w:r>
                     <w:drawing>
                       <wp:inline>
-                        <wp:extent cx="996696" cy="613351"/>
+                        <wp:extent cx="1481328" cy="911586"/>
                         <wp:effectExtent b="0" l="0" r="0" t="0"/>
-                        <wp:docPr descr="" title="" id="122" name="Picture"/>
+                        <wp:docPr descr="" title="" id="126" name="Picture"/>
                         <a:graphic>
                           <a:graphicData uri="http://schemas.openxmlformats.org/drawingml/2006/picture">
                             <pic:pic>
                               <pic:nvPicPr>
-                                <pic:cNvPr descr="ModelDev/Current%20Best/plots/sel09_len_flt8sex1.png" id="123" name="Picture"/>
+                                <pic:cNvPr descr="ModelDev/Current%20Best/plots/sel09_len_flt8sex1.png" id="127" name="Picture"/>
                                 <pic:cNvPicPr>
                                   <a:picLocks noChangeArrowheads="1" noChangeAspect="1"/>
                                 </pic:cNvPicPr>
                               </pic:nvPicPr>
                               <pic:blipFill>
-                                <a:blip r:embed="rId121"/>
+                                <a:blip r:embed="rId125"/>
                                 <a:stretch>
                                   <a:fillRect/>
                                 </a:stretch>
@@ -3171,7 +3301,7 @@
                               <pic:spPr bwMode="auto">
                                 <a:xfrm>
                                   <a:off x="0" y="0"/>
-                                  <a:ext cx="996696" cy="613351"/>
+                                  <a:ext cx="1481328" cy="911586"/>
                                 </a:xfrm>
                                 <a:prstGeom prst="rect">
                                   <a:avLst/>
@@ -3243,20 +3373,20 @@
                   <w:r>
                     <w:drawing>
                       <wp:inline>
-                        <wp:extent cx="996696" cy="613351"/>
+                        <wp:extent cx="1481328" cy="911586"/>
                         <wp:effectExtent b="0" l="0" r="0" t="0"/>
-                        <wp:docPr descr="" title="" id="125" name="Picture"/>
+                        <wp:docPr descr="" title="" id="129" name="Picture"/>
                         <a:graphic>
                           <a:graphicData uri="http://schemas.openxmlformats.org/drawingml/2006/picture">
                             <pic:pic>
                               <pic:nvPicPr>
-                                <pic:cNvPr descr="ModelDev/Current%20Best/plots/sel09_len_flt9sex1.png" id="126" name="Picture"/>
+                                <pic:cNvPr descr="ModelDev/Current%20Best/plots/sel09_len_flt9sex1.png" id="130" name="Picture"/>
                                 <pic:cNvPicPr>
                                   <a:picLocks noChangeArrowheads="1" noChangeAspect="1"/>
                                 </pic:cNvPicPr>
                               </pic:nvPicPr>
                               <pic:blipFill>
-                                <a:blip r:embed="rId124"/>
+                                <a:blip r:embed="rId128"/>
                                 <a:stretch>
                                   <a:fillRect/>
                                 </a:stretch>
@@ -3264,7 +3394,7 @@
                               <pic:spPr bwMode="auto">
                                 <a:xfrm>
                                   <a:off x="0" y="0"/>
-                                  <a:ext cx="996696" cy="613351"/>
+                                  <a:ext cx="1481328" cy="911586"/>
                                 </a:xfrm>
                                 <a:prstGeom prst="rect">
                                   <a:avLst/>
@@ -3313,7 +3443,7 @@
         <w:pStyle w:val="ImageCaption"/>
       </w:pPr>
       <w:r>
-        <w:t xml:space="preserve">Figure 16: Selectivity estimates for each of the 6 fleets without time-varying parameters.</w:t>
+        <w:t xml:space="preserve">Figure 17: Selectivity estimates for each of the 6 fleets without time-varying parameters.</w:t>
       </w:r>
     </w:p>
     <w:p>
@@ -3346,18 +3476,18 @@
                 <wp:inline>
                   <wp:extent cx="2971800" cy="2971800"/>
                   <wp:effectExtent b="0" l="0" r="0" t="0"/>
-                  <wp:docPr descr="" title="" id="128" name="Picture"/>
+                  <wp:docPr descr="" title="" id="132" name="Picture"/>
                   <a:graphic>
                     <a:graphicData uri="http://schemas.openxmlformats.org/drawingml/2006/picture">
                       <pic:pic>
                         <pic:nvPicPr>
-                          <pic:cNvPr descr="ModelDev/Current%20Best/plots/comp_lenfit_data_weighting_TA1.8_F1_JPN_WCNPO_OSDWCOLL_late_Area1.png" id="129" name="Picture"/>
+                          <pic:cNvPr descr="ModelDev/Current%20Best/plots/comp_lenfit_data_weighting_TA1.8_F1_JPN_WCNPO_OSDWCOLL_late_Area1.png" id="133" name="Picture"/>
                           <pic:cNvPicPr>
                             <a:picLocks noChangeArrowheads="1" noChangeAspect="1"/>
                           </pic:cNvPicPr>
                         </pic:nvPicPr>
                         <pic:blipFill>
-                          <a:blip r:embed="rId127"/>
+                          <a:blip r:embed="rId131"/>
                           <a:stretch>
                             <a:fillRect/>
                           </a:stretch>
@@ -3396,18 +3526,18 @@
                 <wp:inline>
                   <wp:extent cx="2971800" cy="2971800"/>
                   <wp:effectExtent b="0" l="0" r="0" t="0"/>
-                  <wp:docPr descr="" title="" id="131" name="Picture"/>
+                  <wp:docPr descr="" title="" id="135" name="Picture"/>
                   <a:graphic>
                     <a:graphicData uri="http://schemas.openxmlformats.org/drawingml/2006/picture">
                       <pic:pic>
                         <pic:nvPicPr>
-                          <pic:cNvPr descr="ModelDev/Current%20Best/plots/comp_lenfit_residsflt1mkt0_page5.png" id="132" name="Picture"/>
+                          <pic:cNvPr descr="ModelDev/Current%20Best/plots/comp_lenfit_residsflt1mkt0_page5.png" id="136" name="Picture"/>
                           <pic:cNvPicPr>
                             <a:picLocks noChangeArrowheads="1" noChangeAspect="1"/>
                           </pic:cNvPicPr>
                         </pic:nvPicPr>
                         <pic:blipFill>
-                          <a:blip r:embed="rId130"/>
+                          <a:blip r:embed="rId134"/>
                           <a:stretch>
                             <a:fillRect/>
                           </a:stretch>
@@ -3464,18 +3594,18 @@
                 <wp:inline>
                   <wp:extent cx="2971800" cy="2971800"/>
                   <wp:effectExtent b="0" l="0" r="0" t="0"/>
-                  <wp:docPr descr="" title="" id="134" name="Picture"/>
+                  <wp:docPr descr="" title="" id="138" name="Picture"/>
                   <a:graphic>
                     <a:graphicData uri="http://schemas.openxmlformats.org/drawingml/2006/picture">
                       <pic:pic>
                         <pic:nvPicPr>
-                          <pic:cNvPr descr="ModelDev/Current%20Best/plots/comp_lenfit_data_weighting_TA1.8_F2_TWN_WCNPO_DWLL_late.png" id="135" name="Picture"/>
+                          <pic:cNvPr descr="ModelDev/Current%20Best/plots/comp_lenfit_data_weighting_TA1.8_F2_TWN_WCNPO_DWLL_late.png" id="139" name="Picture"/>
                           <pic:cNvPicPr>
                             <a:picLocks noChangeArrowheads="1" noChangeAspect="1"/>
                           </pic:cNvPicPr>
                         </pic:nvPicPr>
                         <pic:blipFill>
-                          <a:blip r:embed="rId133"/>
+                          <a:blip r:embed="rId137"/>
                           <a:stretch>
                             <a:fillRect/>
                           </a:stretch>
@@ -3514,18 +3644,18 @@
                 <wp:inline>
                   <wp:extent cx="2971800" cy="2971800"/>
                   <wp:effectExtent b="0" l="0" r="0" t="0"/>
-                  <wp:docPr descr="" title="" id="137" name="Picture"/>
+                  <wp:docPr descr="" title="" id="141" name="Picture"/>
                   <a:graphic>
                     <a:graphicData uri="http://schemas.openxmlformats.org/drawingml/2006/picture">
                       <pic:pic>
                         <pic:nvPicPr>
-                          <pic:cNvPr descr="ModelDev/Current%20Best/plots/comp_lenfit_residsflt2mkt0_page3.png" id="138" name="Picture"/>
+                          <pic:cNvPr descr="ModelDev/Current%20Best/plots/comp_lenfit_residsflt2mkt0_page3.png" id="142" name="Picture"/>
                           <pic:cNvPicPr>
                             <a:picLocks noChangeArrowheads="1" noChangeAspect="1"/>
                           </pic:cNvPicPr>
                         </pic:nvPicPr>
                         <pic:blipFill>
-                          <a:blip r:embed="rId136"/>
+                          <a:blip r:embed="rId140"/>
                           <a:stretch>
                             <a:fillRect/>
                           </a:stretch>
@@ -3564,7 +3694,7 @@
         <w:pStyle w:val="ImageCaption"/>
       </w:pPr>
       <w:r>
-        <w:t xml:space="preserve">Figure 17: Fits to the annual mean length (left panels) and quarterly residuals (right panels) for Japan LL Area 1 late (top) and Chinese Taipei LL late (bottom) length composition data. The blue line indicates the estimated mean length, open dots indicate input mean length with black bars indicating the distribution of the length data with the added variance. Open circles indicate negative residuals and closed circles indicate positive residuals.</w:t>
+        <w:t xml:space="preserve">Figure 18: Fits to the annual mean length (left panels) and quarterly residuals (right panels) for Japan LL Area 1 late (top) and Chinese Taipei LL late (bottom) length composition data. The blue line indicates the estimated mean length, open dots indicate input mean length with black bars indicating the distribution of the length data with the added variance. Open circles indicate negative residuals and closed circles indicate positive residuals.</w:t>
       </w:r>
     </w:p>
     <w:p>
@@ -3597,18 +3727,18 @@
                 <wp:inline>
                   <wp:extent cx="2971800" cy="2971800"/>
                   <wp:effectExtent b="0" l="0" r="0" t="0"/>
-                  <wp:docPr descr="" title="" id="140" name="Picture"/>
+                  <wp:docPr descr="" title="" id="144" name="Picture"/>
                   <a:graphic>
                     <a:graphicData uri="http://schemas.openxmlformats.org/drawingml/2006/picture">
                       <pic:pic>
                         <pic:nvPicPr>
-                          <pic:cNvPr descr="ModelDev/Current%20Best/plots/comp_lenfit_data_weighting_TA1.8_F3_US_WCNPO_LL_shallow_late.png" id="141" name="Picture"/>
+                          <pic:cNvPr descr="ModelDev/Current%20Best/plots/comp_lenfit_data_weighting_TA1.8_F3_US_WCNPO_LL_shallow_late.png" id="145" name="Picture"/>
                           <pic:cNvPicPr>
                             <a:picLocks noChangeArrowheads="1" noChangeAspect="1"/>
                           </pic:cNvPicPr>
                         </pic:nvPicPr>
                         <pic:blipFill>
-                          <a:blip r:embed="rId139"/>
+                          <a:blip r:embed="rId143"/>
                           <a:stretch>
                             <a:fillRect/>
                           </a:stretch>
@@ -3647,18 +3777,18 @@
                 <wp:inline>
                   <wp:extent cx="2971800" cy="2971800"/>
                   <wp:effectExtent b="0" l="0" r="0" t="0"/>
-                  <wp:docPr descr="" title="" id="143" name="Picture"/>
+                  <wp:docPr descr="" title="" id="147" name="Picture"/>
                   <a:graphic>
                     <a:graphicData uri="http://schemas.openxmlformats.org/drawingml/2006/picture">
                       <pic:pic>
                         <pic:nvPicPr>
-                          <pic:cNvPr descr="ModelDev/Current%20Best/plots/comp_lenfit_residsflt3mkt0_page3.png" id="144" name="Picture"/>
+                          <pic:cNvPr descr="ModelDev/Current%20Best/plots/comp_lenfit_residsflt3mkt0_page3.png" id="148" name="Picture"/>
                           <pic:cNvPicPr>
                             <a:picLocks noChangeArrowheads="1" noChangeAspect="1"/>
                           </pic:cNvPicPr>
                         </pic:nvPicPr>
                         <pic:blipFill>
-                          <a:blip r:embed="rId142"/>
+                          <a:blip r:embed="rId146"/>
                           <a:stretch>
                             <a:fillRect/>
                           </a:stretch>
@@ -3715,18 +3845,18 @@
                 <wp:inline>
                   <wp:extent cx="2971800" cy="2971800"/>
                   <wp:effectExtent b="0" l="0" r="0" t="0"/>
-                  <wp:docPr descr="" title="" id="146" name="Picture"/>
+                  <wp:docPr descr="" title="" id="150" name="Picture"/>
                   <a:graphic>
                     <a:graphicData uri="http://schemas.openxmlformats.org/drawingml/2006/picture">
                       <pic:pic>
                         <pic:nvPicPr>
-                          <pic:cNvPr descr="ModelDev/Current%20Best/plots/comp_lenfit_data_weighting_TA1.8_F4_IATTC.png" id="147" name="Picture"/>
+                          <pic:cNvPr descr="ModelDev/Current%20Best/plots/comp_lenfit_data_weighting_TA1.8_F4_IATTC.png" id="151" name="Picture"/>
                           <pic:cNvPicPr>
                             <a:picLocks noChangeArrowheads="1" noChangeAspect="1"/>
                           </pic:cNvPicPr>
                         </pic:nvPicPr>
                         <pic:blipFill>
-                          <a:blip r:embed="rId145"/>
+                          <a:blip r:embed="rId149"/>
                           <a:stretch>
                             <a:fillRect/>
                           </a:stretch>
@@ -3765,18 +3895,18 @@
                 <wp:inline>
                   <wp:extent cx="2971800" cy="2971800"/>
                   <wp:effectExtent b="0" l="0" r="0" t="0"/>
-                  <wp:docPr descr="" title="" id="149" name="Picture"/>
+                  <wp:docPr descr="" title="" id="153" name="Picture"/>
                   <a:graphic>
                     <a:graphicData uri="http://schemas.openxmlformats.org/drawingml/2006/picture">
                       <pic:pic>
                         <pic:nvPicPr>
-                          <pic:cNvPr descr="ModelDev/Current%20Best/plots/comp_lenfit_residsflt4mkt0_page2.png" id="150" name="Picture"/>
+                          <pic:cNvPr descr="ModelDev/Current%20Best/plots/comp_lenfit_residsflt4mkt0_page2.png" id="154" name="Picture"/>
                           <pic:cNvPicPr>
                             <a:picLocks noChangeArrowheads="1" noChangeAspect="1"/>
                           </pic:cNvPicPr>
                         </pic:nvPicPr>
                         <pic:blipFill>
-                          <a:blip r:embed="rId148"/>
+                          <a:blip r:embed="rId152"/>
                           <a:stretch>
                             <a:fillRect/>
                           </a:stretch>
@@ -3815,7 +3945,7 @@
         <w:pStyle w:val="ImageCaption"/>
       </w:pPr>
       <w:r>
-        <w:t xml:space="preserve">Figure 18: Fits to the annual mean length (left panels) and quarterly residuals (right panels) for US shallow-set LL late (top) and IATTC EPO (bottom) length composition data. The blue line indicates the estimated mean length, open dots indicate input mean length with black bars indicating the distribution of the length data with the added variance. Open circles indicate negative residuals and closed circles indicate positive residuals.</w:t>
+        <w:t xml:space="preserve">Figure 19: Fits to the annual mean length (left panels) and quarterly residuals (right panels) for US shallow-set LL late (top) and IATTC EPO (bottom) length composition data. The blue line indicates the estimated mean length, open dots indicate input mean length with black bars indicating the distribution of the length data with the added variance. Open circles indicate negative residuals and closed circles indicate positive residuals.</w:t>
       </w:r>
     </w:p>
     <w:p>
@@ -3848,18 +3978,18 @@
                 <wp:inline>
                   <wp:extent cx="2971800" cy="2971800"/>
                   <wp:effectExtent b="0" l="0" r="0" t="0"/>
-                  <wp:docPr descr="" title="" id="152" name="Picture"/>
+                  <wp:docPr descr="" title="" id="156" name="Picture"/>
                   <a:graphic>
                     <a:graphicData uri="http://schemas.openxmlformats.org/drawingml/2006/picture">
                       <pic:pic>
                         <pic:nvPicPr>
-                          <pic:cNvPr descr="ModelDev/Current%20Best/plots/comp_lenfit_data_weighting_TA1.8_F6_JPN_WCNPO_OSDWLL_early_Area1.png" id="153" name="Picture"/>
+                          <pic:cNvPr descr="ModelDev/Current%20Best/plots/comp_lenfit_data_weighting_TA1.8_F6_JPN_WCNPO_OSDWLL_early_Area1.png" id="157" name="Picture"/>
                           <pic:cNvPicPr>
                             <a:picLocks noChangeArrowheads="1" noChangeAspect="1"/>
                           </pic:cNvPicPr>
                         </pic:nvPicPr>
                         <pic:blipFill>
-                          <a:blip r:embed="rId151"/>
+                          <a:blip r:embed="rId155"/>
                           <a:stretch>
                             <a:fillRect/>
                           </a:stretch>
@@ -3898,18 +4028,18 @@
                 <wp:inline>
                   <wp:extent cx="2971800" cy="2971800"/>
                   <wp:effectExtent b="0" l="0" r="0" t="0"/>
-                  <wp:docPr descr="" title="" id="155" name="Picture"/>
+                  <wp:docPr descr="" title="" id="159" name="Picture"/>
                   <a:graphic>
                     <a:graphicData uri="http://schemas.openxmlformats.org/drawingml/2006/picture">
                       <pic:pic>
                         <pic:nvPicPr>
-                          <pic:cNvPr descr="ModelDev/Current%20Best/plots/comp_lenfit_residsflt6mkt0.png" id="156" name="Picture"/>
+                          <pic:cNvPr descr="ModelDev/Current%20Best/plots/comp_lenfit_residsflt6mkt0.png" id="160" name="Picture"/>
                           <pic:cNvPicPr>
                             <a:picLocks noChangeArrowheads="1" noChangeAspect="1"/>
                           </pic:cNvPicPr>
                         </pic:nvPicPr>
                         <pic:blipFill>
-                          <a:blip r:embed="rId154"/>
+                          <a:blip r:embed="rId158"/>
                           <a:stretch>
                             <a:fillRect/>
                           </a:stretch>
@@ -3966,18 +4096,18 @@
                 <wp:inline>
                   <wp:extent cx="2971800" cy="2971800"/>
                   <wp:effectExtent b="0" l="0" r="0" t="0"/>
-                  <wp:docPr descr="" title="" id="158" name="Picture"/>
+                  <wp:docPr descr="" title="" id="162" name="Picture"/>
                   <a:graphic>
                     <a:graphicData uri="http://schemas.openxmlformats.org/drawingml/2006/picture">
                       <pic:pic>
                         <pic:nvPicPr>
-                          <pic:cNvPr descr="ModelDev/Current%20Best/plots/comp_lenfit_data_weighting_TA1.8_F7_JPN_WCNPO_CODF.png" id="159" name="Picture"/>
+                          <pic:cNvPr descr="ModelDev/Current%20Best/plots/comp_lenfit_data_weighting_TA1.8_F7_JPN_WCNPO_CODF.png" id="163" name="Picture"/>
                           <pic:cNvPicPr>
                             <a:picLocks noChangeArrowheads="1" noChangeAspect="1"/>
                           </pic:cNvPicPr>
                         </pic:nvPicPr>
                         <pic:blipFill>
-                          <a:blip r:embed="rId157"/>
+                          <a:blip r:embed="rId161"/>
                           <a:stretch>
                             <a:fillRect/>
                           </a:stretch>
@@ -4016,18 +4146,18 @@
                 <wp:inline>
                   <wp:extent cx="2971800" cy="2971800"/>
                   <wp:effectExtent b="0" l="0" r="0" t="0"/>
-                  <wp:docPr descr="" title="" id="161" name="Picture"/>
+                  <wp:docPr descr="" title="" id="165" name="Picture"/>
                   <a:graphic>
                     <a:graphicData uri="http://schemas.openxmlformats.org/drawingml/2006/picture">
                       <pic:pic>
                         <pic:nvPicPr>
-                          <pic:cNvPr descr="ModelDev/Current%20Best/plots/comp_lenfit_residsflt7mkt0_page2.png" id="162" name="Picture"/>
+                          <pic:cNvPr descr="ModelDev/Current%20Best/plots/comp_lenfit_residsflt7mkt0_page2.png" id="166" name="Picture"/>
                           <pic:cNvPicPr>
                             <a:picLocks noChangeArrowheads="1" noChangeAspect="1"/>
                           </pic:cNvPicPr>
                         </pic:nvPicPr>
                         <pic:blipFill>
-                          <a:blip r:embed="rId160"/>
+                          <a:blip r:embed="rId164"/>
                           <a:stretch>
                             <a:fillRect/>
                           </a:stretch>
@@ -4066,7 +4196,7 @@
         <w:pStyle w:val="ImageCaption"/>
       </w:pPr>
       <w:r>
-        <w:t xml:space="preserve">Figure 19: Fits to the annual mean length (left panels) and quarterly residuals (right panels) for Japan LL Area 1 early (top) and Japan coastal driftnet (bottom) length composition data. The blue line indicates the estimated mean length, open dots indicate input mean length with black bars indicating the distribution of the length data with the added variance. Open circles indicate negative residuals and closed circles indicate positive residuals.</w:t>
+        <w:t xml:space="preserve">Figure 20: Fits to the annual mean length (left panels) and quarterly residuals (right panels) for Japan LL Area 1 early (top) and Japan coastal driftnet (bottom) length composition data. The blue line indicates the estimated mean length, open dots indicate input mean length with black bars indicating the distribution of the length data with the added variance. Open circles indicate negative residuals and closed circles indicate positive residuals.</w:t>
       </w:r>
     </w:p>
     <w:p>
@@ -4099,18 +4229,18 @@
                 <wp:inline>
                   <wp:extent cx="2971800" cy="2971800"/>
                   <wp:effectExtent b="0" l="0" r="0" t="0"/>
-                  <wp:docPr descr="" title="" id="164" name="Picture"/>
+                  <wp:docPr descr="" title="" id="168" name="Picture"/>
                   <a:graphic>
                     <a:graphicData uri="http://schemas.openxmlformats.org/drawingml/2006/picture">
                       <pic:pic>
                         <pic:nvPicPr>
-                          <pic:cNvPr descr="ModelDev/Current%20Best/plots/comp_lenfit_data_weighting_TA1.8_F8_US_WCNPO_LL_shallow_early.png" id="165" name="Picture"/>
+                          <pic:cNvPr descr="ModelDev/Current%20Best/plots/comp_lenfit_data_weighting_TA1.8_F8_US_WCNPO_LL_shallow_early.png" id="169" name="Picture"/>
                           <pic:cNvPicPr>
                             <a:picLocks noChangeArrowheads="1" noChangeAspect="1"/>
                           </pic:cNvPicPr>
                         </pic:nvPicPr>
                         <pic:blipFill>
-                          <a:blip r:embed="rId163"/>
+                          <a:blip r:embed="rId167"/>
                           <a:stretch>
                             <a:fillRect/>
                           </a:stretch>
@@ -4149,18 +4279,18 @@
                 <wp:inline>
                   <wp:extent cx="2971800" cy="2971800"/>
                   <wp:effectExtent b="0" l="0" r="0" t="0"/>
-                  <wp:docPr descr="" title="" id="167" name="Picture"/>
+                  <wp:docPr descr="" title="" id="171" name="Picture"/>
                   <a:graphic>
                     <a:graphicData uri="http://schemas.openxmlformats.org/drawingml/2006/picture">
                       <pic:pic>
                         <pic:nvPicPr>
-                          <pic:cNvPr descr="ModelDev/Current%20Best/plots/comp_lenfit_residsflt8mkt0.png" id="168" name="Picture"/>
+                          <pic:cNvPr descr="ModelDev/Current%20Best/plots/comp_lenfit_residsflt8mkt0.png" id="172" name="Picture"/>
                           <pic:cNvPicPr>
                             <a:picLocks noChangeArrowheads="1" noChangeAspect="1"/>
                           </pic:cNvPicPr>
                         </pic:nvPicPr>
                         <pic:blipFill>
-                          <a:blip r:embed="rId166"/>
+                          <a:blip r:embed="rId170"/>
                           <a:stretch>
                             <a:fillRect/>
                           </a:stretch>
@@ -4217,18 +4347,18 @@
                 <wp:inline>
                   <wp:extent cx="2971800" cy="2971800"/>
                   <wp:effectExtent b="0" l="0" r="0" t="0"/>
-                  <wp:docPr descr="" title="" id="170" name="Picture"/>
+                  <wp:docPr descr="" title="" id="174" name="Picture"/>
                   <a:graphic>
                     <a:graphicData uri="http://schemas.openxmlformats.org/drawingml/2006/picture">
                       <pic:pic>
                         <pic:nvPicPr>
-                          <pic:cNvPr descr="ModelDev/Current%20Best/plots/comp_lenfit_data_weighting_TA1.8_F9_US_WCNPO_LL_deep.png" id="171" name="Picture"/>
+                          <pic:cNvPr descr="ModelDev/Current%20Best/plots/comp_lenfit_data_weighting_TA1.8_F9_US_WCNPO_LL_deep.png" id="175" name="Picture"/>
                           <pic:cNvPicPr>
                             <a:picLocks noChangeArrowheads="1" noChangeAspect="1"/>
                           </pic:cNvPicPr>
                         </pic:nvPicPr>
                         <pic:blipFill>
-                          <a:blip r:embed="rId169"/>
+                          <a:blip r:embed="rId173"/>
                           <a:stretch>
                             <a:fillRect/>
                           </a:stretch>
@@ -4267,18 +4397,18 @@
                 <wp:inline>
                   <wp:extent cx="2971800" cy="2971800"/>
                   <wp:effectExtent b="0" l="0" r="0" t="0"/>
-                  <wp:docPr descr="" title="" id="173" name="Picture"/>
+                  <wp:docPr descr="" title="" id="177" name="Picture"/>
                   <a:graphic>
                     <a:graphicData uri="http://schemas.openxmlformats.org/drawingml/2006/picture">
                       <pic:pic>
                         <pic:nvPicPr>
-                          <pic:cNvPr descr="ModelDev/Current%20Best/plots/comp_lenfit_residsflt9mkt0_page4.png" id="174" name="Picture"/>
+                          <pic:cNvPr descr="ModelDev/Current%20Best/plots/comp_lenfit_residsflt9mkt0_page4.png" id="178" name="Picture"/>
                           <pic:cNvPicPr>
                             <a:picLocks noChangeArrowheads="1" noChangeAspect="1"/>
                           </pic:cNvPicPr>
                         </pic:nvPicPr>
                         <pic:blipFill>
-                          <a:blip r:embed="rId172"/>
+                          <a:blip r:embed="rId176"/>
                           <a:stretch>
                             <a:fillRect/>
                           </a:stretch>
@@ -4317,7 +4447,7 @@
         <w:pStyle w:val="ImageCaption"/>
       </w:pPr>
       <w:r>
-        <w:t xml:space="preserve">Figure 20: Fits to the annual mean length (left panels) and quarterly residuals (right panels) for US shallow-set LL early (top) and US deep-set LL (bottom) length composition data. The blue line indicates the estimated mean length, open dots indicate input mean length with black bars indicating the distribution of the length data with the added variance. Open circles indicate negative residuals and closed circles indicate positive residuals.</w:t>
+        <w:t xml:space="preserve">Figure 21: Fits to the annual mean length (left panels) and quarterly residuals (right panels) for US shallow-set LL early (top) and US deep-set LL (bottom) length composition data. The blue line indicates the estimated mean length, open dots indicate input mean length with black bars indicating the distribution of the length data with the added variance. Open circles indicate negative residuals and closed circles indicate positive residuals.</w:t>
       </w:r>
     </w:p>
     <w:p>
@@ -4351,7 +4481,7 @@
       <w:tr>
         <w:tc>
           <w:tcPr/>
-          <w:bookmarkStart w:id="178" w:name="fig-21"/>
+          <w:bookmarkStart w:id="182" w:name="fig-SizeRunsTest"/>
           <w:p>
             <w:pPr>
               <w:pStyle w:val="Figure"/>
@@ -4362,18 +4492,18 @@
                 <wp:inline>
                   <wp:extent cx="5334000" cy="5334000"/>
                   <wp:effectExtent b="0" l="0" r="0" t="0"/>
-                  <wp:docPr descr="" title="" id="176" name="Picture"/>
+                  <wp:docPr descr="" title="" id="180" name="Picture"/>
                   <a:graphic>
                     <a:graphicData uri="http://schemas.openxmlformats.org/drawingml/2006/picture">
                       <pic:pic>
                         <pic:nvPicPr>
-                          <pic:cNvPr descr="Sculley_AssessmentWP_files/figure-docx/fig-21-1.png" id="177" name="Picture"/>
+                          <pic:cNvPr descr="Sculley_AssessmentWP_files/figure-docx/fig-SizeRunsTest-1.png" id="181" name="Picture"/>
                           <pic:cNvPicPr>
                             <a:picLocks noChangeArrowheads="1" noChangeAspect="1"/>
                           </pic:cNvPicPr>
                         </pic:nvPicPr>
                         <pic:blipFill>
-                          <a:blip r:embed="rId175"/>
+                          <a:blip r:embed="rId179"/>
                           <a:stretch>
                             <a:fillRect/>
                           </a:stretch>
@@ -4410,10 +4540,10 @@
               <w:pStyle w:val="ImageCaption"/>
             </w:pPr>
             <w:r>
-              <w:t xml:space="preserve">Figure 21: Results from a runs test for each size composition time series. Red indicates the time series failed the test (residuals are not random), green indicates the time series passed the test.</w:t>
+              <w:t xml:space="preserve">Figure 22: Results from a runs test for each size composition time series. Red indicates the time series failed the test (residuals are not random), green indicates the time series passed the test.</w:t>
             </w:r>
           </w:p>
-          <w:bookmarkEnd w:id="178"/>
+          <w:bookmarkEnd w:id="182"/>
         </w:tc>
       </w:tr>
     </w:tbl>
@@ -4424,18 +4554,7 @@
       <w:r>
         <w:t xml:space="preserve">Model estimates of age 1+ biomass show a general increase in biomass from through the entire assessment time horizon, with some periodic dips in abundance (</w:t>
       </w:r>
-      <w:hyperlink w:anchor="fig-22">
-        <w:r>
-          <w:rPr>
-            <w:rStyle w:val="Hyperlink"/>
-          </w:rPr>
-          <w:t xml:space="preserve">Figure 22</w:t>
-        </w:r>
-      </w:hyperlink>
-      <w:r>
-        <w:t xml:space="preserve">). Initial spawning stock biomass was estimated to be approximately 4,200 mt and virgin SSB was around 25,000 mt (</w:t>
-      </w:r>
-      <w:hyperlink w:anchor="fig-23">
+      <w:hyperlink w:anchor="fig-TotalBiomass">
         <w:r>
           <w:rPr>
             <w:rStyle w:val="Hyperlink"/>
@@ -4444,9 +4563,15 @@
         </w:r>
       </w:hyperlink>
       <w:r>
-        <w:t xml:space="preserve">). Annual fishing mortality is reported as the average for fish ages 1-10 (</w:t>
-      </w:r>
-      <w:hyperlink w:anchor="fig-24">
+        <w:t xml:space="preserve">). Initial spawning stock biomass was estimated to be approximately 3.2</w:t>
+      </w:r>
+      <w:r>
+        <w:t xml:space="preserve">^{4} mt and virgin SSB was around 1.12</w:t>
+      </w:r>
+      <w:r>
+        <w:t xml:space="preserve">^{5} mt (</w:t>
+      </w:r>
+      <w:hyperlink w:anchor="fig-SSB">
         <w:r>
           <w:rPr>
             <w:rStyle w:val="Hyperlink"/>
@@ -4455,21 +4580,9 @@
         </w:r>
       </w:hyperlink>
       <w:r>
-        <w:t xml:space="preserve">). Fishing mortality was above MSY for all except 6 years and excepting 2015, has been below F</w:t>
-      </w:r>
-      <w:r>
-        <w:rPr>
-          <w:vertAlign w:val="subscript"/>
-        </w:rPr>
-        <w:t xml:space="preserve">MSY</w:t>
-      </w:r>
-      <w:r>
-        <w:t xml:space="preserve"> </w:t>
-      </w:r>
-      <w:r>
-        <w:t xml:space="preserve">since 2014. Recruitment deviations suggested three periods of recruitment: high recruitment from 1975 to 1993, a period with little data and large variability around the estimates, average recruitment from 1994 to 2003 where recruitment varied around equilibrium recruitment, and low recruitment from 2004 to 2020. The log of the deviations were generally between 0.6 and -0.6 (</w:t>
-      </w:r>
-      <w:hyperlink w:anchor="fig-25">
+        <w:t xml:space="preserve">). Annual fishing mortality is reported as the average for fish ages 1-10 (</w:t>
+      </w:r>
+      <w:hyperlink w:anchor="fig-Fmort">
         <w:r>
           <w:rPr>
             <w:rStyle w:val="Hyperlink"/>
@@ -4478,7 +4591,18 @@
         </w:r>
       </w:hyperlink>
       <w:r>
-        <w:t xml:space="preserve">). Current depletion, as estimated as the age 1+ biomass in 2020 compared to the virgin age 1+ biomass was estimated to be 0.09.</w:t>
+        <w:t xml:space="preserve">). Fishing mortality was below MSY for all years and has been decreasing generally since 1998. Recruitment deviations relatively random around the equilibrium value, with occasional strong year classes (</w:t>
+      </w:r>
+      <w:hyperlink w:anchor="fig-Recruit">
+        <w:r>
+          <w:rPr>
+            <w:rStyle w:val="Hyperlink"/>
+          </w:rPr>
+          <w:t xml:space="preserve">Figure 26</w:t>
+        </w:r>
+      </w:hyperlink>
+      <w:r>
+        <w:t xml:space="preserve">). Current depletion, as estimated as the age 1+ biomass in 2020 compared to the virgin age 1+ biomass was estimated to be 0.516213.</w:t>
       </w:r>
     </w:p>
     <w:tbl>
@@ -4493,93 +4617,7 @@
       <w:tr>
         <w:tc>
           <w:tcPr/>
-          <w:bookmarkStart w:id="182" w:name="fig-22"/>
-          <w:p>
-            <w:pPr>
-              <w:pStyle w:val="Figure"/>
-              <w:jc w:val="center"/>
-            </w:pPr>
-            <w:r>
-              <w:drawing>
-                <wp:inline>
-                  <wp:extent cx="4620126" cy="3696101"/>
-                  <wp:effectExtent b="0" l="0" r="0" t="0"/>
-                  <wp:docPr descr="" title="" id="180" name="Picture"/>
-                  <a:graphic>
-                    <a:graphicData uri="http://schemas.openxmlformats.org/drawingml/2006/picture">
-                      <pic:pic>
-                        <pic:nvPicPr>
-                          <pic:cNvPr descr="Sculley_AssessmentWP_files/figure-docx/fig-22-1.png" id="181" name="Picture"/>
-                          <pic:cNvPicPr>
-                            <a:picLocks noChangeArrowheads="1" noChangeAspect="1"/>
-                          </pic:cNvPicPr>
-                        </pic:nvPicPr>
-                        <pic:blipFill>
-                          <a:blip r:embed="rId179"/>
-                          <a:stretch>
-                            <a:fillRect/>
-                          </a:stretch>
-                        </pic:blipFill>
-                        <pic:spPr bwMode="auto">
-                          <a:xfrm>
-                            <a:off x="0" y="0"/>
-                            <a:ext cx="4620126" cy="3696101"/>
-                          </a:xfrm>
-                          <a:prstGeom prst="rect">
-                            <a:avLst/>
-                          </a:prstGeom>
-                          <a:noFill/>
-                          <a:ln w="9525">
-                            <a:noFill/>
-                            <a:headEnd/>
-                            <a:tailEnd/>
-                          </a:ln>
-                        </pic:spPr>
-                      </pic:pic>
-                    </a:graphicData>
-                  </a:graphic>
-                </wp:inline>
-              </w:drawing>
-            </w:r>
-          </w:p>
-          <w:p>
-            <w:pPr>
-              <w:jc w:val="center"/>
-            </w:pPr>
-            <w:pPr>
-              <w:jc w:val="start"/>
-              <w:spacing w:before="200"/>
-              <w:pStyle w:val="ImageCaption"/>
-            </w:pPr>
-            <w:r>
-              <w:t xml:space="preserve">Figure 22: Estimated biomass (mt) of NP swordfish 1+ from the base-case model.</w:t>
-            </w:r>
-          </w:p>
-          <w:bookmarkEnd w:id="182"/>
-        </w:tc>
-      </w:tr>
-    </w:tbl>
-    <w:p>
-      <w:pPr>
-        <w:pStyle w:val="BodyText"/>
-      </w:pPr>
-      <w:r>
-        <w:t xml:space="preserve"> </w:t>
-      </w:r>
-    </w:p>
-    <w:tbl>
-      <w:tblPr>
-        <w:tblStyle w:val="Table"/>
-        <w:tblW w:type="pct" w:w="5000"/>
-        <w:tblLook w:firstRow="0" w:lastRow="0" w:firstColumn="0" w:lastColumn="0" w:noHBand="0" w:noVBand="0" w:val="0000"/>
-      </w:tblPr>
-      <w:tblGrid>
-        <w:gridCol w:w="7920"/>
-      </w:tblGrid>
-      <w:tr>
-        <w:tc>
-          <w:tcPr/>
-          <w:bookmarkStart w:id="186" w:name="fig-23"/>
+          <w:bookmarkStart w:id="186" w:name="fig-TotalBiomass"/>
           <w:p>
             <w:pPr>
               <w:pStyle w:val="Figure"/>
@@ -4595,7 +4633,7 @@
                     <a:graphicData uri="http://schemas.openxmlformats.org/drawingml/2006/picture">
                       <pic:pic>
                         <pic:nvPicPr>
-                          <pic:cNvPr descr="Sculley_AssessmentWP_files/figure-docx/fig-23-1.png" id="185" name="Picture"/>
+                          <pic:cNvPr descr="Sculley_AssessmentWP_files/figure-docx/fig-TotalBiomass-1.png" id="185" name="Picture"/>
                           <pic:cNvPicPr>
                             <a:picLocks noChangeArrowheads="1" noChangeAspect="1"/>
                           </pic:cNvPicPr>
@@ -4638,19 +4676,7 @@
               <w:pStyle w:val="ImageCaption"/>
             </w:pPr>
             <w:r>
-              <w:t xml:space="preserve">Figure 23: Estimated NP swordfish Spawning Stock Biomass (SSB) from the with 95% confidence intervals. SSB</w:t>
-            </w:r>
-            <w:r>
-              <w:rPr>
-                <w:vertAlign w:val="subscript"/>
-              </w:rPr>
-              <w:t xml:space="preserve">MSY</w:t>
-            </w:r>
-            <w:r>
-              <w:t xml:space="preserve"> </w:t>
-            </w:r>
-            <w:r>
-              <w:t xml:space="preserve">is indicated by the dashed green line.</w:t>
+              <w:t xml:space="preserve">Figure 23: Estimated biomass (mt) of NP swordfish 1+ from the base-case model.</w:t>
             </w:r>
           </w:p>
           <w:bookmarkEnd w:id="186"/>
@@ -4677,7 +4703,7 @@
       <w:tr>
         <w:tc>
           <w:tcPr/>
-          <w:bookmarkStart w:id="190" w:name="fig-24"/>
+          <w:bookmarkStart w:id="190" w:name="fig-SSB"/>
           <w:p>
             <w:pPr>
               <w:pStyle w:val="Figure"/>
@@ -4693,7 +4719,7 @@
                     <a:graphicData uri="http://schemas.openxmlformats.org/drawingml/2006/picture">
                       <pic:pic>
                         <pic:nvPicPr>
-                          <pic:cNvPr descr="Sculley_AssessmentWP_files/figure-docx/fig-24-1.png" id="189" name="Picture"/>
+                          <pic:cNvPr descr="Sculley_AssessmentWP_files/figure-docx/fig-SSB-1.png" id="189" name="Picture"/>
                           <pic:cNvPicPr>
                             <a:picLocks noChangeArrowheads="1" noChangeAspect="1"/>
                           </pic:cNvPicPr>
@@ -4736,7 +4762,7 @@
               <w:pStyle w:val="ImageCaption"/>
             </w:pPr>
             <w:r>
-              <w:t xml:space="preserve">Figure 24: Estimated annual fishing mortality (average ages 1-10) the with 95% confidence intervals. F</w:t>
+              <w:t xml:space="preserve">Figure 24: Estimated NP swordfish Spawning Stock Biomass (SSB) from the with 95% confidence intervals. SSB</w:t>
             </w:r>
             <w:r>
               <w:rPr>
@@ -4775,7 +4801,7 @@
       <w:tr>
         <w:tc>
           <w:tcPr/>
-          <w:bookmarkStart w:id="194" w:name="fig-25"/>
+          <w:bookmarkStart w:id="194" w:name="fig-Fmort"/>
           <w:p>
             <w:pPr>
               <w:pStyle w:val="Figure"/>
@@ -4791,7 +4817,7 @@
                     <a:graphicData uri="http://schemas.openxmlformats.org/drawingml/2006/picture">
                       <pic:pic>
                         <pic:nvPicPr>
-                          <pic:cNvPr descr="Sculley_AssessmentWP_files/figure-docx/fig-25-1.png" id="193" name="Picture"/>
+                          <pic:cNvPr descr="Sculley_AssessmentWP_files/figure-docx/fig-Fmort-1.png" id="193" name="Picture"/>
                           <pic:cNvPicPr>
                             <a:picLocks noChangeArrowheads="1" noChangeAspect="1"/>
                           </pic:cNvPicPr>
@@ -4834,91 +4860,31 @@
               <w:pStyle w:val="ImageCaption"/>
             </w:pPr>
             <w:r>
-              <w:t xml:space="preserve">Figure 25: Estimated annual recruitment (thouseands of age-0 fish) with 95% confidence intervals.</w:t>
+              <w:t xml:space="preserve">Figure 25: Estimated annual fishing mortality (average ages 1-10) the with 95% confidence intervals. F</w:t>
+            </w:r>
+            <w:r>
+              <w:rPr>
+                <w:vertAlign w:val="subscript"/>
+              </w:rPr>
+              <w:t xml:space="preserve">MSY</w:t>
+            </w:r>
+            <w:r>
+              <w:t xml:space="preserve"> </w:t>
+            </w:r>
+            <w:r>
+              <w:t xml:space="preserve">is indicated by the dashed green line.</w:t>
             </w:r>
           </w:p>
           <w:bookmarkEnd w:id="194"/>
         </w:tc>
       </w:tr>
     </w:tbl>
-    <w:bookmarkEnd w:id="195"/>
-    <w:bookmarkStart w:id="220" w:name="diagnostics"/>
-    <w:p>
-      <w:pPr>
-        <w:pStyle w:val="Heading2"/>
-      </w:pPr>
-      <w:r>
-        <w:t xml:space="preserve">Diagnostics</w:t>
-      </w:r>
-    </w:p>
-    <w:p>
-      <w:pPr>
-        <w:pStyle w:val="FirstParagraph"/>
-      </w:pPr>
-      <w:r>
-        <w:t xml:space="preserve">Profiling on R</w:t>
-      </w:r>
-      <w:r>
-        <w:rPr>
-          <w:vertAlign w:val="subscript"/>
-        </w:rPr>
-        <w:t xml:space="preserve">0</w:t>
-      </w:r>
+    <w:p>
+      <w:pPr>
+        <w:pStyle w:val="BodyText"/>
+      </w:pPr>
       <w:r>
         <w:t xml:space="preserve"> </w:t>
-      </w:r>
-      <w:r>
-        <w:t xml:space="preserve">showed that the recruitment estimates were highly influential in the model results, but there was relative agreement between the CPUE indices and the length composition data on the lower bound of R0 (</w:t>
-      </w:r>
-      <w:hyperlink w:anchor="fig-26">
-        <w:r>
-          <w:rPr>
-            <w:rStyle w:val="Hyperlink"/>
-          </w:rPr>
-          <w:t xml:space="preserve">Figure 26</w:t>
-        </w:r>
-      </w:hyperlink>
-      <w:r>
-        <w:t xml:space="preserve"> </w:t>
-      </w:r>
-      <w:r>
-        <w:t xml:space="preserve">-</w:t>
-      </w:r>
-      <w:r>
-        <w:t xml:space="preserve"> </w:t>
-      </w:r>
-      <w:r>
-        <w:t xml:space="preserve">@fig28</w:t>
-      </w:r>
-      <w:r>
-        <w:t xml:space="preserve">). The US data (CPUE and length comp) drive the model dynamics suggesting an ln(R</w:t>
-      </w:r>
-      <w:r>
-        <w:rPr>
-          <w:vertAlign w:val="subscript"/>
-        </w:rPr>
-        <w:t xml:space="preserve">0</w:t>
-      </w:r>
-      <w:r>
-        <w:t xml:space="preserve">) below 6.0, and Chinese Taipei data and Japanese size composition data suggesting an ln(R</w:t>
-      </w:r>
-      <w:r>
-        <w:rPr>
-          <w:vertAlign w:val="subscript"/>
-        </w:rPr>
-        <w:t xml:space="preserve">0</w:t>
-      </w:r>
-      <w:r>
-        <w:t xml:space="preserve">) around 7. Japanese CPUE data suggest an ln(R</w:t>
-      </w:r>
-      <w:r>
-        <w:rPr>
-          <w:vertAlign w:val="subscript"/>
-        </w:rPr>
-        <w:t xml:space="preserve">0</w:t>
-      </w:r>
-      <w:r>
-        <w:t xml:space="preserve">) around 6.1` (Tables 4-5).</w:t>
       </w:r>
     </w:p>
     <w:tbl>
@@ -4933,7 +4899,7 @@
       <w:tr>
         <w:tc>
           <w:tcPr/>
-          <w:bookmarkStart w:id="199" w:name="fig-26"/>
+          <w:bookmarkStart w:id="198" w:name="fig-Recruit"/>
           <w:p>
             <w:pPr>
               <w:pStyle w:val="Figure"/>
@@ -4942,20 +4908,20 @@
             <w:r>
               <w:drawing>
                 <wp:inline>
-                  <wp:extent cx="5334000" cy="5334000"/>
+                  <wp:extent cx="4620126" cy="3696101"/>
                   <wp:effectExtent b="0" l="0" r="0" t="0"/>
-                  <wp:docPr descr="" title="" id="197" name="Picture"/>
+                  <wp:docPr descr="" title="" id="196" name="Picture"/>
                   <a:graphic>
                     <a:graphicData uri="http://schemas.openxmlformats.org/drawingml/2006/picture">
                       <pic:pic>
                         <pic:nvPicPr>
-                          <pic:cNvPr descr="ModelDev/Current%20Best/plots/Overall_Likelihood.png" id="198" name="Picture"/>
+                          <pic:cNvPr descr="Sculley_AssessmentWP_files/figure-docx/fig-Recruit-1.png" id="197" name="Picture"/>
                           <pic:cNvPicPr>
                             <a:picLocks noChangeArrowheads="1" noChangeAspect="1"/>
                           </pic:cNvPicPr>
                         </pic:nvPicPr>
                         <pic:blipFill>
-                          <a:blip r:embed="rId196"/>
+                          <a:blip r:embed="rId195"/>
                           <a:stretch>
                             <a:fillRect/>
                           </a:stretch>
@@ -4963,7 +4929,7 @@
                         <pic:spPr bwMode="auto">
                           <a:xfrm>
                             <a:off x="0" y="0"/>
-                            <a:ext cx="5334000" cy="5334000"/>
+                            <a:ext cx="4620126" cy="3696101"/>
                           </a:xfrm>
                           <a:prstGeom prst="rect">
                             <a:avLst/>
@@ -4992,19 +4958,96 @@
               <w:pStyle w:val="ImageCaption"/>
             </w:pPr>
             <w:r>
-              <w:t xml:space="preserve">Figure 26: Likelihood profile over R0 for the base-case model: total likelihood (black circles), recruitment (blue triangles), length composition data (light blue crosses), and survey/CPUE indices (yellow x).</w:t>
+              <w:t xml:space="preserve">Figure 26: Estimated annual recruitment (thouseands of age-0 fish) with 95% confidence intervals.</w:t>
             </w:r>
           </w:p>
-          <w:bookmarkEnd w:id="199"/>
+          <w:bookmarkEnd w:id="198"/>
         </w:tc>
       </w:tr>
     </w:tbl>
-    <w:p>
-      <w:pPr>
-        <w:pStyle w:val="BodyText"/>
-      </w:pPr>
+    <w:bookmarkEnd w:id="199"/>
+    <w:bookmarkStart w:id="224" w:name="diagnostics"/>
+    <w:p>
+      <w:pPr>
+        <w:pStyle w:val="Heading2"/>
+      </w:pPr>
+      <w:r>
+        <w:t xml:space="preserve">Diagnostics</w:t>
+      </w:r>
+    </w:p>
+    <w:p>
+      <w:pPr>
+        <w:pStyle w:val="FirstParagraph"/>
+      </w:pPr>
+      <w:r>
+        <w:t xml:space="preserve">Profiling on R</w:t>
+      </w:r>
+      <w:r>
+        <w:rPr>
+          <w:vertAlign w:val="subscript"/>
+        </w:rPr>
+        <w:t xml:space="preserve">0</w:t>
+      </w:r>
       <w:r>
         <w:t xml:space="preserve"> </w:t>
+      </w:r>
+      <w:r>
+        <w:t xml:space="preserve">showed that the recruitment estimates were highly influential in the model results, but there was relative agreement between the CPUE indices and the length composition data on the lower bound of R0 (</w:t>
+      </w:r>
+      <w:hyperlink w:anchor="fig-OverallLikelihood">
+        <w:r>
+          <w:rPr>
+            <w:rStyle w:val="Hyperlink"/>
+          </w:rPr>
+          <w:t xml:space="preserve">Figure 27</w:t>
+        </w:r>
+      </w:hyperlink>
+      <w:r>
+        <w:t xml:space="preserve"> </w:t>
+      </w:r>
+      <w:r>
+        <w:t xml:space="preserve">-</w:t>
+      </w:r>
+      <w:r>
+        <w:t xml:space="preserve"> </w:t>
+      </w:r>
+      <w:hyperlink w:anchor="fig-SizeLikelihood">
+        <w:r>
+          <w:rPr>
+            <w:rStyle w:val="Hyperlink"/>
+          </w:rPr>
+          <w:t xml:space="preserve">Figure 29</w:t>
+        </w:r>
+      </w:hyperlink>
+      <w:r>
+        <w:t xml:space="preserve">). The US data (CPUE and length comp) drive the model dynamics suggesting an ln(R</w:t>
+      </w:r>
+      <w:r>
+        <w:rPr>
+          <w:vertAlign w:val="subscript"/>
+        </w:rPr>
+        <w:t xml:space="preserve">0</w:t>
+      </w:r>
+      <w:r>
+        <w:t xml:space="preserve">) below 6.0, and Chinese Taipei data and Japanese size composition data suggesting an ln(R</w:t>
+      </w:r>
+      <w:r>
+        <w:rPr>
+          <w:vertAlign w:val="subscript"/>
+        </w:rPr>
+        <w:t xml:space="preserve">0</w:t>
+      </w:r>
+      <w:r>
+        <w:t xml:space="preserve">) around 7. Japanese CPUE data suggest an ln(R</w:t>
+      </w:r>
+      <w:r>
+        <w:rPr>
+          <w:vertAlign w:val="subscript"/>
+        </w:rPr>
+        <w:t xml:space="preserve">0</w:t>
+      </w:r>
+      <w:r>
+        <w:t xml:space="preserve">) around 6.1` (Tables 4-5).</w:t>
       </w:r>
     </w:p>
     <w:tbl>
@@ -5019,7 +5062,7 @@
       <w:tr>
         <w:tc>
           <w:tcPr/>
-          <w:bookmarkStart w:id="203" w:name="fig-27"/>
+          <w:bookmarkStart w:id="203" w:name="fig-OverallLikelihood"/>
           <w:p>
             <w:pPr>
               <w:pStyle w:val="Figure"/>
@@ -5035,7 +5078,7 @@
                     <a:graphicData uri="http://schemas.openxmlformats.org/drawingml/2006/picture">
                       <pic:pic>
                         <pic:nvPicPr>
-                          <pic:cNvPr descr="ModelDev/Current%20Best/plots/CPUE_Likelihood.png" id="202" name="Picture"/>
+                          <pic:cNvPr descr="ModelDev/Current%20Best/plots/Overall_Likelihood.png" id="202" name="Picture"/>
                           <pic:cNvPicPr>
                             <a:picLocks noChangeArrowheads="1" noChangeAspect="1"/>
                           </pic:cNvPicPr>
@@ -5078,7 +5121,7 @@
               <w:pStyle w:val="ImageCaption"/>
             </w:pPr>
             <w:r>
-              <w:t xml:space="preserve">Figure 27: Likelihood profile over R0 by CPUE index for the base-case model.</w:t>
+              <w:t xml:space="preserve">Figure 27: Likelihood profile over R0 for the base-case model: total likelihood (black circles), recruitment (blue triangles), length composition data (light blue crosses), and survey/CPUE indices (yellow x).</w:t>
             </w:r>
           </w:p>
           <w:bookmarkEnd w:id="203"/>
@@ -5105,7 +5148,7 @@
       <w:tr>
         <w:tc>
           <w:tcPr/>
-          <w:bookmarkStart w:id="207" w:name="fig-28"/>
+          <w:bookmarkStart w:id="207" w:name="fig-CPUELikelihood"/>
           <w:p>
             <w:pPr>
               <w:pStyle w:val="Figure"/>
@@ -5121,7 +5164,7 @@
                     <a:graphicData uri="http://schemas.openxmlformats.org/drawingml/2006/picture">
                       <pic:pic>
                         <pic:nvPicPr>
-                          <pic:cNvPr descr="ModelDev/Current%20Best/plots/Size_Likelihood.png" id="206" name="Picture"/>
+                          <pic:cNvPr descr="ModelDev/Current%20Best/plots/CPUE_Likelihood.png" id="206" name="Picture"/>
                           <pic:cNvPicPr>
                             <a:picLocks noChangeArrowheads="1" noChangeAspect="1"/>
                           </pic:cNvPicPr>
@@ -5164,7 +5207,7 @@
               <w:pStyle w:val="ImageCaption"/>
             </w:pPr>
             <w:r>
-              <w:t xml:space="preserve">Figure 28: Likelihood profile over R0 for each length composition time series for the base-case model.</w:t>
+              <w:t xml:space="preserve">Figure 28: Likelihood profile over R0 by CPUE index for the base-case model.</w:t>
             </w:r>
           </w:p>
           <w:bookmarkEnd w:id="207"/>
@@ -5176,7 +5219,7 @@
         <w:pStyle w:val="BodyText"/>
       </w:pPr>
       <w:r>
-        <w:t xml:space="preserve">Results from the ASPM model showed the same population trend as the full model during 1975-1993, which is the time period without any size composition data. After 1994, the ASPM biomass increases drastically and deviates completely from the base-case model (Figures 29 and 30). Further investigation running an ASPM with a single early and late index at a time indicates a similar pattern for all CPUE indices (Figure 31). The most likely explanation for this is that the population dynamics prior to 1994 are being driven by the two CPUE indices available (Figure 32). After 1994 catch decreases and CPUE for all fleets flattens out which would indicate that a stock is recovering. However, the size composition data indicate that the majority of the catch is juvenile fish. Continued removals of individuals before they have a chance to reproduce would continue to cause the stock to decline below MSY levels. This indicates that the size composition data are an integral component of the model, without which we would not have a full picture of the fishing effect on the stock.</w:t>
+        <w:t xml:space="preserve"> </w:t>
       </w:r>
     </w:p>
     <w:tbl>
@@ -5191,7 +5234,7 @@
       <w:tr>
         <w:tc>
           <w:tcPr/>
-          <w:bookmarkStart w:id="211" w:name="fig-29"/>
+          <w:bookmarkStart w:id="211" w:name="fig-SizeLikelihood"/>
           <w:p>
             <w:pPr>
               <w:pStyle w:val="Figure"/>
@@ -5200,14 +5243,14 @@
             <w:r>
               <w:drawing>
                 <wp:inline>
-                  <wp:extent cx="4620126" cy="3696101"/>
+                  <wp:extent cx="5334000" cy="5334000"/>
                   <wp:effectExtent b="0" l="0" r="0" t="0"/>
                   <wp:docPr descr="" title="" id="209" name="Picture"/>
                   <a:graphic>
                     <a:graphicData uri="http://schemas.openxmlformats.org/drawingml/2006/picture">
                       <pic:pic>
                         <pic:nvPicPr>
-                          <pic:cNvPr descr="Sculley_AssessmentWP_files/figure-docx/fig-29-1.png" id="210" name="Picture"/>
+                          <pic:cNvPr descr="ModelDev/Current%20Best/plots/Size_Likelihood.png" id="210" name="Picture"/>
                           <pic:cNvPicPr>
                             <a:picLocks noChangeArrowheads="1" noChangeAspect="1"/>
                           </pic:cNvPicPr>
@@ -5221,7 +5264,7 @@
                         <pic:spPr bwMode="auto">
                           <a:xfrm>
                             <a:off x="0" y="0"/>
-                            <a:ext cx="4620126" cy="3696101"/>
+                            <a:ext cx="5334000" cy="5334000"/>
                           </a:xfrm>
                           <a:prstGeom prst="rect">
                             <a:avLst/>
@@ -5250,7 +5293,7 @@
               <w:pStyle w:val="ImageCaption"/>
             </w:pPr>
             <w:r>
-              <w:t xml:space="preserve">Figure 29: Spawning stock biomass trend for the ASPM model run (dashed line, triangles) and the base-case model (solid line, circles). Grey shading indicates 95% confidence intervals for each model.</w:t>
+              <w:t xml:space="preserve">Figure 29: Likelihood profile over R0 for each length composition time series for the base-case model.</w:t>
             </w:r>
           </w:p>
           <w:bookmarkEnd w:id="211"/>
@@ -5262,534 +5305,18 @@
         <w:pStyle w:val="BodyText"/>
       </w:pPr>
       <w:r>
-        <w:t xml:space="preserve">The retrospective analysis indicates that a significant retrospective pattern exists for both biomass and fishing mortality (Mohn’s rho = 0.2 and -0.14, respectively, Figure 33). Generally, biomass is overestimated and fishing mortality is underestimated. Results of the hindcast with cross-validation indicate that of the four CPUE indices at the end of the assessment horizon, only Chinese Taipei had reasonable predictive ability (MASE = 0.9), with all other fleets MASE &gt; 1 (Figure 34). Comparing the predictive ability of the size composition data, two fleets had very good predictive ability (MASE &lt;0.5, F2 and F18), five had good predictive ability (MASE &lt;1 and &gt;0.5, F1, F4, F5, F6, F16) and one had poor predictive ability (MASE &lt;1, F14, Figure 35). F14 only had one datapoint in the analysis which likely explains why it had poor predictive ability.</w:t>
-      </w:r>
-    </w:p>
-    <w:p>
-      <w:pPr>
-        <w:pStyle w:val="SourceCode"/>
-      </w:pPr>
-      <w:r>
-        <w:rPr>
-          <w:rStyle w:val="VerbatimChar"/>
-        </w:rPr>
-        <w:t xml:space="preserve">length(dirvec) as input to SSgetoutput:6</w:t>
-      </w:r>
-    </w:p>
-    <w:p>
-      <w:pPr>
-        <w:pStyle w:val="SourceCode"/>
-      </w:pPr>
-      <w:r>
-        <w:rPr>
-          <w:rStyle w:val="VerbatimChar"/>
-        </w:rPr>
-        <w:t xml:space="preserve">reading output fromC://users//michelle.sculley//documents//2023 SWO ASSESS//ModelDev//Current Best/Diagnostics/Retros/Retro_full/retrospectives/retro0/Report.sso</w:t>
-      </w:r>
-    </w:p>
-    <w:p>
-      <w:pPr>
-        <w:pStyle w:val="SourceCode"/>
-      </w:pPr>
-      <w:r>
-        <w:rPr>
-          <w:rStyle w:val="VerbatimChar"/>
-        </w:rPr>
-        <w:t xml:space="preserve">added element 'replist1' to list</w:t>
-      </w:r>
-    </w:p>
-    <w:p>
-      <w:pPr>
-        <w:pStyle w:val="SourceCode"/>
-      </w:pPr>
-      <w:r>
-        <w:rPr>
-          <w:rStyle w:val="VerbatimChar"/>
-        </w:rPr>
-        <w:t xml:space="preserve">reading output fromC://users//michelle.sculley//documents//2023 SWO ASSESS//ModelDev//Current Best/Diagnostics/Retros/Retro_full/retrospectives/retro-1/Report.sso</w:t>
-      </w:r>
-    </w:p>
-    <w:p>
-      <w:pPr>
-        <w:pStyle w:val="SourceCode"/>
-      </w:pPr>
-      <w:r>
-        <w:rPr>
-          <w:rStyle w:val="VerbatimChar"/>
-        </w:rPr>
-        <w:t xml:space="preserve">added element 'replist2' to list</w:t>
-      </w:r>
-    </w:p>
-    <w:p>
-      <w:pPr>
-        <w:pStyle w:val="SourceCode"/>
-      </w:pPr>
-      <w:r>
-        <w:rPr>
-          <w:rStyle w:val="VerbatimChar"/>
-        </w:rPr>
-        <w:t xml:space="preserve">reading output fromC://users//michelle.sculley//documents//2023 SWO ASSESS//ModelDev//Current Best/Diagnostics/Retros/Retro_full/retrospectives/retro-2/Report.sso</w:t>
-      </w:r>
-    </w:p>
-    <w:p>
-      <w:pPr>
-        <w:pStyle w:val="SourceCode"/>
-      </w:pPr>
-      <w:r>
-        <w:rPr>
-          <w:rStyle w:val="VerbatimChar"/>
-        </w:rPr>
-        <w:t xml:space="preserve">added element 'replist3' to list</w:t>
-      </w:r>
-    </w:p>
-    <w:p>
-      <w:pPr>
-        <w:pStyle w:val="SourceCode"/>
-      </w:pPr>
-      <w:r>
-        <w:rPr>
-          <w:rStyle w:val="VerbatimChar"/>
-        </w:rPr>
-        <w:t xml:space="preserve">reading output fromC://users//michelle.sculley//documents//2023 SWO ASSESS//ModelDev//Current Best/Diagnostics/Retros/Retro_full/retrospectives/retro-3/Report.sso</w:t>
-      </w:r>
-    </w:p>
-    <w:p>
-      <w:pPr>
-        <w:pStyle w:val="SourceCode"/>
-      </w:pPr>
-      <w:r>
-        <w:rPr>
-          <w:rStyle w:val="VerbatimChar"/>
-        </w:rPr>
-        <w:t xml:space="preserve">added element 'replist4' to list</w:t>
-      </w:r>
-    </w:p>
-    <w:p>
-      <w:pPr>
-        <w:pStyle w:val="SourceCode"/>
-      </w:pPr>
-      <w:r>
-        <w:rPr>
-          <w:rStyle w:val="VerbatimChar"/>
-        </w:rPr>
-        <w:t xml:space="preserve">reading output fromC://users//michelle.sculley//documents//2023 SWO ASSESS//ModelDev//Current Best/Diagnostics/Retros/Retro_full/retrospectives/retro-4/Report.sso</w:t>
-      </w:r>
-    </w:p>
-    <w:p>
-      <w:pPr>
-        <w:pStyle w:val="SourceCode"/>
-      </w:pPr>
-      <w:r>
-        <w:rPr>
-          <w:rStyle w:val="VerbatimChar"/>
-        </w:rPr>
-        <w:t xml:space="preserve">added element 'replist5' to list</w:t>
-      </w:r>
-    </w:p>
-    <w:p>
-      <w:pPr>
-        <w:pStyle w:val="SourceCode"/>
-      </w:pPr>
-      <w:r>
-        <w:rPr>
-          <w:rStyle w:val="VerbatimChar"/>
-        </w:rPr>
-        <w:t xml:space="preserve">reading output fromC://users//michelle.sculley//documents//2023 SWO ASSESS//ModelDev//Current Best/Diagnostics/Retros/Retro_full/retrospectives/retro-5/Report.sso</w:t>
-      </w:r>
-    </w:p>
-    <w:p>
-      <w:pPr>
-        <w:pStyle w:val="SourceCode"/>
-      </w:pPr>
-      <w:r>
-        <w:rPr>
-          <w:rStyle w:val="VerbatimChar"/>
-        </w:rPr>
-        <w:t xml:space="preserve">added element 'replist6' to list</w:t>
-      </w:r>
-    </w:p>
-    <w:p>
-      <w:pPr>
-        <w:pStyle w:val="SourceCode"/>
-      </w:pPr>
-      <w:r>
-        <w:rPr>
-          <w:rStyle w:val="VerbatimChar"/>
-        </w:rPr>
-        <w:t xml:space="preserve">Summarizing 6 models:</w:t>
-      </w:r>
-    </w:p>
-    <w:p>
-      <w:pPr>
-        <w:pStyle w:val="SourceCode"/>
-      </w:pPr>
-      <w:r>
-        <w:rPr>
-          <w:rStyle w:val="VerbatimChar"/>
-        </w:rPr>
-        <w:t xml:space="preserve">imodel=1/6</w:t>
-      </w:r>
-    </w:p>
-    <w:p>
-      <w:pPr>
-        <w:pStyle w:val="SourceCode"/>
-      </w:pPr>
-      <w:r>
-        <w:rPr>
-          <w:rStyle w:val="VerbatimChar"/>
-        </w:rPr>
-        <w:t xml:space="preserve">  N active pars = 94</w:t>
-      </w:r>
-    </w:p>
-    <w:p>
-      <w:pPr>
-        <w:pStyle w:val="SourceCode"/>
-      </w:pPr>
-      <w:r>
-        <w:rPr>
-          <w:rStyle w:val="VerbatimChar"/>
-        </w:rPr>
-        <w:t xml:space="preserve">imodel=2/6</w:t>
-      </w:r>
-    </w:p>
-    <w:p>
-      <w:pPr>
-        <w:pStyle w:val="SourceCode"/>
-      </w:pPr>
-      <w:r>
-        <w:rPr>
-          <w:rStyle w:val="VerbatimChar"/>
-        </w:rPr>
-        <w:t xml:space="preserve">  N active pars = 94</w:t>
-      </w:r>
-    </w:p>
-    <w:p>
-      <w:pPr>
-        <w:pStyle w:val="SourceCode"/>
-      </w:pPr>
-      <w:r>
-        <w:rPr>
-          <w:rStyle w:val="VerbatimChar"/>
-        </w:rPr>
-        <w:t xml:space="preserve">imodel=3/6</w:t>
-      </w:r>
-    </w:p>
-    <w:p>
-      <w:pPr>
-        <w:pStyle w:val="SourceCode"/>
-      </w:pPr>
-      <w:r>
-        <w:rPr>
-          <w:rStyle w:val="VerbatimChar"/>
-        </w:rPr>
-        <w:t xml:space="preserve">  N active pars = 94</w:t>
-      </w:r>
-    </w:p>
-    <w:p>
-      <w:pPr>
-        <w:pStyle w:val="SourceCode"/>
-      </w:pPr>
-      <w:r>
-        <w:rPr>
-          <w:rStyle w:val="VerbatimChar"/>
-        </w:rPr>
-        <w:t xml:space="preserve">imodel=4/6</w:t>
-      </w:r>
-    </w:p>
-    <w:p>
-      <w:pPr>
-        <w:pStyle w:val="SourceCode"/>
-      </w:pPr>
-      <w:r>
-        <w:rPr>
-          <w:rStyle w:val="VerbatimChar"/>
-        </w:rPr>
-        <w:t xml:space="preserve">  N active pars = 94</w:t>
-      </w:r>
-    </w:p>
-    <w:p>
-      <w:pPr>
-        <w:pStyle w:val="SourceCode"/>
-      </w:pPr>
-      <w:r>
-        <w:rPr>
-          <w:rStyle w:val="VerbatimChar"/>
-        </w:rPr>
-        <w:t xml:space="preserve">imodel=5/6</w:t>
-      </w:r>
-    </w:p>
-    <w:p>
-      <w:pPr>
-        <w:pStyle w:val="SourceCode"/>
-      </w:pPr>
-      <w:r>
-        <w:rPr>
-          <w:rStyle w:val="VerbatimChar"/>
-        </w:rPr>
-        <w:t xml:space="preserve">  N active pars = 94</w:t>
-      </w:r>
-    </w:p>
-    <w:p>
-      <w:pPr>
-        <w:pStyle w:val="SourceCode"/>
-      </w:pPr>
-      <w:r>
-        <w:rPr>
-          <w:rStyle w:val="VerbatimChar"/>
-        </w:rPr>
-        <w:t xml:space="preserve">imodel=6/6</w:t>
-      </w:r>
-    </w:p>
-    <w:p>
-      <w:pPr>
-        <w:pStyle w:val="SourceCode"/>
-      </w:pPr>
-      <w:r>
-        <w:rPr>
-          <w:rStyle w:val="VerbatimChar"/>
-        </w:rPr>
-        <w:t xml:space="preserve">  N active pars = 94</w:t>
-      </w:r>
-    </w:p>
-    <w:p>
-      <w:pPr>
-        <w:pStyle w:val="SourceCode"/>
-      </w:pPr>
-      <w:r>
-        <w:rPr>
-          <w:rStyle w:val="VerbatimChar"/>
-        </w:rPr>
-        <w:t xml:space="preserve">Summary finished. To avoid printing details above, use 'verbose = FALSE'.</w:t>
-      </w:r>
-    </w:p>
-    <w:p>
-      <w:pPr>
-        <w:pStyle w:val="SourceCode"/>
-      </w:pPr>
-      <w:r>
-        <w:rPr>
-          <w:rStyle w:val="VerbatimChar"/>
-        </w:rPr>
-        <w:t xml:space="preserve">Warning in min(x): no non-missing arguments to min; returning Inf</w:t>
-      </w:r>
-    </w:p>
-    <w:p>
-      <w:pPr>
-        <w:pStyle w:val="SourceCode"/>
-      </w:pPr>
-      <w:r>
-        <w:rPr>
-          <w:rStyle w:val="VerbatimChar"/>
-        </w:rPr>
-        <w:t xml:space="preserve">Warning in max(x): no non-missing arguments to max; returning -Inf</w:t>
-      </w:r>
-    </w:p>
-    <w:p>
-      <w:pPr>
-        <w:pStyle w:val="SourceCode"/>
-      </w:pPr>
-      <w:r>
-        <w:rPr>
-          <w:rStyle w:val="VerbatimChar"/>
-        </w:rPr>
-        <w:t xml:space="preserve">Warning in min(x): no non-missing arguments to min; returning Inf</w:t>
-      </w:r>
-    </w:p>
-    <w:p>
-      <w:pPr>
-        <w:pStyle w:val="SourceCode"/>
-      </w:pPr>
-      <w:r>
-        <w:rPr>
-          <w:rStyle w:val="VerbatimChar"/>
-        </w:rPr>
-        <w:t xml:space="preserve">Warning in max(x): no non-missing arguments to max; returning -Inf</w:t>
-      </w:r>
-    </w:p>
-    <w:p>
-      <w:pPr>
-        <w:pStyle w:val="SourceCode"/>
-      </w:pPr>
-      <w:r>
-        <w:rPr>
-          <w:rStyle w:val="VerbatimChar"/>
-        </w:rPr>
-        <w:t xml:space="preserve">Warning in min(x): no non-missing arguments to min; returning Inf</w:t>
-      </w:r>
-    </w:p>
-    <w:p>
-      <w:pPr>
-        <w:pStyle w:val="SourceCode"/>
-      </w:pPr>
-      <w:r>
-        <w:rPr>
-          <w:rStyle w:val="VerbatimChar"/>
-        </w:rPr>
-        <w:t xml:space="preserve">Warning in max(x): no non-missing arguments to max; returning -Inf</w:t>
-      </w:r>
-    </w:p>
-    <w:p>
-      <w:pPr>
-        <w:pStyle w:val="SourceCode"/>
-      </w:pPr>
-      <w:r>
-        <w:rPr>
-          <w:rStyle w:val="VerbatimChar"/>
-        </w:rPr>
-        <w:t xml:space="preserve">                             Index Season      MASE    MAE.PR  MAE.base</w:t>
-      </w:r>
-      <w:r>
-        <w:br/>
-      </w:r>
-      <w:r>
-        <w:rPr>
-          <w:rStyle w:val="VerbatimChar"/>
-        </w:rPr>
-        <w:t xml:space="preserve">1  S1_JPN_WCNPO_OSDWLL_early_Area1      1        NA        NA        NA</w:t>
-      </w:r>
-      <w:r>
-        <w:br/>
-      </w:r>
-      <w:r>
-        <w:rPr>
-          <w:rStyle w:val="VerbatimChar"/>
-        </w:rPr>
-        <w:t xml:space="preserve">2 S2_JPN_WCNPO_OSDWCOLL_late_Area1      1 2.2260081 0.4270844 0.1918611</w:t>
-      </w:r>
-      <w:r>
-        <w:br/>
-      </w:r>
-      <w:r>
-        <w:rPr>
-          <w:rStyle w:val="VerbatimChar"/>
-        </w:rPr>
-        <w:t xml:space="preserve">3  S3_JPN_WCNPO_OSDWLL_early_Area2      1        NA        NA        NA</w:t>
-      </w:r>
-      <w:r>
-        <w:br/>
-      </w:r>
-      <w:r>
-        <w:rPr>
-          <w:rStyle w:val="VerbatimChar"/>
-        </w:rPr>
-        <w:t xml:space="preserve">4   S4_JPN_WCNPO_OSDWLL_late_Area2      1 0.8542094 0.1507977 0.1765348</w:t>
-      </w:r>
-      <w:r>
-        <w:br/>
-      </w:r>
-      <w:r>
-        <w:rPr>
-          <w:rStyle w:val="VerbatimChar"/>
-        </w:rPr>
-        <w:t xml:space="preserve">5           S5_TWN_WCNPO_DWLL_late      3 1.8995232 0.4318851 0.2273650</w:t>
-      </w:r>
-      <w:r>
-        <w:br/>
-      </w:r>
-      <w:r>
-        <w:rPr>
-          <w:rStyle w:val="VerbatimChar"/>
-        </w:rPr>
-        <w:t xml:space="preserve">6              S6_US_WCNPO_LL_deep      2 1.7588687 0.2122219 0.1206582</w:t>
-      </w:r>
-      <w:r>
-        <w:br/>
-      </w:r>
-      <w:r>
-        <w:rPr>
-          <w:rStyle w:val="VerbatimChar"/>
-        </w:rPr>
-        <w:t xml:space="preserve">7     S7_US_WCNPO_LL_shallow_early      1        NA        NA        NA</w:t>
-      </w:r>
-      <w:r>
-        <w:br/>
-      </w:r>
-      <w:r>
-        <w:rPr>
-          <w:rStyle w:val="VerbatimChar"/>
-        </w:rPr>
-        <w:t xml:space="preserve">8      S8_US_WCNPO_LL_shallow_late      1 1.7200811 0.1981002 0.1151691</w:t>
-      </w:r>
-      <w:r>
-        <w:br/>
-      </w:r>
-      <w:r>
-        <w:rPr>
-          <w:rStyle w:val="VerbatimChar"/>
-        </w:rPr>
-        <w:t xml:space="preserve">   MASE.adj n.eval</w:t>
-      </w:r>
-      <w:r>
-        <w:br/>
-      </w:r>
-      <w:r>
-        <w:rPr>
-          <w:rStyle w:val="VerbatimChar"/>
-        </w:rPr>
-        <w:t xml:space="preserve">1        NA      0</w:t>
-      </w:r>
-      <w:r>
-        <w:br/>
-      </w:r>
-      <w:r>
-        <w:rPr>
-          <w:rStyle w:val="VerbatimChar"/>
-        </w:rPr>
-        <w:t xml:space="preserve">2 2.2260081      5</w:t>
-      </w:r>
-      <w:r>
-        <w:br/>
-      </w:r>
-      <w:r>
-        <w:rPr>
-          <w:rStyle w:val="VerbatimChar"/>
-        </w:rPr>
-        <w:t xml:space="preserve">3        NA      0</w:t>
-      </w:r>
-      <w:r>
-        <w:br/>
-      </w:r>
-      <w:r>
-        <w:rPr>
-          <w:rStyle w:val="VerbatimChar"/>
-        </w:rPr>
-        <w:t xml:space="preserve">4 0.8542094      5</w:t>
-      </w:r>
-      <w:r>
-        <w:br/>
-      </w:r>
-      <w:r>
-        <w:rPr>
-          <w:rStyle w:val="VerbatimChar"/>
-        </w:rPr>
-        <w:t xml:space="preserve">5 1.8995232      5</w:t>
-      </w:r>
-      <w:r>
-        <w:br/>
-      </w:r>
-      <w:r>
-        <w:rPr>
-          <w:rStyle w:val="VerbatimChar"/>
-        </w:rPr>
-        <w:t xml:space="preserve">6 1.7588687      5</w:t>
-      </w:r>
-      <w:r>
-        <w:br/>
-      </w:r>
-      <w:r>
-        <w:rPr>
-          <w:rStyle w:val="VerbatimChar"/>
-        </w:rPr>
-        <w:t xml:space="preserve">7        NA      0</w:t>
-      </w:r>
-      <w:r>
-        <w:br/>
-      </w:r>
-      <w:r>
-        <w:rPr>
-          <w:rStyle w:val="VerbatimChar"/>
-        </w:rPr>
-        <w:t xml:space="preserve">8 1.7200811      5</w:t>
+        <w:t xml:space="preserve">Results from the ASPM model showed a similar population trend as the full model although the scale of the ASPM is larger than the base-case model (</w:t>
+      </w:r>
+      <w:hyperlink w:anchor="fig-ASPM">
+        <w:r>
+          <w:rPr>
+            <w:rStyle w:val="Hyperlink"/>
+          </w:rPr>
+          <w:t xml:space="preserve">Figure 30</w:t>
+        </w:r>
+      </w:hyperlink>
+      <w:r>
+        <w:t xml:space="preserve">). This suggests that while the Catch and CPUE data do provide information for the production function, the size composition data provide information about the overall scale of the population.</w:t>
       </w:r>
     </w:p>
     <w:tbl>
@@ -5804,7 +5331,7 @@
       <w:tr>
         <w:tc>
           <w:tcPr/>
-          <w:bookmarkStart w:id="215" w:name="fig-31"/>
+          <w:bookmarkStart w:id="215" w:name="fig-ASPM"/>
           <w:p>
             <w:pPr>
               <w:pStyle w:val="Figure"/>
@@ -5820,7 +5347,7 @@
                     <a:graphicData uri="http://schemas.openxmlformats.org/drawingml/2006/picture">
                       <pic:pic>
                         <pic:nvPicPr>
-                          <pic:cNvPr descr="Sculley_AssessmentWP_files/figure-docx/fig-31-1.png" id="214" name="Picture"/>
+                          <pic:cNvPr descr="Sculley_AssessmentWP_files/figure-docx/fig-ASPM-1.png" id="214" name="Picture"/>
                           <pic:cNvPicPr>
                             <a:picLocks noChangeArrowheads="1" noChangeAspect="1"/>
                           </pic:cNvPicPr>
@@ -5863,7 +5390,7 @@
               <w:pStyle w:val="ImageCaption"/>
             </w:pPr>
             <w:r>
-              <w:t xml:space="preserve">Figure 30: Hind casting cross-validation (HCxval) results for Japanese longline late area 1 (top right), Japanese LL late area 2 (top left), Chinese Taipei deep water longline late (center right), US Hawaii deep-set longline (center left) CPUE, and US Hawaii deep-set longline (bottom left) fits, showing observed (large points with dashed line), fitted (solid lines), and one-year-ahead forecast values (small terminal points) in the old growth model. The observations used for cross-validation are highlighted as color-coded solid circles with associated 95% confidence intervals (light-grey shading). The model reference year refers to the endpoint of each one-year-ahead forecast and the corresponding observation. The mean absolute scaled error (MASE) score associated with each CPUE time series is denoted in each panel.</w:t>
+              <w:t xml:space="preserve">Figure 30: Spawning stock biomass trend for the ASPM model run (dashed line, triangles) and the base-case model (solid line, circles). Grey shading indicates 95% confidence intervals for each model.</w:t>
             </w:r>
           </w:p>
           <w:bookmarkEnd w:id="215"/>
@@ -5875,8 +5402,33 @@
         <w:pStyle w:val="BodyText"/>
       </w:pPr>
       <w:r>
+        <w:t xml:space="preserve">Results of the hindcast with cross-validation indicate that of the five CPUE indices at the end of the assessment horizon, only the Japanese LL area 2 fleet had reasonable predictive ability (MASE = 0.85), with all other fleets MASE &gt; 1 (</w:t>
+      </w:r>
+      <w:hyperlink w:anchor="fig-CPUEHCxval">
+        <w:r>
+          <w:rPr>
+            <w:rStyle w:val="Hyperlink"/>
+          </w:rPr>
+          <w:t xml:space="preserve">Figure 31</w:t>
+        </w:r>
+      </w:hyperlink>
+      <w:r>
+        <w:t xml:space="preserve">). Comparing the predictive ability of the size composition data, two fleets had good predictive ability (MASE &lt;0.5, F3 and F9), one had good predictive ability (MASE &lt;1 and &gt;0.5, F2) and two had poor predictive ability (MASE &lt;1, F1 and F7,</w:t>
+      </w:r>
+      <w:r>
         <w:t xml:space="preserve"> </w:t>
       </w:r>
+      <w:hyperlink w:anchor="fig-LenHCxval">
+        <w:r>
+          <w:rPr>
+            <w:rStyle w:val="Hyperlink"/>
+          </w:rPr>
+          <w:t xml:space="preserve">Figure 32</w:t>
+        </w:r>
+      </w:hyperlink>
+      <w:r>
+        <w:t xml:space="preserve">).</w:t>
+      </w:r>
     </w:p>
     <w:p>
       <w:pPr>
@@ -5886,7 +5438,370 @@
         <w:rPr>
           <w:rStyle w:val="VerbatimChar"/>
         </w:rPr>
-        <w:t xml:space="preserve">Warning: combining data from multiple seasons</w:t>
+        <w:t xml:space="preserve">length(dirvec) as input to SSgetoutput:6</w:t>
+      </w:r>
+    </w:p>
+    <w:p>
+      <w:pPr>
+        <w:pStyle w:val="SourceCode"/>
+      </w:pPr>
+      <w:r>
+        <w:rPr>
+          <w:rStyle w:val="VerbatimChar"/>
+        </w:rPr>
+        <w:t xml:space="preserve">reading output fromC://users//michelle.sculley//documents//2023 SWO ASSESS//ModelDev//Current Best/Diagnostics/Retros/Retro_full/retrospectives/retro0/Report.sso</w:t>
+      </w:r>
+    </w:p>
+    <w:p>
+      <w:pPr>
+        <w:pStyle w:val="SourceCode"/>
+      </w:pPr>
+      <w:r>
+        <w:rPr>
+          <w:rStyle w:val="VerbatimChar"/>
+        </w:rPr>
+        <w:t xml:space="preserve">added element 'replist1' to list</w:t>
+      </w:r>
+    </w:p>
+    <w:p>
+      <w:pPr>
+        <w:pStyle w:val="SourceCode"/>
+      </w:pPr>
+      <w:r>
+        <w:rPr>
+          <w:rStyle w:val="VerbatimChar"/>
+        </w:rPr>
+        <w:t xml:space="preserve">reading output fromC://users//michelle.sculley//documents//2023 SWO ASSESS//ModelDev//Current Best/Diagnostics/Retros/Retro_full/retrospectives/retro-1/Report.sso</w:t>
+      </w:r>
+    </w:p>
+    <w:p>
+      <w:pPr>
+        <w:pStyle w:val="SourceCode"/>
+      </w:pPr>
+      <w:r>
+        <w:rPr>
+          <w:rStyle w:val="VerbatimChar"/>
+        </w:rPr>
+        <w:t xml:space="preserve">added element 'replist2' to list</w:t>
+      </w:r>
+    </w:p>
+    <w:p>
+      <w:pPr>
+        <w:pStyle w:val="SourceCode"/>
+      </w:pPr>
+      <w:r>
+        <w:rPr>
+          <w:rStyle w:val="VerbatimChar"/>
+        </w:rPr>
+        <w:t xml:space="preserve">reading output fromC://users//michelle.sculley//documents//2023 SWO ASSESS//ModelDev//Current Best/Diagnostics/Retros/Retro_full/retrospectives/retro-2/Report.sso</w:t>
+      </w:r>
+    </w:p>
+    <w:p>
+      <w:pPr>
+        <w:pStyle w:val="SourceCode"/>
+      </w:pPr>
+      <w:r>
+        <w:rPr>
+          <w:rStyle w:val="VerbatimChar"/>
+        </w:rPr>
+        <w:t xml:space="preserve">added element 'replist3' to list</w:t>
+      </w:r>
+    </w:p>
+    <w:p>
+      <w:pPr>
+        <w:pStyle w:val="SourceCode"/>
+      </w:pPr>
+      <w:r>
+        <w:rPr>
+          <w:rStyle w:val="VerbatimChar"/>
+        </w:rPr>
+        <w:t xml:space="preserve">reading output fromC://users//michelle.sculley//documents//2023 SWO ASSESS//ModelDev//Current Best/Diagnostics/Retros/Retro_full/retrospectives/retro-3/Report.sso</w:t>
+      </w:r>
+    </w:p>
+    <w:p>
+      <w:pPr>
+        <w:pStyle w:val="SourceCode"/>
+      </w:pPr>
+      <w:r>
+        <w:rPr>
+          <w:rStyle w:val="VerbatimChar"/>
+        </w:rPr>
+        <w:t xml:space="preserve">added element 'replist4' to list</w:t>
+      </w:r>
+    </w:p>
+    <w:p>
+      <w:pPr>
+        <w:pStyle w:val="SourceCode"/>
+      </w:pPr>
+      <w:r>
+        <w:rPr>
+          <w:rStyle w:val="VerbatimChar"/>
+        </w:rPr>
+        <w:t xml:space="preserve">reading output fromC://users//michelle.sculley//documents//2023 SWO ASSESS//ModelDev//Current Best/Diagnostics/Retros/Retro_full/retrospectives/retro-4/Report.sso</w:t>
+      </w:r>
+    </w:p>
+    <w:p>
+      <w:pPr>
+        <w:pStyle w:val="SourceCode"/>
+      </w:pPr>
+      <w:r>
+        <w:rPr>
+          <w:rStyle w:val="VerbatimChar"/>
+        </w:rPr>
+        <w:t xml:space="preserve">added element 'replist5' to list</w:t>
+      </w:r>
+    </w:p>
+    <w:p>
+      <w:pPr>
+        <w:pStyle w:val="SourceCode"/>
+      </w:pPr>
+      <w:r>
+        <w:rPr>
+          <w:rStyle w:val="VerbatimChar"/>
+        </w:rPr>
+        <w:t xml:space="preserve">reading output fromC://users//michelle.sculley//documents//2023 SWO ASSESS//ModelDev//Current Best/Diagnostics/Retros/Retro_full/retrospectives/retro-5/Report.sso</w:t>
+      </w:r>
+    </w:p>
+    <w:p>
+      <w:pPr>
+        <w:pStyle w:val="SourceCode"/>
+      </w:pPr>
+      <w:r>
+        <w:rPr>
+          <w:rStyle w:val="VerbatimChar"/>
+        </w:rPr>
+        <w:t xml:space="preserve">added element 'replist6' to list</w:t>
+      </w:r>
+    </w:p>
+    <w:p>
+      <w:pPr>
+        <w:pStyle w:val="SourceCode"/>
+      </w:pPr>
+      <w:r>
+        <w:rPr>
+          <w:rStyle w:val="VerbatimChar"/>
+        </w:rPr>
+        <w:t xml:space="preserve">Summarizing 6 models:</w:t>
+      </w:r>
+    </w:p>
+    <w:p>
+      <w:pPr>
+        <w:pStyle w:val="SourceCode"/>
+      </w:pPr>
+      <w:r>
+        <w:rPr>
+          <w:rStyle w:val="VerbatimChar"/>
+        </w:rPr>
+        <w:t xml:space="preserve">imodel=1/6</w:t>
+      </w:r>
+    </w:p>
+    <w:p>
+      <w:pPr>
+        <w:pStyle w:val="SourceCode"/>
+      </w:pPr>
+      <w:r>
+        <w:rPr>
+          <w:rStyle w:val="VerbatimChar"/>
+        </w:rPr>
+        <w:t xml:space="preserve">  N active pars = 94</w:t>
+      </w:r>
+    </w:p>
+    <w:p>
+      <w:pPr>
+        <w:pStyle w:val="SourceCode"/>
+      </w:pPr>
+      <w:r>
+        <w:rPr>
+          <w:rStyle w:val="VerbatimChar"/>
+        </w:rPr>
+        <w:t xml:space="preserve">imodel=2/6</w:t>
+      </w:r>
+    </w:p>
+    <w:p>
+      <w:pPr>
+        <w:pStyle w:val="SourceCode"/>
+      </w:pPr>
+      <w:r>
+        <w:rPr>
+          <w:rStyle w:val="VerbatimChar"/>
+        </w:rPr>
+        <w:t xml:space="preserve">  N active pars = 94</w:t>
+      </w:r>
+    </w:p>
+    <w:p>
+      <w:pPr>
+        <w:pStyle w:val="SourceCode"/>
+      </w:pPr>
+      <w:r>
+        <w:rPr>
+          <w:rStyle w:val="VerbatimChar"/>
+        </w:rPr>
+        <w:t xml:space="preserve">imodel=3/6</w:t>
+      </w:r>
+    </w:p>
+    <w:p>
+      <w:pPr>
+        <w:pStyle w:val="SourceCode"/>
+      </w:pPr>
+      <w:r>
+        <w:rPr>
+          <w:rStyle w:val="VerbatimChar"/>
+        </w:rPr>
+        <w:t xml:space="preserve">  N active pars = 94</w:t>
+      </w:r>
+    </w:p>
+    <w:p>
+      <w:pPr>
+        <w:pStyle w:val="SourceCode"/>
+      </w:pPr>
+      <w:r>
+        <w:rPr>
+          <w:rStyle w:val="VerbatimChar"/>
+        </w:rPr>
+        <w:t xml:space="preserve">imodel=4/6</w:t>
+      </w:r>
+    </w:p>
+    <w:p>
+      <w:pPr>
+        <w:pStyle w:val="SourceCode"/>
+      </w:pPr>
+      <w:r>
+        <w:rPr>
+          <w:rStyle w:val="VerbatimChar"/>
+        </w:rPr>
+        <w:t xml:space="preserve">  N active pars = 94</w:t>
+      </w:r>
+    </w:p>
+    <w:p>
+      <w:pPr>
+        <w:pStyle w:val="SourceCode"/>
+      </w:pPr>
+      <w:r>
+        <w:rPr>
+          <w:rStyle w:val="VerbatimChar"/>
+        </w:rPr>
+        <w:t xml:space="preserve">imodel=5/6</w:t>
+      </w:r>
+    </w:p>
+    <w:p>
+      <w:pPr>
+        <w:pStyle w:val="SourceCode"/>
+      </w:pPr>
+      <w:r>
+        <w:rPr>
+          <w:rStyle w:val="VerbatimChar"/>
+        </w:rPr>
+        <w:t xml:space="preserve">  N active pars = 94</w:t>
+      </w:r>
+    </w:p>
+    <w:p>
+      <w:pPr>
+        <w:pStyle w:val="SourceCode"/>
+      </w:pPr>
+      <w:r>
+        <w:rPr>
+          <w:rStyle w:val="VerbatimChar"/>
+        </w:rPr>
+        <w:t xml:space="preserve">imodel=6/6</w:t>
+      </w:r>
+    </w:p>
+    <w:p>
+      <w:pPr>
+        <w:pStyle w:val="SourceCode"/>
+      </w:pPr>
+      <w:r>
+        <w:rPr>
+          <w:rStyle w:val="VerbatimChar"/>
+        </w:rPr>
+        <w:t xml:space="preserve">  N active pars = 94</w:t>
+      </w:r>
+    </w:p>
+    <w:p>
+      <w:pPr>
+        <w:pStyle w:val="SourceCode"/>
+      </w:pPr>
+      <w:r>
+        <w:rPr>
+          <w:rStyle w:val="VerbatimChar"/>
+        </w:rPr>
+        <w:t xml:space="preserve">Summary finished. To avoid printing details above, use 'verbose = FALSE'.</w:t>
+      </w:r>
+    </w:p>
+    <w:p>
+      <w:pPr>
+        <w:pStyle w:val="SourceCode"/>
+      </w:pPr>
+      <w:r>
+        <w:rPr>
+          <w:rStyle w:val="VerbatimChar"/>
+        </w:rPr>
+        <w:t xml:space="preserve">Warning in min(x): no non-missing arguments to min; returning Inf</w:t>
+      </w:r>
+    </w:p>
+    <w:p>
+      <w:pPr>
+        <w:pStyle w:val="SourceCode"/>
+      </w:pPr>
+      <w:r>
+        <w:rPr>
+          <w:rStyle w:val="VerbatimChar"/>
+        </w:rPr>
+        <w:t xml:space="preserve">Warning in max(x): no non-missing arguments to max; returning -Inf</w:t>
+      </w:r>
+    </w:p>
+    <w:p>
+      <w:pPr>
+        <w:pStyle w:val="SourceCode"/>
+      </w:pPr>
+      <w:r>
+        <w:rPr>
+          <w:rStyle w:val="VerbatimChar"/>
+        </w:rPr>
+        <w:t xml:space="preserve">Warning in min(x): no non-missing arguments to min; returning Inf</w:t>
+      </w:r>
+    </w:p>
+    <w:p>
+      <w:pPr>
+        <w:pStyle w:val="SourceCode"/>
+      </w:pPr>
+      <w:r>
+        <w:rPr>
+          <w:rStyle w:val="VerbatimChar"/>
+        </w:rPr>
+        <w:t xml:space="preserve">Warning in max(x): no non-missing arguments to max; returning -Inf</w:t>
+      </w:r>
+    </w:p>
+    <w:p>
+      <w:pPr>
+        <w:pStyle w:val="SourceCode"/>
+      </w:pPr>
+      <w:r>
+        <w:rPr>
+          <w:rStyle w:val="VerbatimChar"/>
+        </w:rPr>
+        <w:t xml:space="preserve">Warning in min(x): no non-missing arguments to min; returning Inf</w:t>
+      </w:r>
+    </w:p>
+    <w:p>
+      <w:pPr>
+        <w:pStyle w:val="SourceCode"/>
+      </w:pPr>
+      <w:r>
+        <w:rPr>
+          <w:rStyle w:val="VerbatimChar"/>
+        </w:rPr>
+        <w:t xml:space="preserve">Warning in max(x): no non-missing arguments to max; returning -Inf</w:t>
+      </w:r>
+    </w:p>
+    <w:p>
+      <w:pPr>
+        <w:pStyle w:val="SourceCode"/>
+      </w:pPr>
+      <w:r>
+        <w:rPr>
+          <w:rStyle w:val="VerbatimChar"/>
+        </w:rPr>
+        <w:t xml:space="preserve">                             Index Season      MASE    MAE.PR  MAE.base</w:t>
       </w:r>
       <w:r>
         <w:br/>
@@ -5895,7 +5810,7 @@
         <w:rPr>
           <w:rStyle w:val="VerbatimChar"/>
         </w:rPr>
-        <w:t xml:space="preserve">Warning: combining data from multiple seasons</w:t>
+        <w:t xml:space="preserve">1  S1_JPN_WCNPO_OSDWLL_early_Area1      1        NA        NA        NA</w:t>
       </w:r>
       <w:r>
         <w:br/>
@@ -5904,7 +5819,7 @@
         <w:rPr>
           <w:rStyle w:val="VerbatimChar"/>
         </w:rPr>
-        <w:t xml:space="preserve">Warning: combining data from multiple seasons</w:t>
+        <w:t xml:space="preserve">2 S2_JPN_WCNPO_OSDWCOLL_late_Area1      1 2.2260081 0.4270844 0.1918611</w:t>
       </w:r>
       <w:r>
         <w:br/>
@@ -5913,7 +5828,7 @@
         <w:rPr>
           <w:rStyle w:val="VerbatimChar"/>
         </w:rPr>
-        <w:t xml:space="preserve">Warning: combining data from multiple seasons</w:t>
+        <w:t xml:space="preserve">3  S3_JPN_WCNPO_OSDWLL_early_Area2      1        NA        NA        NA</w:t>
       </w:r>
       <w:r>
         <w:br/>
@@ -5922,7 +5837,7 @@
         <w:rPr>
           <w:rStyle w:val="VerbatimChar"/>
         </w:rPr>
-        <w:t xml:space="preserve">Warning: combining data from multiple seasons</w:t>
+        <w:t xml:space="preserve">4   S4_JPN_WCNPO_OSDWLL_late_Area2      1 0.8542094 0.1507977 0.1765348</w:t>
       </w:r>
       <w:r>
         <w:br/>
@@ -5931,128 +5846,7 @@
         <w:rPr>
           <w:rStyle w:val="VerbatimChar"/>
         </w:rPr>
-        <w:t xml:space="preserve">Warning: combining data from multiple seasons</w:t>
-      </w:r>
-    </w:p>
-    <w:p>
-      <w:pPr>
-        <w:pStyle w:val="SourceCode"/>
-      </w:pPr>
-      <w:r>
-        <w:rPr>
-          <w:rStyle w:val="VerbatimChar"/>
-        </w:rPr>
-        <w:t xml:space="preserve">Warning in qlnorm(0.975, meanlog = log(y), sdlog = indexSEvec): NaNs produced</w:t>
-      </w:r>
-    </w:p>
-    <w:p>
-      <w:pPr>
-        <w:pStyle w:val="SourceCode"/>
-      </w:pPr>
-      <w:r>
-        <w:rPr>
-          <w:rStyle w:val="VerbatimChar"/>
-        </w:rPr>
-        <w:t xml:space="preserve">Warning in qlnorm(0.025, meanlog = log(y), sdlog = indexSEvec): NaNs produced</w:t>
-      </w:r>
-    </w:p>
-    <w:p>
-      <w:pPr>
-        <w:pStyle w:val="SourceCode"/>
-      </w:pPr>
-      <w:r>
-        <w:rPr>
-          <w:rStyle w:val="VerbatimChar"/>
-        </w:rPr>
-        <w:t xml:space="preserve">Warning in qlnorm(0.975, meanlog = log(y), sdlog = indexSEvec): NaNs produced</w:t>
-      </w:r>
-    </w:p>
-    <w:p>
-      <w:pPr>
-        <w:pStyle w:val="SourceCode"/>
-      </w:pPr>
-      <w:r>
-        <w:rPr>
-          <w:rStyle w:val="VerbatimChar"/>
-        </w:rPr>
-        <w:t xml:space="preserve">Warning in qlnorm(0.025, meanlog = log(y), sdlog = indexSEvec): NaNs produced</w:t>
-      </w:r>
-    </w:p>
-    <w:p>
-      <w:pPr>
-        <w:pStyle w:val="SourceCode"/>
-      </w:pPr>
-      <w:r>
-        <w:rPr>
-          <w:rStyle w:val="VerbatimChar"/>
-        </w:rPr>
-        <w:t xml:space="preserve">Warning in min(x): no non-missing arguments to min; returning Inf</w:t>
-      </w:r>
-    </w:p>
-    <w:p>
-      <w:pPr>
-        <w:pStyle w:val="SourceCode"/>
-      </w:pPr>
-      <w:r>
-        <w:rPr>
-          <w:rStyle w:val="VerbatimChar"/>
-        </w:rPr>
-        <w:t xml:space="preserve">Warning in max(x): no non-missing arguments to max; returning -Inf</w:t>
-      </w:r>
-    </w:p>
-    <w:p>
-      <w:pPr>
-        <w:pStyle w:val="SourceCode"/>
-      </w:pPr>
-      <w:r>
-        <w:rPr>
-          <w:rStyle w:val="VerbatimChar"/>
-        </w:rPr>
-        <w:t xml:space="preserve">Warning in min(x): no non-missing arguments to min; returning Inf</w:t>
-      </w:r>
-    </w:p>
-    <w:p>
-      <w:pPr>
-        <w:pStyle w:val="SourceCode"/>
-      </w:pPr>
-      <w:r>
-        <w:rPr>
-          <w:rStyle w:val="VerbatimChar"/>
-        </w:rPr>
-        <w:t xml:space="preserve">Warning in max(x): no non-missing arguments to max; returning -Inf</w:t>
-      </w:r>
-    </w:p>
-    <w:p>
-      <w:pPr>
-        <w:pStyle w:val="SourceCode"/>
-      </w:pPr>
-      <w:r>
-        <w:rPr>
-          <w:rStyle w:val="VerbatimChar"/>
-        </w:rPr>
-        <w:t xml:space="preserve">Warning in qlnorm(0.975, meanlog = log(y), sdlog = indexSEvec): NaNs produced</w:t>
-      </w:r>
-    </w:p>
-    <w:p>
-      <w:pPr>
-        <w:pStyle w:val="SourceCode"/>
-      </w:pPr>
-      <w:r>
-        <w:rPr>
-          <w:rStyle w:val="VerbatimChar"/>
-        </w:rPr>
-        <w:t xml:space="preserve">Warning in qlnorm(0.025, meanlog = log(y), sdlog = indexSEvec): NaNs produced</w:t>
-      </w:r>
-    </w:p>
-    <w:p>
-      <w:pPr>
-        <w:pStyle w:val="SourceCode"/>
-      </w:pPr>
-      <w:r>
-        <w:rPr>
-          <w:rStyle w:val="VerbatimChar"/>
-        </w:rPr>
-        <w:t xml:space="preserve">                             Index Season      MASE     MAE.PR   MAE.base</w:t>
+        <w:t xml:space="preserve">5           S5_TWN_WCNPO_DWLL_late      3 1.8995232 0.4318851 0.2273650</w:t>
       </w:r>
       <w:r>
         <w:br/>
@@ -6061,7 +5855,7 @@
         <w:rPr>
           <w:rStyle w:val="VerbatimChar"/>
         </w:rPr>
-        <w:t xml:space="preserve">1 F1_JPN_WCNPO_OSDWCOLL_late_Area1      1 1.5857805 0.03010630 0.01898516</w:t>
+        <w:t xml:space="preserve">6              S6_US_WCNPO_LL_deep      2 1.7588687 0.2122219 0.1206582</w:t>
       </w:r>
       <w:r>
         <w:br/>
@@ -6070,7 +5864,7 @@
         <w:rPr>
           <w:rStyle w:val="VerbatimChar"/>
         </w:rPr>
-        <w:t xml:space="preserve">2           F2_TWN_WCNPO_DWLL_late      1 0.8512948 0.04041926 0.04747975</w:t>
+        <w:t xml:space="preserve">7     S7_US_WCNPO_LL_shallow_early      1        NA        NA        NA</w:t>
       </w:r>
       <w:r>
         <w:br/>
@@ -6079,7 +5873,7 @@
         <w:rPr>
           <w:rStyle w:val="VerbatimChar"/>
         </w:rPr>
-        <w:t xml:space="preserve">3      F3_US_WCNPO_LL_shallow_late      2 0.4687310 0.03793153 0.08092387</w:t>
+        <w:t xml:space="preserve">8      S8_US_WCNPO_LL_shallow_late      1 1.7200811 0.1981002 0.1151691</w:t>
       </w:r>
       <w:r>
         <w:br/>
@@ -6088,7 +5882,7 @@
         <w:rPr>
           <w:rStyle w:val="VerbatimChar"/>
         </w:rPr>
-        <w:t xml:space="preserve">4                         F4_IATTC      2        NA         NA         NA</w:t>
+        <w:t xml:space="preserve">   MASE.adj n.eval</w:t>
       </w:r>
       <w:r>
         <w:br/>
@@ -6097,7 +5891,7 @@
         <w:rPr>
           <w:rStyle w:val="VerbatimChar"/>
         </w:rPr>
-        <w:t xml:space="preserve">5  F6_JPN_WCNPO_OSDWLL_early_Area1      1        NA         NA         NA</w:t>
+        <w:t xml:space="preserve">1        NA      0</w:t>
       </w:r>
       <w:r>
         <w:br/>
@@ -6106,7 +5900,7 @@
         <w:rPr>
           <w:rStyle w:val="VerbatimChar"/>
         </w:rPr>
-        <w:t xml:space="preserve">6                F7_JPN_WCNPO_CODF      2 1.5758234 0.01912729 0.01213796</w:t>
+        <w:t xml:space="preserve">2 2.2260081      5</w:t>
       </w:r>
       <w:r>
         <w:br/>
@@ -6115,7 +5909,7 @@
         <w:rPr>
           <w:rStyle w:val="VerbatimChar"/>
         </w:rPr>
-        <w:t xml:space="preserve">7     F8_US_WCNPO_LL_shallow_early      1        NA         NA         NA</w:t>
+        <w:t xml:space="preserve">3        NA      0</w:t>
       </w:r>
       <w:r>
         <w:br/>
@@ -6124,7 +5918,7 @@
         <w:rPr>
           <w:rStyle w:val="VerbatimChar"/>
         </w:rPr>
-        <w:t xml:space="preserve">8              F9_US_WCNPO_LL_deep      3 0.6216355 0.08359865 0.13448177</w:t>
+        <w:t xml:space="preserve">4 0.8542094      5</w:t>
       </w:r>
       <w:r>
         <w:br/>
@@ -6133,7 +5927,7 @@
         <w:rPr>
           <w:rStyle w:val="VerbatimChar"/>
         </w:rPr>
-        <w:t xml:space="preserve">   MASE.adj n.eval</w:t>
+        <w:t xml:space="preserve">5 1.8995232      5</w:t>
       </w:r>
       <w:r>
         <w:br/>
@@ -6142,7 +5936,7 @@
         <w:rPr>
           <w:rStyle w:val="VerbatimChar"/>
         </w:rPr>
-        <w:t xml:space="preserve">1 0.3010630      5</w:t>
+        <w:t xml:space="preserve">6 1.7588687      5</w:t>
       </w:r>
       <w:r>
         <w:br/>
@@ -6151,7 +5945,7 @@
         <w:rPr>
           <w:rStyle w:val="VerbatimChar"/>
         </w:rPr>
-        <w:t xml:space="preserve">2 0.4041926      5</w:t>
+        <w:t xml:space="preserve">7        NA      0</w:t>
       </w:r>
       <w:r>
         <w:br/>
@@ -6160,52 +5954,7 @@
         <w:rPr>
           <w:rStyle w:val="VerbatimChar"/>
         </w:rPr>
-        <w:t xml:space="preserve">3 0.3793153      4</w:t>
-      </w:r>
-      <w:r>
-        <w:br/>
-      </w:r>
-      <w:r>
-        <w:rPr>
-          <w:rStyle w:val="VerbatimChar"/>
-        </w:rPr>
-        <w:t xml:space="preserve">4        NA      0</w:t>
-      </w:r>
-      <w:r>
-        <w:br/>
-      </w:r>
-      <w:r>
-        <w:rPr>
-          <w:rStyle w:val="VerbatimChar"/>
-        </w:rPr>
-        <w:t xml:space="preserve">5        NA      0</w:t>
-      </w:r>
-      <w:r>
-        <w:br/>
-      </w:r>
-      <w:r>
-        <w:rPr>
-          <w:rStyle w:val="VerbatimChar"/>
-        </w:rPr>
-        <w:t xml:space="preserve">6 0.1912729      1</w:t>
-      </w:r>
-      <w:r>
-        <w:br/>
-      </w:r>
-      <w:r>
-        <w:rPr>
-          <w:rStyle w:val="VerbatimChar"/>
-        </w:rPr>
-        <w:t xml:space="preserve">7        NA      0</w:t>
-      </w:r>
-      <w:r>
-        <w:br/>
-      </w:r>
-      <w:r>
-        <w:rPr>
-          <w:rStyle w:val="VerbatimChar"/>
-        </w:rPr>
-        <w:t xml:space="preserve">8 0.6216355      5</w:t>
+        <w:t xml:space="preserve">8 1.7200811      5</w:t>
       </w:r>
     </w:p>
     <w:tbl>
@@ -6220,7 +5969,7 @@
       <w:tr>
         <w:tc>
           <w:tcPr/>
-          <w:bookmarkStart w:id="219" w:name="fig-32"/>
+          <w:bookmarkStart w:id="219" w:name="fig-CPUEHCxval"/>
           <w:p>
             <w:pPr>
               <w:pStyle w:val="Figure"/>
@@ -6236,7 +5985,7 @@
                     <a:graphicData uri="http://schemas.openxmlformats.org/drawingml/2006/picture">
                       <pic:pic>
                         <pic:nvPicPr>
-                          <pic:cNvPr descr="Sculley_AssessmentWP_files/figure-docx/fig-32-1.png" id="218" name="Picture"/>
+                          <pic:cNvPr descr="Sculley_AssessmentWP_files/figure-docx/fig-CPUEHCxval-1.png" id="218" name="Picture"/>
                           <pic:cNvPicPr>
                             <a:picLocks noChangeArrowheads="1" noChangeAspect="1"/>
                           </pic:cNvPicPr>
@@ -6279,7 +6028,7 @@
               <w:pStyle w:val="ImageCaption"/>
             </w:pPr>
             <w:r>
-              <w:t xml:space="preserve">Figure 31: Hind casting cross-validation (HCxval) results for size composition mean lengths, showing observed (large points with dashed line), fitted (solid lines), and one-year-ahead forecast values (small terminal points) in the old growth model. The observations used for cross-validation are highlighted as color-coded solid circles with associated 95% confidence intervals (light-grey shading). The model reference year refers to the endpoint of each one-year-ahead forecast and the corresponding observation. The mean absolute scaled error (MASE) score associated with each size composition time series is denoted in each panel.</w:t>
+              <w:t xml:space="preserve">Figure 31: Hind casting cross-validation (HCxval) results for Japanese longline late area 1 (top right), Japanese LL late area 2 (top left), Chinese Taipei deep water longline late (center right), US Hawaii deep-set longline (center left) CPUE, and US Hawaii deep-set longline (bottom left) fits, showing observed (large points with dashed line), fitted (solid lines), and one-year-ahead forecast values (small terminal points) in the old growth model. The observations used for cross-validation are highlighted as color-coded solid circles with associated 95% confidence intervals (light-grey shading). The model reference year refers to the endpoint of each one-year-ahead forecast and the corresponding observation. The mean absolute scaled error (MASE) score associated with each CPUE time series is denoted in each panel.</w:t>
             </w:r>
           </w:p>
           <w:bookmarkEnd w:id="219"/>
@@ -6291,23 +6040,457 @@
         <w:pStyle w:val="BodyText"/>
       </w:pPr>
       <w:r>
-        <w:t xml:space="preserve">The likelihood profile indicated that the US data componenets (CPUE and size composition data) are majority contributors to the likelihood. Attempts to downweight the US LL size composition data results in a model that fails to converge (due to a Hessian that is not positive definite). However, the ASPM models indicate that the US CPUE data suggest a similar trend as the other CPUE indices. To further explore the effect of the US data, models were run removing all US data except catch and fitting the parameters. While the models including the Japanese size data also failed to converge, the results for all the models indicated an estimated ln(Ro) between 6.2 and 6.4, and SSB</w:t>
-      </w:r>
-      <w:r>
-        <w:rPr>
-          <w:vertAlign w:val="subscript"/>
-        </w:rPr>
-        <w:t xml:space="preserve">zero</w:t>
-      </w:r>
-      <w:r>
         <w:t xml:space="preserve"> </w:t>
       </w:r>
-      <w:r>
-        <w:t xml:space="preserve">between 12500 and 15500 metric tons (Table 6). This suggests that even though the US data is a significant contributor to the likelihood, the estimated population size would be similar without the data.</w:t>
-      </w:r>
-    </w:p>
-    <w:bookmarkEnd w:id="220"/>
-    <w:bookmarkEnd w:id="221"/>
+    </w:p>
+    <w:p>
+      <w:pPr>
+        <w:pStyle w:val="SourceCode"/>
+      </w:pPr>
+      <w:r>
+        <w:rPr>
+          <w:rStyle w:val="VerbatimChar"/>
+        </w:rPr>
+        <w:t xml:space="preserve">Warning: combining data from multiple seasons</w:t>
+      </w:r>
+      <w:r>
+        <w:br/>
+      </w:r>
+      <w:r>
+        <w:rPr>
+          <w:rStyle w:val="VerbatimChar"/>
+        </w:rPr>
+        <w:t xml:space="preserve">Warning: combining data from multiple seasons</w:t>
+      </w:r>
+      <w:r>
+        <w:br/>
+      </w:r>
+      <w:r>
+        <w:rPr>
+          <w:rStyle w:val="VerbatimChar"/>
+        </w:rPr>
+        <w:t xml:space="preserve">Warning: combining data from multiple seasons</w:t>
+      </w:r>
+      <w:r>
+        <w:br/>
+      </w:r>
+      <w:r>
+        <w:rPr>
+          <w:rStyle w:val="VerbatimChar"/>
+        </w:rPr>
+        <w:t xml:space="preserve">Warning: combining data from multiple seasons</w:t>
+      </w:r>
+      <w:r>
+        <w:br/>
+      </w:r>
+      <w:r>
+        <w:rPr>
+          <w:rStyle w:val="VerbatimChar"/>
+        </w:rPr>
+        <w:t xml:space="preserve">Warning: combining data from multiple seasons</w:t>
+      </w:r>
+      <w:r>
+        <w:br/>
+      </w:r>
+      <w:r>
+        <w:rPr>
+          <w:rStyle w:val="VerbatimChar"/>
+        </w:rPr>
+        <w:t xml:space="preserve">Warning: combining data from multiple seasons</w:t>
+      </w:r>
+    </w:p>
+    <w:p>
+      <w:pPr>
+        <w:pStyle w:val="SourceCode"/>
+      </w:pPr>
+      <w:r>
+        <w:rPr>
+          <w:rStyle w:val="VerbatimChar"/>
+        </w:rPr>
+        <w:t xml:space="preserve">Warning in qlnorm(0.975, meanlog = log(y), sdlog = indexSEvec): NaNs produced</w:t>
+      </w:r>
+    </w:p>
+    <w:p>
+      <w:pPr>
+        <w:pStyle w:val="SourceCode"/>
+      </w:pPr>
+      <w:r>
+        <w:rPr>
+          <w:rStyle w:val="VerbatimChar"/>
+        </w:rPr>
+        <w:t xml:space="preserve">Warning in qlnorm(0.025, meanlog = log(y), sdlog = indexSEvec): NaNs produced</w:t>
+      </w:r>
+    </w:p>
+    <w:p>
+      <w:pPr>
+        <w:pStyle w:val="SourceCode"/>
+      </w:pPr>
+      <w:r>
+        <w:rPr>
+          <w:rStyle w:val="VerbatimChar"/>
+        </w:rPr>
+        <w:t xml:space="preserve">Warning in qlnorm(0.975, meanlog = log(y), sdlog = indexSEvec): NaNs produced</w:t>
+      </w:r>
+    </w:p>
+    <w:p>
+      <w:pPr>
+        <w:pStyle w:val="SourceCode"/>
+      </w:pPr>
+      <w:r>
+        <w:rPr>
+          <w:rStyle w:val="VerbatimChar"/>
+        </w:rPr>
+        <w:t xml:space="preserve">Warning in qlnorm(0.025, meanlog = log(y), sdlog = indexSEvec): NaNs produced</w:t>
+      </w:r>
+    </w:p>
+    <w:p>
+      <w:pPr>
+        <w:pStyle w:val="SourceCode"/>
+      </w:pPr>
+      <w:r>
+        <w:rPr>
+          <w:rStyle w:val="VerbatimChar"/>
+        </w:rPr>
+        <w:t xml:space="preserve">Warning in min(x): no non-missing arguments to min; returning Inf</w:t>
+      </w:r>
+    </w:p>
+    <w:p>
+      <w:pPr>
+        <w:pStyle w:val="SourceCode"/>
+      </w:pPr>
+      <w:r>
+        <w:rPr>
+          <w:rStyle w:val="VerbatimChar"/>
+        </w:rPr>
+        <w:t xml:space="preserve">Warning in max(x): no non-missing arguments to max; returning -Inf</w:t>
+      </w:r>
+    </w:p>
+    <w:p>
+      <w:pPr>
+        <w:pStyle w:val="SourceCode"/>
+      </w:pPr>
+      <w:r>
+        <w:rPr>
+          <w:rStyle w:val="VerbatimChar"/>
+        </w:rPr>
+        <w:t xml:space="preserve">Warning in min(x): no non-missing arguments to min; returning Inf</w:t>
+      </w:r>
+    </w:p>
+    <w:p>
+      <w:pPr>
+        <w:pStyle w:val="SourceCode"/>
+      </w:pPr>
+      <w:r>
+        <w:rPr>
+          <w:rStyle w:val="VerbatimChar"/>
+        </w:rPr>
+        <w:t xml:space="preserve">Warning in max(x): no non-missing arguments to max; returning -Inf</w:t>
+      </w:r>
+    </w:p>
+    <w:p>
+      <w:pPr>
+        <w:pStyle w:val="SourceCode"/>
+      </w:pPr>
+      <w:r>
+        <w:rPr>
+          <w:rStyle w:val="VerbatimChar"/>
+        </w:rPr>
+        <w:t xml:space="preserve">Warning in qlnorm(0.975, meanlog = log(y), sdlog = indexSEvec): NaNs produced</w:t>
+      </w:r>
+    </w:p>
+    <w:p>
+      <w:pPr>
+        <w:pStyle w:val="SourceCode"/>
+      </w:pPr>
+      <w:r>
+        <w:rPr>
+          <w:rStyle w:val="VerbatimChar"/>
+        </w:rPr>
+        <w:t xml:space="preserve">Warning in qlnorm(0.025, meanlog = log(y), sdlog = indexSEvec): NaNs produced</w:t>
+      </w:r>
+    </w:p>
+    <w:p>
+      <w:pPr>
+        <w:pStyle w:val="SourceCode"/>
+      </w:pPr>
+      <w:r>
+        <w:rPr>
+          <w:rStyle w:val="VerbatimChar"/>
+        </w:rPr>
+        <w:t xml:space="preserve">                             Index Season      MASE     MAE.PR   MAE.base</w:t>
+      </w:r>
+      <w:r>
+        <w:br/>
+      </w:r>
+      <w:r>
+        <w:rPr>
+          <w:rStyle w:val="VerbatimChar"/>
+        </w:rPr>
+        <w:t xml:space="preserve">1 F1_JPN_WCNPO_OSDWCOLL_late_Area1      1 1.5857805 0.03010630 0.01898516</w:t>
+      </w:r>
+      <w:r>
+        <w:br/>
+      </w:r>
+      <w:r>
+        <w:rPr>
+          <w:rStyle w:val="VerbatimChar"/>
+        </w:rPr>
+        <w:t xml:space="preserve">2           F2_TWN_WCNPO_DWLL_late      1 0.8512948 0.04041926 0.04747975</w:t>
+      </w:r>
+      <w:r>
+        <w:br/>
+      </w:r>
+      <w:r>
+        <w:rPr>
+          <w:rStyle w:val="VerbatimChar"/>
+        </w:rPr>
+        <w:t xml:space="preserve">3      F3_US_WCNPO_LL_shallow_late      2 0.4687310 0.03793153 0.08092387</w:t>
+      </w:r>
+      <w:r>
+        <w:br/>
+      </w:r>
+      <w:r>
+        <w:rPr>
+          <w:rStyle w:val="VerbatimChar"/>
+        </w:rPr>
+        <w:t xml:space="preserve">4                         F4_IATTC      2        NA         NA         NA</w:t>
+      </w:r>
+      <w:r>
+        <w:br/>
+      </w:r>
+      <w:r>
+        <w:rPr>
+          <w:rStyle w:val="VerbatimChar"/>
+        </w:rPr>
+        <w:t xml:space="preserve">5  F6_JPN_WCNPO_OSDWLL_early_Area1      1        NA         NA         NA</w:t>
+      </w:r>
+      <w:r>
+        <w:br/>
+      </w:r>
+      <w:r>
+        <w:rPr>
+          <w:rStyle w:val="VerbatimChar"/>
+        </w:rPr>
+        <w:t xml:space="preserve">6                F7_JPN_WCNPO_CODF      2 1.5758234 0.01912729 0.01213796</w:t>
+      </w:r>
+      <w:r>
+        <w:br/>
+      </w:r>
+      <w:r>
+        <w:rPr>
+          <w:rStyle w:val="VerbatimChar"/>
+        </w:rPr>
+        <w:t xml:space="preserve">7     F8_US_WCNPO_LL_shallow_early      1        NA         NA         NA</w:t>
+      </w:r>
+      <w:r>
+        <w:br/>
+      </w:r>
+      <w:r>
+        <w:rPr>
+          <w:rStyle w:val="VerbatimChar"/>
+        </w:rPr>
+        <w:t xml:space="preserve">8              F9_US_WCNPO_LL_deep      3 0.6216355 0.08359865 0.13448177</w:t>
+      </w:r>
+      <w:r>
+        <w:br/>
+      </w:r>
+      <w:r>
+        <w:rPr>
+          <w:rStyle w:val="VerbatimChar"/>
+        </w:rPr>
+        <w:t xml:space="preserve">   MASE.adj n.eval</w:t>
+      </w:r>
+      <w:r>
+        <w:br/>
+      </w:r>
+      <w:r>
+        <w:rPr>
+          <w:rStyle w:val="VerbatimChar"/>
+        </w:rPr>
+        <w:t xml:space="preserve">1 0.3010630      5</w:t>
+      </w:r>
+      <w:r>
+        <w:br/>
+      </w:r>
+      <w:r>
+        <w:rPr>
+          <w:rStyle w:val="VerbatimChar"/>
+        </w:rPr>
+        <w:t xml:space="preserve">2 0.4041926      5</w:t>
+      </w:r>
+      <w:r>
+        <w:br/>
+      </w:r>
+      <w:r>
+        <w:rPr>
+          <w:rStyle w:val="VerbatimChar"/>
+        </w:rPr>
+        <w:t xml:space="preserve">3 0.3793153      4</w:t>
+      </w:r>
+      <w:r>
+        <w:br/>
+      </w:r>
+      <w:r>
+        <w:rPr>
+          <w:rStyle w:val="VerbatimChar"/>
+        </w:rPr>
+        <w:t xml:space="preserve">4        NA      0</w:t>
+      </w:r>
+      <w:r>
+        <w:br/>
+      </w:r>
+      <w:r>
+        <w:rPr>
+          <w:rStyle w:val="VerbatimChar"/>
+        </w:rPr>
+        <w:t xml:space="preserve">5        NA      0</w:t>
+      </w:r>
+      <w:r>
+        <w:br/>
+      </w:r>
+      <w:r>
+        <w:rPr>
+          <w:rStyle w:val="VerbatimChar"/>
+        </w:rPr>
+        <w:t xml:space="preserve">6 0.1912729      1</w:t>
+      </w:r>
+      <w:r>
+        <w:br/>
+      </w:r>
+      <w:r>
+        <w:rPr>
+          <w:rStyle w:val="VerbatimChar"/>
+        </w:rPr>
+        <w:t xml:space="preserve">7        NA      0</w:t>
+      </w:r>
+      <w:r>
+        <w:br/>
+      </w:r>
+      <w:r>
+        <w:rPr>
+          <w:rStyle w:val="VerbatimChar"/>
+        </w:rPr>
+        <w:t xml:space="preserve">8 0.6216355      5</w:t>
+      </w:r>
+    </w:p>
+    <w:tbl>
+      <w:tblPr>
+        <w:tblStyle w:val="Table"/>
+        <w:tblW w:type="pct" w:w="5000"/>
+        <w:tblLook w:firstRow="0" w:lastRow="0" w:firstColumn="0" w:lastColumn="0" w:noHBand="0" w:noVBand="0" w:val="0000"/>
+      </w:tblPr>
+      <w:tblGrid>
+        <w:gridCol w:w="7920"/>
+      </w:tblGrid>
+      <w:tr>
+        <w:tc>
+          <w:tcPr/>
+          <w:bookmarkStart w:id="223" w:name="fig-LenHCxval"/>
+          <w:p>
+            <w:pPr>
+              <w:pStyle w:val="Figure"/>
+              <w:jc w:val="center"/>
+            </w:pPr>
+            <w:r>
+              <w:drawing>
+                <wp:inline>
+                  <wp:extent cx="4620126" cy="3696101"/>
+                  <wp:effectExtent b="0" l="0" r="0" t="0"/>
+                  <wp:docPr descr="" title="" id="221" name="Picture"/>
+                  <a:graphic>
+                    <a:graphicData uri="http://schemas.openxmlformats.org/drawingml/2006/picture">
+                      <pic:pic>
+                        <pic:nvPicPr>
+                          <pic:cNvPr descr="Sculley_AssessmentWP_files/figure-docx/fig-LenHCxval-1.png" id="222" name="Picture"/>
+                          <pic:cNvPicPr>
+                            <a:picLocks noChangeArrowheads="1" noChangeAspect="1"/>
+                          </pic:cNvPicPr>
+                        </pic:nvPicPr>
+                        <pic:blipFill>
+                          <a:blip r:embed="rId220"/>
+                          <a:stretch>
+                            <a:fillRect/>
+                          </a:stretch>
+                        </pic:blipFill>
+                        <pic:spPr bwMode="auto">
+                          <a:xfrm>
+                            <a:off x="0" y="0"/>
+                            <a:ext cx="4620126" cy="3696101"/>
+                          </a:xfrm>
+                          <a:prstGeom prst="rect">
+                            <a:avLst/>
+                          </a:prstGeom>
+                          <a:noFill/>
+                          <a:ln w="9525">
+                            <a:noFill/>
+                            <a:headEnd/>
+                            <a:tailEnd/>
+                          </a:ln>
+                        </pic:spPr>
+                      </pic:pic>
+                    </a:graphicData>
+                  </a:graphic>
+                </wp:inline>
+              </w:drawing>
+            </w:r>
+          </w:p>
+          <w:p>
+            <w:pPr>
+              <w:jc w:val="center"/>
+            </w:pPr>
+            <w:pPr>
+              <w:jc w:val="start"/>
+              <w:spacing w:before="200"/>
+              <w:pStyle w:val="ImageCaption"/>
+            </w:pPr>
+            <w:r>
+              <w:t xml:space="preserve">Figure 32: Hind casting cross-validation (HCxval) results for size composition mean lengths, showing observed (large points with dashed line), fitted (solid lines), and one-year-ahead forecast values (small terminal points) in the old growth model. The observations used for cross-validation are highlighted as color-coded solid circles with associated 95% confidence intervals (light-grey shading). The model reference year refers to the endpoint of each one-year-ahead forecast and the corresponding observation. The mean absolute scaled error (MASE) score associated with each size composition time series is denoted in each panel.</w:t>
+            </w:r>
+          </w:p>
+          <w:bookmarkEnd w:id="223"/>
+        </w:tc>
+      </w:tr>
+    </w:tbl>
+    <w:bookmarkEnd w:id="224"/>
+    <w:bookmarkStart w:id="225" w:name="conclusions"/>
+    <w:p>
+      <w:pPr>
+        <w:pStyle w:val="Heading2"/>
+      </w:pPr>
+      <w:r>
+        <w:t xml:space="preserve">Conclusions</w:t>
+      </w:r>
+    </w:p>
+    <w:p>
+      <w:pPr>
+        <w:pStyle w:val="FirstParagraph"/>
+      </w:pPr>
+      <w:r>
+        <w:t xml:space="preserve">Overall, the model diagnostics do not indicate substantial misfit of the model to the data. While there remains some room for improvement in the fits to the US deep-set LL size data, this fleet is a very minor contributor to the total catch and likely would not be influential to the overall stock biomass trends. The results of the preliminary model indicate that the stock is not overfished and that overfishing is not occuring. Inclusion of the North EPO area to the model results in an increase in total biomass in the North Pacific compared to the 2018 WCNPO SWO assessment, but the results are generally consistent.</w:t>
+      </w:r>
+    </w:p>
+    <w:bookmarkEnd w:id="225"/>
+    <w:bookmarkStart w:id="226" w:name="references"/>
+    <w:p>
+      <w:pPr>
+        <w:pStyle w:val="Heading2"/>
+      </w:pPr>
+      <w:r>
+        <w:t xml:space="preserve">References</w:t>
+      </w:r>
+    </w:p>
+    <w:bookmarkEnd w:id="226"/>
+    <w:bookmarkStart w:id="227" w:name="tables"/>
+    <w:p>
+      <w:pPr>
+        <w:pStyle w:val="Heading2"/>
+      </w:pPr>
+      <w:r>
+        <w:t xml:space="preserve">Tables</w:t>
+      </w:r>
+    </w:p>
+    <w:bookmarkEnd w:id="227"/>
+    <w:bookmarkEnd w:id="228"/>
     <w:sectPr/>
   </w:body>
 </w:document>

</xml_diff>